<commit_message>
documento fechado + abreviaturas espúrias removidas
</commit_message>
<xml_diff>
--- a/report/SAP-2021-012-JG-v01.docx
+++ b/report/SAP-2021-012-JG-v01.docx
@@ -130,7 +130,7 @@
             </w:rPr>
             <w:fldChar w:fldCharType="separate"/>
           </w:r>
-          <w:hyperlink w:anchor="__RefHeading___Toc1595_2293114816">
+          <w:hyperlink w:anchor="__RefHeading___Toc2778_439549539">
             <w:r>
               <w:rPr>
                 <w:webHidden/>
@@ -158,7 +158,7 @@
             </w:tabs>
             <w:rPr/>
           </w:pPr>
-          <w:hyperlink w:anchor="__RefHeading___Toc1597_2293114816">
+          <w:hyperlink w:anchor="__RefHeading___Toc2780_439549539">
             <w:r>
               <w:rPr>
                 <w:webHidden/>
@@ -186,7 +186,7 @@
             </w:tabs>
             <w:rPr/>
           </w:pPr>
-          <w:hyperlink w:anchor="__RefHeading___Toc1599_2293114816">
+          <w:hyperlink w:anchor="__RefHeading___Toc2782_439549539">
             <w:r>
               <w:rPr>
                 <w:webHidden/>
@@ -214,7 +214,7 @@
             </w:tabs>
             <w:rPr/>
           </w:pPr>
-          <w:hyperlink w:anchor="__RefHeading___Toc1601_2293114816">
+          <w:hyperlink w:anchor="__RefHeading___Toc2784_439549539">
             <w:r>
               <w:rPr>
                 <w:webHidden/>
@@ -242,7 +242,7 @@
             </w:tabs>
             <w:rPr/>
           </w:pPr>
-          <w:hyperlink w:anchor="__RefHeading___Toc1603_2293114816">
+          <w:hyperlink w:anchor="__RefHeading___Toc2786_439549539">
             <w:r>
               <w:rPr>
                 <w:webHidden/>
@@ -270,7 +270,7 @@
             </w:tabs>
             <w:rPr/>
           </w:pPr>
-          <w:hyperlink w:anchor="__RefHeading___Toc1605_2293114816">
+          <w:hyperlink w:anchor="__RefHeading___Toc2788_439549539">
             <w:r>
               <w:rPr>
                 <w:webHidden/>
@@ -298,7 +298,7 @@
             </w:tabs>
             <w:rPr/>
           </w:pPr>
-          <w:hyperlink w:anchor="__RefHeading___Toc1607_2293114816">
+          <w:hyperlink w:anchor="__RefHeading___Toc2790_439549539">
             <w:r>
               <w:rPr>
                 <w:webHidden/>
@@ -326,7 +326,7 @@
             </w:tabs>
             <w:rPr/>
           </w:pPr>
-          <w:hyperlink w:anchor="__RefHeading___Toc1609_2293114816">
+          <w:hyperlink w:anchor="__RefHeading___Toc2792_439549539">
             <w:r>
               <w:rPr>
                 <w:webHidden/>
@@ -354,7 +354,7 @@
             </w:tabs>
             <w:rPr/>
           </w:pPr>
-          <w:hyperlink w:anchor="__RefHeading___Toc1611_2293114816">
+          <w:hyperlink w:anchor="__RefHeading___Toc2794_439549539">
             <w:r>
               <w:rPr>
                 <w:webHidden/>
@@ -382,7 +382,7 @@
             </w:tabs>
             <w:rPr/>
           </w:pPr>
-          <w:hyperlink w:anchor="__RefHeading___Toc1613_2293114816">
+          <w:hyperlink w:anchor="__RefHeading___Toc2796_439549539">
             <w:r>
               <w:rPr>
                 <w:webHidden/>
@@ -410,7 +410,7 @@
             </w:tabs>
             <w:rPr/>
           </w:pPr>
-          <w:hyperlink w:anchor="__RefHeading___Toc1615_2293114816">
+          <w:hyperlink w:anchor="__RefHeading___Toc2798_439549539">
             <w:r>
               <w:rPr>
                 <w:webHidden/>
@@ -438,7 +438,7 @@
             </w:tabs>
             <w:rPr/>
           </w:pPr>
-          <w:hyperlink w:anchor="__RefHeading___Toc1617_2293114816">
+          <w:hyperlink w:anchor="__RefHeading___Toc2800_439549539">
             <w:r>
               <w:rPr>
                 <w:webHidden/>
@@ -466,7 +466,7 @@
             </w:tabs>
             <w:rPr/>
           </w:pPr>
-          <w:hyperlink w:anchor="__RefHeading___Toc1619_2293114816">
+          <w:hyperlink w:anchor="__RefHeading___Toc2802_439549539">
             <w:r>
               <w:rPr>
                 <w:webHidden/>
@@ -494,7 +494,7 @@
             </w:tabs>
             <w:rPr/>
           </w:pPr>
-          <w:hyperlink w:anchor="__RefHeading___Toc1621_2293114816">
+          <w:hyperlink w:anchor="__RefHeading___Toc2804_439549539">
             <w:r>
               <w:rPr>
                 <w:webHidden/>
@@ -522,7 +522,7 @@
             </w:tabs>
             <w:rPr/>
           </w:pPr>
-          <w:hyperlink w:anchor="__RefHeading___Toc1623_2293114816">
+          <w:hyperlink w:anchor="__RefHeading___Toc2806_439549539">
             <w:r>
               <w:rPr>
                 <w:webHidden/>
@@ -550,7 +550,7 @@
             </w:tabs>
             <w:rPr/>
           </w:pPr>
-          <w:hyperlink w:anchor="__RefHeading___Toc1625_2293114816">
+          <w:hyperlink w:anchor="__RefHeading___Toc2808_439549539">
             <w:r>
               <w:rPr>
                 <w:webHidden/>
@@ -578,7 +578,7 @@
             </w:tabs>
             <w:rPr/>
           </w:pPr>
-          <w:hyperlink w:anchor="__RefHeading___Toc1627_2293114816">
+          <w:hyperlink w:anchor="__RefHeading___Toc2810_439549539">
             <w:r>
               <w:rPr>
                 <w:webHidden/>
@@ -606,7 +606,7 @@
             </w:tabs>
             <w:rPr/>
           </w:pPr>
-          <w:hyperlink w:anchor="__RefHeading___Toc1629_2293114816">
+          <w:hyperlink w:anchor="__RefHeading___Toc2812_439549539">
             <w:r>
               <w:rPr>
                 <w:webHidden/>
@@ -634,7 +634,7 @@
             </w:tabs>
             <w:rPr/>
           </w:pPr>
-          <w:hyperlink w:anchor="__RefHeading___Toc1631_2293114816">
+          <w:hyperlink w:anchor="__RefHeading___Toc2814_439549539">
             <w:r>
               <w:rPr>
                 <w:webHidden/>
@@ -662,7 +662,7 @@
             </w:tabs>
             <w:rPr/>
           </w:pPr>
-          <w:hyperlink w:anchor="__RefHeading___Toc1633_2293114816">
+          <w:hyperlink w:anchor="__RefHeading___Toc2816_439549539">
             <w:r>
               <w:rPr>
                 <w:webHidden/>
@@ -690,7 +690,7 @@
             </w:tabs>
             <w:rPr/>
           </w:pPr>
-          <w:hyperlink w:anchor="__RefHeading___Toc1635_2293114816">
+          <w:hyperlink w:anchor="__RefHeading___Toc2818_439549539">
             <w:r>
               <w:rPr>
                 <w:webHidden/>
@@ -718,7 +718,7 @@
             </w:tabs>
             <w:rPr/>
           </w:pPr>
-          <w:hyperlink w:anchor="__RefHeading___Toc1637_2293114816">
+          <w:hyperlink w:anchor="__RefHeading___Toc2820_439549539">
             <w:r>
               <w:rPr>
                 <w:webHidden/>
@@ -746,7 +746,7 @@
             </w:tabs>
             <w:rPr/>
           </w:pPr>
-          <w:hyperlink w:anchor="__RefHeading___Toc1639_2293114816">
+          <w:hyperlink w:anchor="__RefHeading___Toc2822_439549539">
             <w:r>
               <w:rPr>
                 <w:webHidden/>
@@ -774,7 +774,7 @@
             </w:tabs>
             <w:rPr/>
           </w:pPr>
-          <w:hyperlink w:anchor="__RefHeading___Toc1641_2293114816">
+          <w:hyperlink w:anchor="__RefHeading___Toc2824_439549539">
             <w:r>
               <w:rPr>
                 <w:webHidden/>
@@ -882,60 +882,125 @@
         <w:tblStyle w:val="Table"/>
         <w:tblW w:w="9638" w:type="dxa"/>
         <w:jc w:val="left"/>
-        <w:tblInd w:w="0" w:type="dxa"/>
+        <w:tblInd w:w="55" w:type="dxa"/>
         <w:tblLayout w:type="fixed"/>
         <w:tblCellMar>
-          <w:top w:w="0" w:type="dxa"/>
-          <w:left w:w="108" w:type="dxa"/>
-          <w:bottom w:w="0" w:type="dxa"/>
-          <w:right w:w="108" w:type="dxa"/>
+          <w:top w:w="55" w:type="dxa"/>
+          <w:left w:w="55" w:type="dxa"/>
+          <w:bottom w:w="55" w:type="dxa"/>
+          <w:right w:w="55" w:type="dxa"/>
         </w:tblCellMar>
         <w:tblLook w:val="0020" w:noHBand="0" w:noVBand="0" w:firstColumn="0" w:lastRow="0" w:lastColumn="0" w:firstRow="1"/>
       </w:tblPr>
       <w:tblGrid>
+        <w:gridCol w:w="4819"/>
         <w:gridCol w:w="4818"/>
-        <w:gridCol w:w="4819"/>
       </w:tblGrid>
       <w:tr>
         <w:trPr/>
         <w:tc>
           <w:tcPr>
-            <w:tcW w:w="4818" w:type="dxa"/>
+            <w:tcW w:w="4819" w:type="dxa"/>
             <w:tcBorders>
-              <w:bottom w:val="single" w:sz="6" w:space="0" w:color="000000"/>
+              <w:top w:val="single" w:sz="4" w:space="0" w:color="000000"/>
+              <w:left w:val="single" w:sz="4" w:space="0" w:color="000000"/>
+              <w:bottom w:val="single" w:sz="4" w:space="0" w:color="000000"/>
             </w:tcBorders>
-            <w:vAlign w:val="bottom"/>
+            <w:shd w:fill="B2B2B2" w:val="clear"/>
+            <w:vAlign w:val="center"/>
           </w:tcPr>
           <w:p>
             <w:pPr>
               <w:pStyle w:val="Compact"/>
               <w:widowControl w:val="false"/>
-              <w:jc w:val="left"/>
-              <w:rPr/>
+              <w:jc w:val="center"/>
+              <w:rPr>
+                <w:rFonts w:ascii="Ubuntu" w:hAnsi="Ubuntu"/>
+                <w:b/>
+                <w:b/>
+                <w:bCs/>
+                <w:i w:val="false"/>
+                <w:i w:val="false"/>
+                <w:iCs w:val="false"/>
+                <w:strike w:val="false"/>
+                <w:dstrike w:val="false"/>
+                <w:outline w:val="false"/>
+                <w:shadow w:val="false"/>
+                <w:color w:val="000000"/>
+                <w:sz w:val="22"/>
+                <w:szCs w:val="22"/>
+                <w:u w:val="none"/>
+              </w:rPr>
             </w:pPr>
             <w:r>
-              <w:rPr/>
+              <w:rPr>
+                <w:b/>
+                <w:bCs/>
+                <w:i w:val="false"/>
+                <w:iCs w:val="false"/>
+                <w:strike w:val="false"/>
+                <w:dstrike w:val="false"/>
+                <w:outline w:val="false"/>
+                <w:shadow w:val="false"/>
+                <w:color w:val="000000"/>
+                <w:sz w:val="22"/>
+                <w:szCs w:val="22"/>
+                <w:u w:val="none"/>
+              </w:rPr>
               <w:t>Versão</w:t>
             </w:r>
           </w:p>
         </w:tc>
         <w:tc>
           <w:tcPr>
-            <w:tcW w:w="4819" w:type="dxa"/>
+            <w:tcW w:w="4818" w:type="dxa"/>
             <w:tcBorders>
-              <w:bottom w:val="single" w:sz="6" w:space="0" w:color="000000"/>
+              <w:top w:val="single" w:sz="4" w:space="0" w:color="000000"/>
+              <w:left w:val="single" w:sz="4" w:space="0" w:color="000000"/>
+              <w:bottom w:val="single" w:sz="4" w:space="0" w:color="000000"/>
+              <w:right w:val="single" w:sz="4" w:space="0" w:color="000000"/>
             </w:tcBorders>
-            <w:vAlign w:val="bottom"/>
+            <w:shd w:fill="B2B2B2" w:val="clear"/>
+            <w:vAlign w:val="center"/>
           </w:tcPr>
           <w:p>
             <w:pPr>
               <w:pStyle w:val="Compact"/>
               <w:widowControl w:val="false"/>
-              <w:jc w:val="left"/>
-              <w:rPr/>
+              <w:jc w:val="center"/>
+              <w:rPr>
+                <w:rFonts w:ascii="Ubuntu" w:hAnsi="Ubuntu"/>
+                <w:b/>
+                <w:b/>
+                <w:bCs/>
+                <w:i w:val="false"/>
+                <w:i w:val="false"/>
+                <w:iCs w:val="false"/>
+                <w:strike w:val="false"/>
+                <w:dstrike w:val="false"/>
+                <w:outline w:val="false"/>
+                <w:shadow w:val="false"/>
+                <w:color w:val="000000"/>
+                <w:sz w:val="22"/>
+                <w:szCs w:val="22"/>
+                <w:u w:val="none"/>
+              </w:rPr>
             </w:pPr>
             <w:r>
-              <w:rPr/>
+              <w:rPr>
+                <w:b/>
+                <w:bCs/>
+                <w:i w:val="false"/>
+                <w:iCs w:val="false"/>
+                <w:strike w:val="false"/>
+                <w:dstrike w:val="false"/>
+                <w:outline w:val="false"/>
+                <w:shadow w:val="false"/>
+                <w:color w:val="000000"/>
+                <w:sz w:val="22"/>
+                <w:szCs w:val="22"/>
+                <w:u w:val="none"/>
+              </w:rPr>
               <w:t>Alterações</w:t>
             </w:r>
           </w:p>
@@ -945,36 +1010,103 @@
         <w:trPr/>
         <w:tc>
           <w:tcPr>
-            <w:tcW w:w="4818" w:type="dxa"/>
-            <w:tcBorders/>
+            <w:tcW w:w="4819" w:type="dxa"/>
+            <w:tcBorders>
+              <w:left w:val="single" w:sz="4" w:space="0" w:color="000000"/>
+              <w:bottom w:val="single" w:sz="4" w:space="0" w:color="000000"/>
+            </w:tcBorders>
+            <w:vAlign w:val="center"/>
           </w:tcPr>
           <w:p>
             <w:pPr>
               <w:pStyle w:val="Compact"/>
               <w:widowControl w:val="false"/>
-              <w:jc w:val="left"/>
-              <w:rPr/>
+              <w:jc w:val="center"/>
+              <w:rPr>
+                <w:rFonts w:ascii="Ubuntu" w:hAnsi="Ubuntu"/>
+                <w:b w:val="false"/>
+                <w:b w:val="false"/>
+                <w:bCs w:val="false"/>
+                <w:i w:val="false"/>
+                <w:i w:val="false"/>
+                <w:iCs w:val="false"/>
+                <w:strike w:val="false"/>
+                <w:dstrike w:val="false"/>
+                <w:outline w:val="false"/>
+                <w:shadow w:val="false"/>
+                <w:color w:val="000000"/>
+                <w:sz w:val="22"/>
+                <w:szCs w:val="22"/>
+                <w:u w:val="none"/>
+              </w:rPr>
             </w:pPr>
             <w:r>
-              <w:rPr/>
+              <w:rPr>
+                <w:b w:val="false"/>
+                <w:bCs w:val="false"/>
+                <w:i w:val="false"/>
+                <w:iCs w:val="false"/>
+                <w:strike w:val="false"/>
+                <w:dstrike w:val="false"/>
+                <w:outline w:val="false"/>
+                <w:shadow w:val="false"/>
+                <w:color w:val="000000"/>
+                <w:sz w:val="22"/>
+                <w:szCs w:val="22"/>
+                <w:u w:val="none"/>
+              </w:rPr>
               <w:t>01</w:t>
             </w:r>
           </w:p>
         </w:tc>
         <w:tc>
           <w:tcPr>
-            <w:tcW w:w="4819" w:type="dxa"/>
-            <w:tcBorders/>
+            <w:tcW w:w="4818" w:type="dxa"/>
+            <w:tcBorders>
+              <w:left w:val="single" w:sz="4" w:space="0" w:color="000000"/>
+              <w:bottom w:val="single" w:sz="4" w:space="0" w:color="000000"/>
+              <w:right w:val="single" w:sz="4" w:space="0" w:color="000000"/>
+            </w:tcBorders>
+            <w:vAlign w:val="center"/>
           </w:tcPr>
           <w:p>
             <w:pPr>
               <w:pStyle w:val="Compact"/>
               <w:widowControl w:val="false"/>
-              <w:jc w:val="left"/>
-              <w:rPr/>
+              <w:jc w:val="center"/>
+              <w:rPr>
+                <w:rFonts w:ascii="Ubuntu" w:hAnsi="Ubuntu"/>
+                <w:b w:val="false"/>
+                <w:b w:val="false"/>
+                <w:bCs w:val="false"/>
+                <w:i w:val="false"/>
+                <w:i w:val="false"/>
+                <w:iCs w:val="false"/>
+                <w:strike w:val="false"/>
+                <w:dstrike w:val="false"/>
+                <w:outline w:val="false"/>
+                <w:shadow w:val="false"/>
+                <w:color w:val="000000"/>
+                <w:sz w:val="22"/>
+                <w:szCs w:val="22"/>
+                <w:u w:val="none"/>
+              </w:rPr>
             </w:pPr>
             <w:r>
-              <w:rPr/>
+              <w:rPr>
+                <w:b w:val="false"/>
+                <w:bCs w:val="false"/>
+                <w:i w:val="false"/>
+                <w:iCs w:val="false"/>
+                <w:strike w:val="false"/>
+                <w:dstrike w:val="false"/>
+                <w:outline w:val="false"/>
+                <w:shadow w:val="false"/>
+                <w:color w:val="000000"/>
+                <w:sz w:val="22"/>
+                <w:szCs w:val="22"/>
+                <w:u w:val="none"/>
+              </w:rPr>
               <w:t>Versão inicial</w:t>
             </w:r>
           </w:p>
@@ -1049,7 +1181,7 @@
         <w:pStyle w:val="Ttulo1"/>
         <w:rPr/>
       </w:pPr>
-      <w:bookmarkStart w:id="0" w:name="__RefHeading___Toc1595_2293114816"/>
+      <w:bookmarkStart w:id="0" w:name="__RefHeading___Toc2778_439549539"/>
       <w:bookmarkEnd w:id="0"/>
       <w:r>
         <w:rPr/>
@@ -1092,46 +1224,16 @@
       </w:pPr>
       <w:r>
         <w:rPr/>
-        <w:t>d: tamanho de efeito D de Cohen</w:t>
-      </w:r>
-    </w:p>
-    <w:p>
-      <w:pPr>
-        <w:pStyle w:val="Compact"/>
-        <w:numPr>
-          <w:ilvl w:val="0"/>
-          <w:numId w:val="2"/>
-        </w:numPr>
-        <w:rPr/>
-      </w:pPr>
-      <w:r>
-        <w:rPr/>
         <w:t>DP: Desvio padrão</w:t>
       </w:r>
     </w:p>
     <w:p>
       <w:pPr>
-        <w:pStyle w:val="Compact"/>
-        <w:numPr>
-          <w:ilvl w:val="0"/>
-          <w:numId w:val="2"/>
-        </w:numPr>
+        <w:pStyle w:val="Ttulo1"/>
         <w:rPr/>
       </w:pPr>
-      <w:r>
-        <w:rPr/>
-        <w:t>IIQ: Intervalo Interquartílico</w:t>
-      </w:r>
-      <w:bookmarkStart w:id="1" w:name="lista-de-abreviaturas"/>
+      <w:bookmarkStart w:id="1" w:name="__RefHeading___Toc2780_439549539"/>
       <w:bookmarkEnd w:id="1"/>
-    </w:p>
-    <w:p>
-      <w:pPr>
-        <w:pStyle w:val="Ttulo1"/>
-        <w:rPr/>
-      </w:pPr>
-      <w:bookmarkStart w:id="2" w:name="__RefHeading___Toc1597_2293114816"/>
-      <w:bookmarkEnd w:id="2"/>
       <w:r>
         <w:rPr/>
         <w:t>Introdução</w:t>
@@ -1142,8 +1244,8 @@
         <w:pStyle w:val="Ttulo2"/>
         <w:rPr/>
       </w:pPr>
-      <w:bookmarkStart w:id="3" w:name="__RefHeading___Toc1599_2293114816"/>
-      <w:bookmarkEnd w:id="3"/>
+      <w:bookmarkStart w:id="2" w:name="__RefHeading___Toc2782_439549539"/>
+      <w:bookmarkEnd w:id="2"/>
       <w:r>
         <w:rPr/>
         <w:t>Contexto</w:t>
@@ -1158,16 +1260,16 @@
         <w:rPr/>
         <w:t>Aplicar método de seleção estatística ou redução dimensional de variáveis para selecionar as variáveis que têm maior contribuição na explicação da variância observada nos dados, e ajustar modelo de regressão logística para quantificar os efeitos das variáveis incluídas no modelo final.</w:t>
       </w:r>
-      <w:bookmarkStart w:id="4" w:name="contexto"/>
-      <w:bookmarkEnd w:id="4"/>
+      <w:bookmarkStart w:id="3" w:name="contexto"/>
+      <w:bookmarkEnd w:id="3"/>
     </w:p>
     <w:p>
       <w:pPr>
         <w:pStyle w:val="Ttulo2"/>
         <w:rPr/>
       </w:pPr>
-      <w:bookmarkStart w:id="5" w:name="__RefHeading___Toc1601_2293114816"/>
-      <w:bookmarkEnd w:id="5"/>
+      <w:bookmarkStart w:id="4" w:name="__RefHeading___Toc2784_439549539"/>
+      <w:bookmarkEnd w:id="4"/>
       <w:r>
         <w:rPr/>
         <w:t>Objetivos</w:t>
@@ -1182,16 +1284,16 @@
         <w:rPr/>
         <w:t>Quantificação do efeito do número de votos, doações recebidas e outras características de deputados federais na classificação como pertencendo à bancada evangélica.</w:t>
       </w:r>
-      <w:bookmarkStart w:id="6" w:name="objetivos"/>
-      <w:bookmarkEnd w:id="6"/>
+      <w:bookmarkStart w:id="5" w:name="objetivos"/>
+      <w:bookmarkEnd w:id="5"/>
     </w:p>
     <w:p>
       <w:pPr>
         <w:pStyle w:val="Ttulo2"/>
         <w:rPr/>
       </w:pPr>
-      <w:bookmarkStart w:id="7" w:name="__RefHeading___Toc1603_2293114816"/>
-      <w:bookmarkEnd w:id="7"/>
+      <w:bookmarkStart w:id="6" w:name="__RefHeading___Toc2786_439549539"/>
+      <w:bookmarkEnd w:id="6"/>
       <w:r>
         <w:rPr/>
         <w:t>Hipóteses</w:t>
@@ -1204,20 +1306,20 @@
       </w:pPr>
       <w:r>
         <w:rPr/>
-        <w:t>Deputados federais da bancada evangélica que foram eleitos em 2018 podem ser identificados com base nas doações recebidas durante o mandato, número de votos recebidos e outras características.</w:t>
+        <w:t>Deputados federais da bancada evangélica que foram eleitos em 2018 podem ser identificados com base nas doações recebidas durante a campanha eleitoral, número de votos recebidos e outras características.</w:t>
       </w:r>
-      <w:bookmarkStart w:id="8" w:name="hipóteses"/>
-      <w:bookmarkStart w:id="9" w:name="introdução"/>
+      <w:bookmarkStart w:id="7" w:name="hipóteses"/>
+      <w:bookmarkStart w:id="8" w:name="introdução"/>
+      <w:bookmarkEnd w:id="7"/>
       <w:bookmarkEnd w:id="8"/>
-      <w:bookmarkEnd w:id="9"/>
     </w:p>
     <w:p>
       <w:pPr>
         <w:pStyle w:val="Ttulo1"/>
         <w:rPr/>
       </w:pPr>
-      <w:bookmarkStart w:id="10" w:name="__RefHeading___Toc1605_2293114816"/>
-      <w:bookmarkEnd w:id="10"/>
+      <w:bookmarkStart w:id="9" w:name="__RefHeading___Toc2788_439549539"/>
+      <w:bookmarkEnd w:id="9"/>
       <w:r>
         <w:rPr/>
         <w:t>Dados</w:t>
@@ -1228,8 +1330,8 @@
         <w:pStyle w:val="Ttulo2"/>
         <w:rPr/>
       </w:pPr>
-      <w:bookmarkStart w:id="11" w:name="__RefHeading___Toc1607_2293114816"/>
-      <w:bookmarkEnd w:id="11"/>
+      <w:bookmarkStart w:id="10" w:name="__RefHeading___Toc2790_439549539"/>
+      <w:bookmarkEnd w:id="10"/>
       <w:r>
         <w:rPr/>
         <w:t>Dados brutos</w:t>
@@ -1244,16 +1346,16 @@
         <w:rPr/>
         <w:t>Base de dados recebida contendo características dos deputados federais eleitos em 2018.</w:t>
       </w:r>
-      <w:bookmarkStart w:id="12" w:name="dados-brutos"/>
-      <w:bookmarkEnd w:id="12"/>
+      <w:bookmarkStart w:id="11" w:name="dados-brutos"/>
+      <w:bookmarkEnd w:id="11"/>
     </w:p>
     <w:p>
       <w:pPr>
         <w:pStyle w:val="Ttulo2"/>
         <w:rPr/>
       </w:pPr>
-      <w:bookmarkStart w:id="13" w:name="__RefHeading___Toc1609_2293114816"/>
-      <w:bookmarkEnd w:id="13"/>
+      <w:bookmarkStart w:id="12" w:name="__RefHeading___Toc2792_439549539"/>
+      <w:bookmarkEnd w:id="12"/>
       <w:r>
         <w:rPr/>
         <w:t>Tabela de dados analíticos</w:t>
@@ -1312,24 +1414,24 @@
         <w:tblLook w:val="0020" w:noHBand="0" w:noVBand="0" w:firstColumn="0" w:lastRow="0" w:lastColumn="0" w:firstRow="1"/>
       </w:tblPr>
       <w:tblGrid>
-        <w:gridCol w:w="401"/>
-        <w:gridCol w:w="761"/>
-        <w:gridCol w:w="311"/>
-        <w:gridCol w:w="1211"/>
+        <w:gridCol w:w="400"/>
+        <w:gridCol w:w="762"/>
+        <w:gridCol w:w="310"/>
+        <w:gridCol w:w="1212"/>
         <w:gridCol w:w="851"/>
         <w:gridCol w:w="491"/>
         <w:gridCol w:w="1031"/>
         <w:gridCol w:w="941"/>
-        <w:gridCol w:w="761"/>
+        <w:gridCol w:w="762"/>
         <w:gridCol w:w="1273"/>
         <w:gridCol w:w="803"/>
-        <w:gridCol w:w="802"/>
+        <w:gridCol w:w="801"/>
       </w:tblGrid>
       <w:tr>
         <w:trPr/>
         <w:tc>
           <w:tcPr>
-            <w:tcW w:w="401" w:type="dxa"/>
+            <w:tcW w:w="400" w:type="dxa"/>
             <w:tcBorders>
               <w:top w:val="single" w:sz="4" w:space="0" w:color="000000"/>
               <w:left w:val="single" w:sz="4" w:space="0" w:color="000000"/>
@@ -1383,7 +1485,7 @@
         </w:tc>
         <w:tc>
           <w:tcPr>
-            <w:tcW w:w="761" w:type="dxa"/>
+            <w:tcW w:w="762" w:type="dxa"/>
             <w:tcBorders>
               <w:top w:val="single" w:sz="4" w:space="0" w:color="000000"/>
               <w:left w:val="single" w:sz="4" w:space="0" w:color="000000"/>
@@ -1437,7 +1539,7 @@
         </w:tc>
         <w:tc>
           <w:tcPr>
-            <w:tcW w:w="311" w:type="dxa"/>
+            <w:tcW w:w="310" w:type="dxa"/>
             <w:tcBorders>
               <w:top w:val="single" w:sz="4" w:space="0" w:color="000000"/>
               <w:left w:val="single" w:sz="4" w:space="0" w:color="000000"/>
@@ -1491,7 +1593,7 @@
         </w:tc>
         <w:tc>
           <w:tcPr>
-            <w:tcW w:w="1211" w:type="dxa"/>
+            <w:tcW w:w="1212" w:type="dxa"/>
             <w:tcBorders>
               <w:top w:val="single" w:sz="4" w:space="0" w:color="000000"/>
               <w:left w:val="single" w:sz="4" w:space="0" w:color="000000"/>
@@ -1761,7 +1863,7 @@
         </w:tc>
         <w:tc>
           <w:tcPr>
-            <w:tcW w:w="761" w:type="dxa"/>
+            <w:tcW w:w="762" w:type="dxa"/>
             <w:tcBorders>
               <w:top w:val="single" w:sz="4" w:space="0" w:color="000000"/>
               <w:left w:val="single" w:sz="4" w:space="0" w:color="000000"/>
@@ -1923,7 +2025,7 @@
         </w:tc>
         <w:tc>
           <w:tcPr>
-            <w:tcW w:w="802" w:type="dxa"/>
+            <w:tcW w:w="801" w:type="dxa"/>
             <w:tcBorders>
               <w:top w:val="single" w:sz="4" w:space="0" w:color="000000"/>
               <w:left w:val="single" w:sz="4" w:space="0" w:color="000000"/>
@@ -1981,7 +2083,7 @@
         <w:trPr/>
         <w:tc>
           <w:tcPr>
-            <w:tcW w:w="401" w:type="dxa"/>
+            <w:tcW w:w="400" w:type="dxa"/>
             <w:tcBorders>
               <w:left w:val="single" w:sz="4" w:space="0" w:color="000000"/>
               <w:bottom w:val="single" w:sz="4" w:space="0" w:color="000000"/>
@@ -2033,7 +2135,7 @@
         </w:tc>
         <w:tc>
           <w:tcPr>
-            <w:tcW w:w="761" w:type="dxa"/>
+            <w:tcW w:w="762" w:type="dxa"/>
             <w:tcBorders>
               <w:left w:val="single" w:sz="4" w:space="0" w:color="000000"/>
               <w:bottom w:val="single" w:sz="4" w:space="0" w:color="000000"/>
@@ -2042,9 +2144,8 @@
           </w:tcPr>
           <w:p>
             <w:pPr>
-              <w:pStyle w:val="Normal"/>
+              <w:pStyle w:val="Compact"/>
               <w:widowControl w:val="false"/>
-              <w:spacing w:before="0" w:after="200"/>
               <w:jc w:val="center"/>
               <w:rPr>
                 <w:rFonts w:ascii="Ubuntu Mono" w:hAnsi="Ubuntu Mono"/>
@@ -2085,7 +2186,7 @@
         </w:tc>
         <w:tc>
           <w:tcPr>
-            <w:tcW w:w="311" w:type="dxa"/>
+            <w:tcW w:w="310" w:type="dxa"/>
             <w:tcBorders>
               <w:left w:val="single" w:sz="4" w:space="0" w:color="000000"/>
               <w:bottom w:val="single" w:sz="4" w:space="0" w:color="000000"/>
@@ -2094,9 +2195,8 @@
           </w:tcPr>
           <w:p>
             <w:pPr>
-              <w:pStyle w:val="Normal"/>
+              <w:pStyle w:val="Compact"/>
               <w:widowControl w:val="false"/>
-              <w:spacing w:before="0" w:after="200"/>
               <w:jc w:val="center"/>
               <w:rPr>
                 <w:rFonts w:ascii="Ubuntu Mono" w:hAnsi="Ubuntu Mono"/>
@@ -2137,7 +2237,7 @@
         </w:tc>
         <w:tc>
           <w:tcPr>
-            <w:tcW w:w="1211" w:type="dxa"/>
+            <w:tcW w:w="1212" w:type="dxa"/>
             <w:tcBorders>
               <w:left w:val="single" w:sz="4" w:space="0" w:color="000000"/>
               <w:bottom w:val="single" w:sz="4" w:space="0" w:color="000000"/>
@@ -2146,9 +2246,8 @@
           </w:tcPr>
           <w:p>
             <w:pPr>
-              <w:pStyle w:val="Normal"/>
+              <w:pStyle w:val="Compact"/>
               <w:widowControl w:val="false"/>
-              <w:spacing w:before="0" w:after="200"/>
               <w:jc w:val="center"/>
               <w:rPr>
                 <w:rFonts w:ascii="Ubuntu Mono" w:hAnsi="Ubuntu Mono"/>
@@ -2198,9 +2297,8 @@
           </w:tcPr>
           <w:p>
             <w:pPr>
-              <w:pStyle w:val="Normal"/>
+              <w:pStyle w:val="Compact"/>
               <w:widowControl w:val="false"/>
-              <w:spacing w:before="0" w:after="200"/>
               <w:jc w:val="center"/>
               <w:rPr>
                 <w:rFonts w:ascii="Ubuntu Mono" w:hAnsi="Ubuntu Mono"/>
@@ -2250,9 +2348,8 @@
           </w:tcPr>
           <w:p>
             <w:pPr>
-              <w:pStyle w:val="Normal"/>
+              <w:pStyle w:val="Compact"/>
               <w:widowControl w:val="false"/>
-              <w:spacing w:before="0" w:after="200"/>
               <w:jc w:val="center"/>
               <w:rPr>
                 <w:rFonts w:ascii="Ubuntu Mono" w:hAnsi="Ubuntu Mono"/>
@@ -2302,9 +2399,8 @@
           </w:tcPr>
           <w:p>
             <w:pPr>
-              <w:pStyle w:val="Normal"/>
+              <w:pStyle w:val="Compact"/>
               <w:widowControl w:val="false"/>
-              <w:spacing w:before="0" w:after="200"/>
               <w:jc w:val="center"/>
               <w:rPr>
                 <w:rFonts w:ascii="Ubuntu Mono" w:hAnsi="Ubuntu Mono"/>
@@ -2354,9 +2450,8 @@
           </w:tcPr>
           <w:p>
             <w:pPr>
-              <w:pStyle w:val="Normal"/>
+              <w:pStyle w:val="Compact"/>
               <w:widowControl w:val="false"/>
-              <w:spacing w:before="0" w:after="200"/>
               <w:jc w:val="center"/>
               <w:rPr>
                 <w:rFonts w:ascii="Ubuntu Mono" w:hAnsi="Ubuntu Mono"/>
@@ -2397,7 +2492,7 @@
         </w:tc>
         <w:tc>
           <w:tcPr>
-            <w:tcW w:w="761" w:type="dxa"/>
+            <w:tcW w:w="762" w:type="dxa"/>
             <w:tcBorders>
               <w:left w:val="single" w:sz="4" w:space="0" w:color="000000"/>
               <w:bottom w:val="single" w:sz="4" w:space="0" w:color="000000"/>
@@ -2406,9 +2501,8 @@
           </w:tcPr>
           <w:p>
             <w:pPr>
-              <w:pStyle w:val="Normal"/>
+              <w:pStyle w:val="Compact"/>
               <w:widowControl w:val="false"/>
-              <w:spacing w:before="0" w:after="200"/>
               <w:jc w:val="center"/>
               <w:rPr>
                 <w:rFonts w:ascii="Ubuntu Mono" w:hAnsi="Ubuntu Mono"/>
@@ -2458,9 +2552,8 @@
           </w:tcPr>
           <w:p>
             <w:pPr>
-              <w:pStyle w:val="Normal"/>
+              <w:pStyle w:val="Compact"/>
               <w:widowControl w:val="false"/>
-              <w:spacing w:before="0" w:after="200"/>
               <w:jc w:val="center"/>
               <w:rPr>
                 <w:rFonts w:ascii="Ubuntu Mono" w:hAnsi="Ubuntu Mono"/>
@@ -2510,9 +2603,8 @@
           </w:tcPr>
           <w:p>
             <w:pPr>
-              <w:pStyle w:val="Normal"/>
+              <w:pStyle w:val="Compact"/>
               <w:widowControl w:val="false"/>
-              <w:spacing w:before="0" w:after="200"/>
               <w:jc w:val="center"/>
               <w:rPr>
                 <w:rFonts w:ascii="Ubuntu Mono" w:hAnsi="Ubuntu Mono"/>
@@ -2553,7 +2645,7 @@
         </w:tc>
         <w:tc>
           <w:tcPr>
-            <w:tcW w:w="802" w:type="dxa"/>
+            <w:tcW w:w="801" w:type="dxa"/>
             <w:tcBorders>
               <w:left w:val="single" w:sz="4" w:space="0" w:color="000000"/>
               <w:bottom w:val="single" w:sz="4" w:space="0" w:color="000000"/>
@@ -2563,9 +2655,8 @@
           </w:tcPr>
           <w:p>
             <w:pPr>
-              <w:pStyle w:val="Normal"/>
+              <w:pStyle w:val="Compact"/>
               <w:widowControl w:val="false"/>
-              <w:spacing w:before="0" w:after="200"/>
               <w:jc w:val="center"/>
               <w:rPr>
                 <w:rFonts w:ascii="Ubuntu Mono" w:hAnsi="Ubuntu Mono"/>
@@ -2609,7 +2700,7 @@
         <w:trPr/>
         <w:tc>
           <w:tcPr>
-            <w:tcW w:w="401" w:type="dxa"/>
+            <w:tcW w:w="400" w:type="dxa"/>
             <w:tcBorders>
               <w:left w:val="single" w:sz="4" w:space="0" w:color="000000"/>
               <w:bottom w:val="single" w:sz="4" w:space="0" w:color="000000"/>
@@ -2661,7 +2752,7 @@
         </w:tc>
         <w:tc>
           <w:tcPr>
-            <w:tcW w:w="761" w:type="dxa"/>
+            <w:tcW w:w="762" w:type="dxa"/>
             <w:tcBorders>
               <w:left w:val="single" w:sz="4" w:space="0" w:color="000000"/>
               <w:bottom w:val="single" w:sz="4" w:space="0" w:color="000000"/>
@@ -2670,9 +2761,8 @@
           </w:tcPr>
           <w:p>
             <w:pPr>
-              <w:pStyle w:val="Normal"/>
+              <w:pStyle w:val="Compact"/>
               <w:widowControl w:val="false"/>
-              <w:spacing w:before="0" w:after="200"/>
               <w:jc w:val="center"/>
               <w:rPr>
                 <w:rFonts w:ascii="Ubuntu Mono" w:hAnsi="Ubuntu Mono"/>
@@ -2713,7 +2803,7 @@
         </w:tc>
         <w:tc>
           <w:tcPr>
-            <w:tcW w:w="311" w:type="dxa"/>
+            <w:tcW w:w="310" w:type="dxa"/>
             <w:tcBorders>
               <w:left w:val="single" w:sz="4" w:space="0" w:color="000000"/>
               <w:bottom w:val="single" w:sz="4" w:space="0" w:color="000000"/>
@@ -2722,9 +2812,8 @@
           </w:tcPr>
           <w:p>
             <w:pPr>
-              <w:pStyle w:val="Normal"/>
+              <w:pStyle w:val="Compact"/>
               <w:widowControl w:val="false"/>
-              <w:spacing w:before="0" w:after="200"/>
               <w:jc w:val="center"/>
               <w:rPr>
                 <w:rFonts w:ascii="Ubuntu Mono" w:hAnsi="Ubuntu Mono"/>
@@ -2765,7 +2854,7 @@
         </w:tc>
         <w:tc>
           <w:tcPr>
-            <w:tcW w:w="1211" w:type="dxa"/>
+            <w:tcW w:w="1212" w:type="dxa"/>
             <w:tcBorders>
               <w:left w:val="single" w:sz="4" w:space="0" w:color="000000"/>
               <w:bottom w:val="single" w:sz="4" w:space="0" w:color="000000"/>
@@ -2774,9 +2863,8 @@
           </w:tcPr>
           <w:p>
             <w:pPr>
-              <w:pStyle w:val="Normal"/>
+              <w:pStyle w:val="Compact"/>
               <w:widowControl w:val="false"/>
-              <w:spacing w:before="0" w:after="200"/>
               <w:jc w:val="center"/>
               <w:rPr>
                 <w:rFonts w:ascii="Ubuntu Mono" w:hAnsi="Ubuntu Mono"/>
@@ -2826,9 +2914,8 @@
           </w:tcPr>
           <w:p>
             <w:pPr>
-              <w:pStyle w:val="Normal"/>
+              <w:pStyle w:val="Compact"/>
               <w:widowControl w:val="false"/>
-              <w:spacing w:before="0" w:after="200"/>
               <w:jc w:val="center"/>
               <w:rPr>
                 <w:rFonts w:ascii="Ubuntu Mono" w:hAnsi="Ubuntu Mono"/>
@@ -2878,9 +2965,8 @@
           </w:tcPr>
           <w:p>
             <w:pPr>
-              <w:pStyle w:val="Normal"/>
+              <w:pStyle w:val="Compact"/>
               <w:widowControl w:val="false"/>
-              <w:spacing w:before="0" w:after="200"/>
               <w:jc w:val="center"/>
               <w:rPr>
                 <w:rFonts w:ascii="Ubuntu Mono" w:hAnsi="Ubuntu Mono"/>
@@ -2930,9 +3016,8 @@
           </w:tcPr>
           <w:p>
             <w:pPr>
-              <w:pStyle w:val="Normal"/>
+              <w:pStyle w:val="Compact"/>
               <w:widowControl w:val="false"/>
-              <w:spacing w:before="0" w:after="200"/>
               <w:jc w:val="center"/>
               <w:rPr>
                 <w:rFonts w:ascii="Ubuntu Mono" w:hAnsi="Ubuntu Mono"/>
@@ -2982,9 +3067,8 @@
           </w:tcPr>
           <w:p>
             <w:pPr>
-              <w:pStyle w:val="Normal"/>
+              <w:pStyle w:val="Compact"/>
               <w:widowControl w:val="false"/>
-              <w:spacing w:before="0" w:after="200"/>
               <w:jc w:val="center"/>
               <w:rPr>
                 <w:rFonts w:ascii="Ubuntu Mono" w:hAnsi="Ubuntu Mono"/>
@@ -3025,7 +3109,7 @@
         </w:tc>
         <w:tc>
           <w:tcPr>
-            <w:tcW w:w="761" w:type="dxa"/>
+            <w:tcW w:w="762" w:type="dxa"/>
             <w:tcBorders>
               <w:left w:val="single" w:sz="4" w:space="0" w:color="000000"/>
               <w:bottom w:val="single" w:sz="4" w:space="0" w:color="000000"/>
@@ -3034,9 +3118,8 @@
           </w:tcPr>
           <w:p>
             <w:pPr>
-              <w:pStyle w:val="Normal"/>
+              <w:pStyle w:val="Compact"/>
               <w:widowControl w:val="false"/>
-              <w:spacing w:before="0" w:after="200"/>
               <w:jc w:val="center"/>
               <w:rPr>
                 <w:rFonts w:ascii="Ubuntu Mono" w:hAnsi="Ubuntu Mono"/>
@@ -3086,9 +3169,8 @@
           </w:tcPr>
           <w:p>
             <w:pPr>
-              <w:pStyle w:val="Normal"/>
+              <w:pStyle w:val="Compact"/>
               <w:widowControl w:val="false"/>
-              <w:spacing w:before="0" w:after="200"/>
               <w:jc w:val="center"/>
               <w:rPr>
                 <w:rFonts w:ascii="Ubuntu Mono" w:hAnsi="Ubuntu Mono"/>
@@ -3138,9 +3220,8 @@
           </w:tcPr>
           <w:p>
             <w:pPr>
-              <w:pStyle w:val="Normal"/>
+              <w:pStyle w:val="Compact"/>
               <w:widowControl w:val="false"/>
-              <w:spacing w:before="0" w:after="200"/>
               <w:jc w:val="center"/>
               <w:rPr>
                 <w:rFonts w:ascii="Ubuntu Mono" w:hAnsi="Ubuntu Mono"/>
@@ -3181,7 +3262,7 @@
         </w:tc>
         <w:tc>
           <w:tcPr>
-            <w:tcW w:w="802" w:type="dxa"/>
+            <w:tcW w:w="801" w:type="dxa"/>
             <w:tcBorders>
               <w:left w:val="single" w:sz="4" w:space="0" w:color="000000"/>
               <w:bottom w:val="single" w:sz="4" w:space="0" w:color="000000"/>
@@ -3191,9 +3272,8 @@
           </w:tcPr>
           <w:p>
             <w:pPr>
-              <w:pStyle w:val="Normal"/>
+              <w:pStyle w:val="Compact"/>
               <w:widowControl w:val="false"/>
-              <w:spacing w:before="0" w:after="200"/>
               <w:jc w:val="center"/>
               <w:rPr>
                 <w:rFonts w:ascii="Ubuntu Mono" w:hAnsi="Ubuntu Mono"/>
@@ -3237,7 +3317,7 @@
         <w:trPr/>
         <w:tc>
           <w:tcPr>
-            <w:tcW w:w="401" w:type="dxa"/>
+            <w:tcW w:w="400" w:type="dxa"/>
             <w:tcBorders>
               <w:left w:val="single" w:sz="4" w:space="0" w:color="000000"/>
               <w:bottom w:val="single" w:sz="4" w:space="0" w:color="000000"/>
@@ -3289,7 +3369,7 @@
         </w:tc>
         <w:tc>
           <w:tcPr>
-            <w:tcW w:w="761" w:type="dxa"/>
+            <w:tcW w:w="762" w:type="dxa"/>
             <w:tcBorders>
               <w:left w:val="single" w:sz="4" w:space="0" w:color="000000"/>
               <w:bottom w:val="single" w:sz="4" w:space="0" w:color="000000"/>
@@ -3298,9 +3378,8 @@
           </w:tcPr>
           <w:p>
             <w:pPr>
-              <w:pStyle w:val="Normal"/>
+              <w:pStyle w:val="Compact"/>
               <w:widowControl w:val="false"/>
-              <w:spacing w:before="0" w:after="200"/>
               <w:jc w:val="center"/>
               <w:rPr>
                 <w:rFonts w:ascii="Ubuntu Mono" w:hAnsi="Ubuntu Mono"/>
@@ -3341,7 +3420,7 @@
         </w:tc>
         <w:tc>
           <w:tcPr>
-            <w:tcW w:w="311" w:type="dxa"/>
+            <w:tcW w:w="310" w:type="dxa"/>
             <w:tcBorders>
               <w:left w:val="single" w:sz="4" w:space="0" w:color="000000"/>
               <w:bottom w:val="single" w:sz="4" w:space="0" w:color="000000"/>
@@ -3350,9 +3429,8 @@
           </w:tcPr>
           <w:p>
             <w:pPr>
-              <w:pStyle w:val="Normal"/>
+              <w:pStyle w:val="Compact"/>
               <w:widowControl w:val="false"/>
-              <w:spacing w:before="0" w:after="200"/>
               <w:jc w:val="center"/>
               <w:rPr>
                 <w:rFonts w:ascii="Ubuntu Mono" w:hAnsi="Ubuntu Mono"/>
@@ -3393,7 +3471,7 @@
         </w:tc>
         <w:tc>
           <w:tcPr>
-            <w:tcW w:w="1211" w:type="dxa"/>
+            <w:tcW w:w="1212" w:type="dxa"/>
             <w:tcBorders>
               <w:left w:val="single" w:sz="4" w:space="0" w:color="000000"/>
               <w:bottom w:val="single" w:sz="4" w:space="0" w:color="000000"/>
@@ -3402,9 +3480,8 @@
           </w:tcPr>
           <w:p>
             <w:pPr>
-              <w:pStyle w:val="Normal"/>
+              <w:pStyle w:val="Compact"/>
               <w:widowControl w:val="false"/>
-              <w:spacing w:before="0" w:after="200"/>
               <w:jc w:val="center"/>
               <w:rPr>
                 <w:rFonts w:ascii="Ubuntu Mono" w:hAnsi="Ubuntu Mono"/>
@@ -3454,9 +3531,8 @@
           </w:tcPr>
           <w:p>
             <w:pPr>
-              <w:pStyle w:val="Normal"/>
+              <w:pStyle w:val="Compact"/>
               <w:widowControl w:val="false"/>
-              <w:spacing w:before="0" w:after="200"/>
               <w:jc w:val="center"/>
               <w:rPr>
                 <w:rFonts w:ascii="Ubuntu Mono" w:hAnsi="Ubuntu Mono"/>
@@ -3506,9 +3582,8 @@
           </w:tcPr>
           <w:p>
             <w:pPr>
-              <w:pStyle w:val="Normal"/>
+              <w:pStyle w:val="Compact"/>
               <w:widowControl w:val="false"/>
-              <w:spacing w:before="0" w:after="200"/>
               <w:jc w:val="center"/>
               <w:rPr>
                 <w:rFonts w:ascii="Ubuntu Mono" w:hAnsi="Ubuntu Mono"/>
@@ -3558,9 +3633,8 @@
           </w:tcPr>
           <w:p>
             <w:pPr>
-              <w:pStyle w:val="Normal"/>
+              <w:pStyle w:val="Compact"/>
               <w:widowControl w:val="false"/>
-              <w:spacing w:before="0" w:after="200"/>
               <w:jc w:val="center"/>
               <w:rPr>
                 <w:rFonts w:ascii="Ubuntu Mono" w:hAnsi="Ubuntu Mono"/>
@@ -3610,9 +3684,8 @@
           </w:tcPr>
           <w:p>
             <w:pPr>
-              <w:pStyle w:val="Normal"/>
+              <w:pStyle w:val="Compact"/>
               <w:widowControl w:val="false"/>
-              <w:spacing w:before="0" w:after="200"/>
               <w:jc w:val="center"/>
               <w:rPr>
                 <w:rFonts w:ascii="Ubuntu Mono" w:hAnsi="Ubuntu Mono"/>
@@ -3653,7 +3726,7 @@
         </w:tc>
         <w:tc>
           <w:tcPr>
-            <w:tcW w:w="761" w:type="dxa"/>
+            <w:tcW w:w="762" w:type="dxa"/>
             <w:tcBorders>
               <w:left w:val="single" w:sz="4" w:space="0" w:color="000000"/>
               <w:bottom w:val="single" w:sz="4" w:space="0" w:color="000000"/>
@@ -3662,9 +3735,8 @@
           </w:tcPr>
           <w:p>
             <w:pPr>
-              <w:pStyle w:val="Normal"/>
+              <w:pStyle w:val="Compact"/>
               <w:widowControl w:val="false"/>
-              <w:spacing w:before="0" w:after="200"/>
               <w:jc w:val="center"/>
               <w:rPr>
                 <w:rFonts w:ascii="Ubuntu Mono" w:hAnsi="Ubuntu Mono"/>
@@ -3714,9 +3786,8 @@
           </w:tcPr>
           <w:p>
             <w:pPr>
-              <w:pStyle w:val="Normal"/>
+              <w:pStyle w:val="Compact"/>
               <w:widowControl w:val="false"/>
-              <w:spacing w:before="0" w:after="200"/>
               <w:jc w:val="center"/>
               <w:rPr>
                 <w:rFonts w:ascii="Ubuntu Mono" w:hAnsi="Ubuntu Mono"/>
@@ -3766,9 +3837,8 @@
           </w:tcPr>
           <w:p>
             <w:pPr>
-              <w:pStyle w:val="Normal"/>
+              <w:pStyle w:val="Compact"/>
               <w:widowControl w:val="false"/>
-              <w:spacing w:before="0" w:after="200"/>
               <w:jc w:val="center"/>
               <w:rPr>
                 <w:rFonts w:ascii="Ubuntu Mono" w:hAnsi="Ubuntu Mono"/>
@@ -3809,7 +3879,7 @@
         </w:tc>
         <w:tc>
           <w:tcPr>
-            <w:tcW w:w="802" w:type="dxa"/>
+            <w:tcW w:w="801" w:type="dxa"/>
             <w:tcBorders>
               <w:left w:val="single" w:sz="4" w:space="0" w:color="000000"/>
               <w:bottom w:val="single" w:sz="4" w:space="0" w:color="000000"/>
@@ -3819,9 +3889,8 @@
           </w:tcPr>
           <w:p>
             <w:pPr>
-              <w:pStyle w:val="Normal"/>
+              <w:pStyle w:val="Compact"/>
               <w:widowControl w:val="false"/>
-              <w:spacing w:before="0" w:after="200"/>
               <w:jc w:val="center"/>
               <w:rPr>
                 <w:rFonts w:ascii="Ubuntu Mono" w:hAnsi="Ubuntu Mono"/>
@@ -3865,7 +3934,7 @@
         <w:trPr/>
         <w:tc>
           <w:tcPr>
-            <w:tcW w:w="401" w:type="dxa"/>
+            <w:tcW w:w="400" w:type="dxa"/>
             <w:tcBorders>
               <w:left w:val="single" w:sz="4" w:space="0" w:color="000000"/>
               <w:bottom w:val="single" w:sz="4" w:space="0" w:color="000000"/>
@@ -3917,7 +3986,7 @@
         </w:tc>
         <w:tc>
           <w:tcPr>
-            <w:tcW w:w="761" w:type="dxa"/>
+            <w:tcW w:w="762" w:type="dxa"/>
             <w:tcBorders>
               <w:left w:val="single" w:sz="4" w:space="0" w:color="000000"/>
               <w:bottom w:val="single" w:sz="4" w:space="0" w:color="000000"/>
@@ -3926,9 +3995,8 @@
           </w:tcPr>
           <w:p>
             <w:pPr>
-              <w:pStyle w:val="Normal"/>
+              <w:pStyle w:val="Compact"/>
               <w:widowControl w:val="false"/>
-              <w:spacing w:before="0" w:after="200"/>
               <w:jc w:val="center"/>
               <w:rPr>
                 <w:rFonts w:ascii="Ubuntu Mono" w:hAnsi="Ubuntu Mono"/>
@@ -3969,7 +4037,7 @@
         </w:tc>
         <w:tc>
           <w:tcPr>
-            <w:tcW w:w="311" w:type="dxa"/>
+            <w:tcW w:w="310" w:type="dxa"/>
             <w:tcBorders>
               <w:left w:val="single" w:sz="4" w:space="0" w:color="000000"/>
               <w:bottom w:val="single" w:sz="4" w:space="0" w:color="000000"/>
@@ -3978,9 +4046,8 @@
           </w:tcPr>
           <w:p>
             <w:pPr>
-              <w:pStyle w:val="Normal"/>
+              <w:pStyle w:val="Compact"/>
               <w:widowControl w:val="false"/>
-              <w:spacing w:before="0" w:after="200"/>
               <w:jc w:val="center"/>
               <w:rPr>
                 <w:rFonts w:ascii="Ubuntu Mono" w:hAnsi="Ubuntu Mono"/>
@@ -4021,7 +4088,7 @@
         </w:tc>
         <w:tc>
           <w:tcPr>
-            <w:tcW w:w="1211" w:type="dxa"/>
+            <w:tcW w:w="1212" w:type="dxa"/>
             <w:tcBorders>
               <w:left w:val="single" w:sz="4" w:space="0" w:color="000000"/>
               <w:bottom w:val="single" w:sz="4" w:space="0" w:color="000000"/>
@@ -4030,9 +4097,8 @@
           </w:tcPr>
           <w:p>
             <w:pPr>
-              <w:pStyle w:val="Normal"/>
+              <w:pStyle w:val="Compact"/>
               <w:widowControl w:val="false"/>
-              <w:spacing w:before="0" w:after="200"/>
               <w:jc w:val="center"/>
               <w:rPr>
                 <w:rFonts w:ascii="Ubuntu Mono" w:hAnsi="Ubuntu Mono"/>
@@ -4082,9 +4148,8 @@
           </w:tcPr>
           <w:p>
             <w:pPr>
-              <w:pStyle w:val="Normal"/>
+              <w:pStyle w:val="Compact"/>
               <w:widowControl w:val="false"/>
-              <w:spacing w:before="0" w:after="200"/>
               <w:jc w:val="center"/>
               <w:rPr>
                 <w:rFonts w:ascii="Ubuntu Mono" w:hAnsi="Ubuntu Mono"/>
@@ -4134,9 +4199,8 @@
           </w:tcPr>
           <w:p>
             <w:pPr>
-              <w:pStyle w:val="Normal"/>
+              <w:pStyle w:val="Compact"/>
               <w:widowControl w:val="false"/>
-              <w:spacing w:before="0" w:after="200"/>
               <w:jc w:val="center"/>
               <w:rPr>
                 <w:rFonts w:ascii="Ubuntu Mono" w:hAnsi="Ubuntu Mono"/>
@@ -4186,9 +4250,8 @@
           </w:tcPr>
           <w:p>
             <w:pPr>
-              <w:pStyle w:val="Normal"/>
+              <w:pStyle w:val="Compact"/>
               <w:widowControl w:val="false"/>
-              <w:spacing w:before="0" w:after="200"/>
               <w:jc w:val="center"/>
               <w:rPr>
                 <w:rFonts w:ascii="Ubuntu Mono" w:hAnsi="Ubuntu Mono"/>
@@ -4238,9 +4301,8 @@
           </w:tcPr>
           <w:p>
             <w:pPr>
-              <w:pStyle w:val="Normal"/>
+              <w:pStyle w:val="Compact"/>
               <w:widowControl w:val="false"/>
-              <w:spacing w:before="0" w:after="200"/>
               <w:jc w:val="center"/>
               <w:rPr>
                 <w:rFonts w:ascii="Ubuntu Mono" w:hAnsi="Ubuntu Mono"/>
@@ -4281,7 +4343,7 @@
         </w:tc>
         <w:tc>
           <w:tcPr>
-            <w:tcW w:w="761" w:type="dxa"/>
+            <w:tcW w:w="762" w:type="dxa"/>
             <w:tcBorders>
               <w:left w:val="single" w:sz="4" w:space="0" w:color="000000"/>
               <w:bottom w:val="single" w:sz="4" w:space="0" w:color="000000"/>
@@ -4290,9 +4352,8 @@
           </w:tcPr>
           <w:p>
             <w:pPr>
-              <w:pStyle w:val="Normal"/>
+              <w:pStyle w:val="Compact"/>
               <w:widowControl w:val="false"/>
-              <w:spacing w:before="0" w:after="200"/>
               <w:jc w:val="center"/>
               <w:rPr>
                 <w:rFonts w:ascii="Ubuntu Mono" w:hAnsi="Ubuntu Mono"/>
@@ -4342,9 +4403,8 @@
           </w:tcPr>
           <w:p>
             <w:pPr>
-              <w:pStyle w:val="Normal"/>
+              <w:pStyle w:val="Compact"/>
               <w:widowControl w:val="false"/>
-              <w:spacing w:before="0" w:after="200"/>
               <w:jc w:val="center"/>
               <w:rPr>
                 <w:rFonts w:ascii="Ubuntu Mono" w:hAnsi="Ubuntu Mono"/>
@@ -4394,9 +4454,8 @@
           </w:tcPr>
           <w:p>
             <w:pPr>
-              <w:pStyle w:val="Normal"/>
+              <w:pStyle w:val="Compact"/>
               <w:widowControl w:val="false"/>
-              <w:spacing w:before="0" w:after="200"/>
               <w:jc w:val="center"/>
               <w:rPr>
                 <w:rFonts w:ascii="Ubuntu Mono" w:hAnsi="Ubuntu Mono"/>
@@ -4437,7 +4496,7 @@
         </w:tc>
         <w:tc>
           <w:tcPr>
-            <w:tcW w:w="802" w:type="dxa"/>
+            <w:tcW w:w="801" w:type="dxa"/>
             <w:tcBorders>
               <w:left w:val="single" w:sz="4" w:space="0" w:color="000000"/>
               <w:bottom w:val="single" w:sz="4" w:space="0" w:color="000000"/>
@@ -4447,9 +4506,8 @@
           </w:tcPr>
           <w:p>
             <w:pPr>
-              <w:pStyle w:val="Normal"/>
+              <w:pStyle w:val="Compact"/>
               <w:widowControl w:val="false"/>
-              <w:spacing w:before="0" w:after="200"/>
               <w:jc w:val="center"/>
               <w:rPr>
                 <w:rFonts w:ascii="Ubuntu Mono" w:hAnsi="Ubuntu Mono"/>
@@ -4493,7 +4551,7 @@
         <w:trPr/>
         <w:tc>
           <w:tcPr>
-            <w:tcW w:w="401" w:type="dxa"/>
+            <w:tcW w:w="400" w:type="dxa"/>
             <w:tcBorders>
               <w:left w:val="single" w:sz="4" w:space="0" w:color="000000"/>
               <w:bottom w:val="single" w:sz="4" w:space="0" w:color="000000"/>
@@ -4545,7 +4603,7 @@
         </w:tc>
         <w:tc>
           <w:tcPr>
-            <w:tcW w:w="761" w:type="dxa"/>
+            <w:tcW w:w="762" w:type="dxa"/>
             <w:tcBorders>
               <w:left w:val="single" w:sz="4" w:space="0" w:color="000000"/>
               <w:bottom w:val="single" w:sz="4" w:space="0" w:color="000000"/>
@@ -4554,9 +4612,8 @@
           </w:tcPr>
           <w:p>
             <w:pPr>
-              <w:pStyle w:val="Normal"/>
+              <w:pStyle w:val="Compact"/>
               <w:widowControl w:val="false"/>
-              <w:spacing w:before="0" w:after="200"/>
               <w:jc w:val="center"/>
               <w:rPr>
                 <w:rFonts w:ascii="Ubuntu Mono" w:hAnsi="Ubuntu Mono"/>
@@ -4597,7 +4654,7 @@
         </w:tc>
         <w:tc>
           <w:tcPr>
-            <w:tcW w:w="311" w:type="dxa"/>
+            <w:tcW w:w="310" w:type="dxa"/>
             <w:tcBorders>
               <w:left w:val="single" w:sz="4" w:space="0" w:color="000000"/>
               <w:bottom w:val="single" w:sz="4" w:space="0" w:color="000000"/>
@@ -4606,9 +4663,8 @@
           </w:tcPr>
           <w:p>
             <w:pPr>
-              <w:pStyle w:val="Normal"/>
+              <w:pStyle w:val="Compact"/>
               <w:widowControl w:val="false"/>
-              <w:spacing w:before="0" w:after="200"/>
               <w:jc w:val="center"/>
               <w:rPr>
                 <w:rFonts w:ascii="Ubuntu Mono" w:hAnsi="Ubuntu Mono"/>
@@ -4649,7 +4705,7 @@
         </w:tc>
         <w:tc>
           <w:tcPr>
-            <w:tcW w:w="1211" w:type="dxa"/>
+            <w:tcW w:w="1212" w:type="dxa"/>
             <w:tcBorders>
               <w:left w:val="single" w:sz="4" w:space="0" w:color="000000"/>
               <w:bottom w:val="single" w:sz="4" w:space="0" w:color="000000"/>
@@ -4658,9 +4714,8 @@
           </w:tcPr>
           <w:p>
             <w:pPr>
-              <w:pStyle w:val="Normal"/>
+              <w:pStyle w:val="Compact"/>
               <w:widowControl w:val="false"/>
-              <w:spacing w:before="0" w:after="200"/>
               <w:jc w:val="center"/>
               <w:rPr>
                 <w:rFonts w:ascii="Ubuntu Mono" w:hAnsi="Ubuntu Mono"/>
@@ -4710,9 +4765,8 @@
           </w:tcPr>
           <w:p>
             <w:pPr>
-              <w:pStyle w:val="Normal"/>
+              <w:pStyle w:val="Compact"/>
               <w:widowControl w:val="false"/>
-              <w:spacing w:before="0" w:after="200"/>
               <w:jc w:val="center"/>
               <w:rPr>
                 <w:rFonts w:ascii="Ubuntu Mono" w:hAnsi="Ubuntu Mono"/>
@@ -4762,9 +4816,8 @@
           </w:tcPr>
           <w:p>
             <w:pPr>
-              <w:pStyle w:val="Normal"/>
+              <w:pStyle w:val="Compact"/>
               <w:widowControl w:val="false"/>
-              <w:spacing w:before="0" w:after="200"/>
               <w:jc w:val="center"/>
               <w:rPr>
                 <w:rFonts w:ascii="Ubuntu Mono" w:hAnsi="Ubuntu Mono"/>
@@ -4814,9 +4867,8 @@
           </w:tcPr>
           <w:p>
             <w:pPr>
-              <w:pStyle w:val="Normal"/>
+              <w:pStyle w:val="Compact"/>
               <w:widowControl w:val="false"/>
-              <w:spacing w:before="0" w:after="200"/>
               <w:jc w:val="center"/>
               <w:rPr>
                 <w:rFonts w:ascii="Ubuntu Mono" w:hAnsi="Ubuntu Mono"/>
@@ -4866,9 +4918,8 @@
           </w:tcPr>
           <w:p>
             <w:pPr>
-              <w:pStyle w:val="Normal"/>
+              <w:pStyle w:val="Compact"/>
               <w:widowControl w:val="false"/>
-              <w:spacing w:before="0" w:after="200"/>
               <w:jc w:val="center"/>
               <w:rPr>
                 <w:rFonts w:ascii="Ubuntu Mono" w:hAnsi="Ubuntu Mono"/>
@@ -4909,7 +4960,7 @@
         </w:tc>
         <w:tc>
           <w:tcPr>
-            <w:tcW w:w="761" w:type="dxa"/>
+            <w:tcW w:w="762" w:type="dxa"/>
             <w:tcBorders>
               <w:left w:val="single" w:sz="4" w:space="0" w:color="000000"/>
               <w:bottom w:val="single" w:sz="4" w:space="0" w:color="000000"/>
@@ -4918,9 +4969,8 @@
           </w:tcPr>
           <w:p>
             <w:pPr>
-              <w:pStyle w:val="Normal"/>
+              <w:pStyle w:val="Compact"/>
               <w:widowControl w:val="false"/>
-              <w:spacing w:before="0" w:after="200"/>
               <w:jc w:val="center"/>
               <w:rPr>
                 <w:rFonts w:ascii="Ubuntu Mono" w:hAnsi="Ubuntu Mono"/>
@@ -4970,9 +5020,8 @@
           </w:tcPr>
           <w:p>
             <w:pPr>
-              <w:pStyle w:val="Normal"/>
+              <w:pStyle w:val="Compact"/>
               <w:widowControl w:val="false"/>
-              <w:spacing w:before="0" w:after="200"/>
               <w:jc w:val="center"/>
               <w:rPr>
                 <w:rFonts w:ascii="Ubuntu Mono" w:hAnsi="Ubuntu Mono"/>
@@ -5022,9 +5071,8 @@
           </w:tcPr>
           <w:p>
             <w:pPr>
-              <w:pStyle w:val="Normal"/>
+              <w:pStyle w:val="Compact"/>
               <w:widowControl w:val="false"/>
-              <w:spacing w:before="0" w:after="200"/>
               <w:jc w:val="center"/>
               <w:rPr>
                 <w:rFonts w:ascii="Ubuntu Mono" w:hAnsi="Ubuntu Mono"/>
@@ -5065,7 +5113,7 @@
         </w:tc>
         <w:tc>
           <w:tcPr>
-            <w:tcW w:w="802" w:type="dxa"/>
+            <w:tcW w:w="801" w:type="dxa"/>
             <w:tcBorders>
               <w:left w:val="single" w:sz="4" w:space="0" w:color="000000"/>
               <w:bottom w:val="single" w:sz="4" w:space="0" w:color="000000"/>
@@ -5075,9 +5123,8 @@
           </w:tcPr>
           <w:p>
             <w:pPr>
-              <w:pStyle w:val="Normal"/>
+              <w:pStyle w:val="Compact"/>
               <w:widowControl w:val="false"/>
-              <w:spacing w:before="0" w:after="200"/>
               <w:jc w:val="center"/>
               <w:rPr>
                 <w:rFonts w:ascii="Ubuntu Mono" w:hAnsi="Ubuntu Mono"/>
@@ -5127,18 +5174,18 @@
         <w:rPr/>
         <w:t>A tabela de dados analíticos serão disponibilizados na versão privada do relatório, e serão omitidas da versão pública do relatório.</w:t>
       </w:r>
-      <w:bookmarkStart w:id="14" w:name="tabela-de-dados-analíticos"/>
-      <w:bookmarkStart w:id="15" w:name="dados"/>
+      <w:bookmarkStart w:id="13" w:name="tabela-de-dados-analíticos"/>
+      <w:bookmarkStart w:id="14" w:name="dados"/>
+      <w:bookmarkEnd w:id="13"/>
       <w:bookmarkEnd w:id="14"/>
-      <w:bookmarkEnd w:id="15"/>
     </w:p>
     <w:p>
       <w:pPr>
         <w:pStyle w:val="Ttulo1"/>
         <w:rPr/>
       </w:pPr>
-      <w:bookmarkStart w:id="16" w:name="__RefHeading___Toc1611_2293114816"/>
-      <w:bookmarkEnd w:id="16"/>
+      <w:bookmarkStart w:id="15" w:name="__RefHeading___Toc2794_439549539"/>
+      <w:bookmarkEnd w:id="15"/>
       <w:r>
         <w:rPr/>
         <w:t>Variáveis do estudo</w:t>
@@ -5149,8 +5196,8 @@
         <w:pStyle w:val="Ttulo2"/>
         <w:rPr/>
       </w:pPr>
-      <w:bookmarkStart w:id="17" w:name="__RefHeading___Toc1613_2293114816"/>
-      <w:bookmarkEnd w:id="17"/>
+      <w:bookmarkStart w:id="16" w:name="__RefHeading___Toc2796_439549539"/>
+      <w:bookmarkEnd w:id="16"/>
       <w:r>
         <w:rPr/>
         <w:t>Desfechos primário e secundários</w:t>
@@ -5165,16 +5212,16 @@
         <w:rPr/>
         <w:t>O desfecho primário está definido como a classificação entre deputados da bancada evangélica e outros deputados explicada pela receita total recebida.</w:t>
       </w:r>
-      <w:bookmarkStart w:id="18" w:name="desfechos-primário-e-secundários"/>
-      <w:bookmarkEnd w:id="18"/>
+      <w:bookmarkStart w:id="17" w:name="desfechos-primário-e-secundários"/>
+      <w:bookmarkEnd w:id="17"/>
     </w:p>
     <w:p>
       <w:pPr>
         <w:pStyle w:val="Ttulo2"/>
         <w:rPr/>
       </w:pPr>
-      <w:bookmarkStart w:id="19" w:name="__RefHeading___Toc1615_2293114816"/>
-      <w:bookmarkEnd w:id="19"/>
+      <w:bookmarkStart w:id="18" w:name="__RefHeading___Toc2798_439549539"/>
+      <w:bookmarkEnd w:id="18"/>
       <w:r>
         <w:rPr/>
         <w:t>Covariáveis</w:t>
@@ -5199,18 +5246,18 @@
         <w:rPr/>
         <w:t>As receitas discriminadas em suas diversas origens não serão consideradas na análise, devido à baixa representatividade de valores em suas distribuições (figura A1).</w:t>
       </w:r>
-      <w:bookmarkStart w:id="20" w:name="covariáveis"/>
-      <w:bookmarkStart w:id="21" w:name="variáveis-do-estudo"/>
+      <w:bookmarkStart w:id="19" w:name="covariáveis"/>
+      <w:bookmarkStart w:id="20" w:name="variáveis-do-estudo"/>
+      <w:bookmarkEnd w:id="19"/>
       <w:bookmarkEnd w:id="20"/>
-      <w:bookmarkEnd w:id="21"/>
     </w:p>
     <w:p>
       <w:pPr>
         <w:pStyle w:val="Ttulo1"/>
         <w:rPr/>
       </w:pPr>
-      <w:bookmarkStart w:id="22" w:name="__RefHeading___Toc1617_2293114816"/>
-      <w:bookmarkEnd w:id="22"/>
+      <w:bookmarkStart w:id="21" w:name="__RefHeading___Toc2800_439549539"/>
+      <w:bookmarkEnd w:id="21"/>
       <w:r>
         <w:rPr/>
         <w:t>Métodos estatísticos</w:t>
@@ -5221,8 +5268,8 @@
         <w:pStyle w:val="Ttulo2"/>
         <w:rPr/>
       </w:pPr>
-      <w:bookmarkStart w:id="23" w:name="__RefHeading___Toc1619_2293114816"/>
-      <w:bookmarkEnd w:id="23"/>
+      <w:bookmarkStart w:id="22" w:name="__RefHeading___Toc2802_439549539"/>
+      <w:bookmarkEnd w:id="22"/>
       <w:r>
         <w:rPr/>
         <w:t>Análises estatísticas</w:t>
@@ -5233,8 +5280,8 @@
         <w:pStyle w:val="Ttulo3"/>
         <w:rPr/>
       </w:pPr>
-      <w:bookmarkStart w:id="24" w:name="__RefHeading___Toc1621_2293114816"/>
-      <w:bookmarkEnd w:id="24"/>
+      <w:bookmarkStart w:id="23" w:name="__RefHeading___Toc2804_439549539"/>
+      <w:bookmarkEnd w:id="23"/>
       <w:r>
         <w:rPr/>
         <w:t>Análise descritiva</w:t>
@@ -5249,16 +5296,16 @@
         <w:rPr/>
         <w:t>As características dos deputados serão descritas, por estado, como média (DP)  ou frequência e proporção (%), conforme apropriado. As distribuições serão sumarizadas em tabelas e visualizadas em gráficos exploratórios</w:t>
       </w:r>
-      <w:bookmarkStart w:id="25" w:name="análise-descritiva"/>
-      <w:bookmarkEnd w:id="25"/>
+      <w:bookmarkStart w:id="24" w:name="análise-descritiva"/>
+      <w:bookmarkEnd w:id="24"/>
     </w:p>
     <w:p>
       <w:pPr>
         <w:pStyle w:val="Ttulo3"/>
         <w:rPr/>
       </w:pPr>
-      <w:bookmarkStart w:id="26" w:name="__RefHeading___Toc1623_2293114816"/>
-      <w:bookmarkEnd w:id="26"/>
+      <w:bookmarkStart w:id="25" w:name="__RefHeading___Toc2806_439549539"/>
+      <w:bookmarkEnd w:id="25"/>
       <w:r>
         <w:rPr/>
         <w:t>Análise inferencial</w:t>
@@ -5273,16 +5320,16 @@
         <w:rPr/>
         <w:t>As inferências serão baseados no modelo de regressão binomial (cf. seção 5.1.3).</w:t>
       </w:r>
-      <w:bookmarkStart w:id="27" w:name="análise-inferencial"/>
-      <w:bookmarkEnd w:id="27"/>
+      <w:bookmarkStart w:id="26" w:name="análise-inferencial"/>
+      <w:bookmarkEnd w:id="26"/>
     </w:p>
     <w:p>
       <w:pPr>
         <w:pStyle w:val="Ttulo3"/>
         <w:rPr/>
       </w:pPr>
-      <w:bookmarkStart w:id="28" w:name="__RefHeading___Toc1625_2293114816"/>
-      <w:bookmarkEnd w:id="28"/>
+      <w:bookmarkStart w:id="27" w:name="__RefHeading___Toc2808_439549539"/>
+      <w:bookmarkEnd w:id="27"/>
       <w:r>
         <w:rPr/>
         <w:t>Modelagem estatística</w:t>
@@ -5318,18 +5365,18 @@
         <w:rPr/>
         <w:t>) para reduzir o número de variáveis que contribuam para a análise. Será usado o critério de p&lt;0,20 para inclusão no modelo multivariado. Os modelos intermediários criados serão comparados com o AIC.</w:t>
       </w:r>
-      <w:bookmarkStart w:id="29" w:name="modelagem-estatística"/>
-      <w:bookmarkStart w:id="30" w:name="análises-estatísticas"/>
+      <w:bookmarkStart w:id="28" w:name="modelagem-estatística"/>
+      <w:bookmarkStart w:id="29" w:name="análises-estatísticas"/>
+      <w:bookmarkEnd w:id="28"/>
       <w:bookmarkEnd w:id="29"/>
-      <w:bookmarkEnd w:id="30"/>
     </w:p>
     <w:p>
       <w:pPr>
         <w:pStyle w:val="Ttulo2"/>
         <w:rPr/>
       </w:pPr>
-      <w:bookmarkStart w:id="31" w:name="__RefHeading___Toc1627_2293114816"/>
-      <w:bookmarkEnd w:id="31"/>
+      <w:bookmarkStart w:id="30" w:name="__RefHeading___Toc2810_439549539"/>
+      <w:bookmarkEnd w:id="30"/>
       <w:r>
         <w:rPr/>
         <w:t>Significância e Intervalos de Confiança</w:t>
@@ -5344,16 +5391,16 @@
         <w:rPr/>
         <w:t xml:space="preserve">Todas as análises serão realizadas ao nível de significância de 5%. Todos os testes de hipóteses e intervalos de confiança calculados serão bicaudais.  </w:t>
       </w:r>
-      <w:bookmarkStart w:id="32" w:name="significância-e-intervalos-de-confiança"/>
-      <w:bookmarkEnd w:id="32"/>
+      <w:bookmarkStart w:id="31" w:name="significância-e-intervalos-de-confiança"/>
+      <w:bookmarkEnd w:id="31"/>
     </w:p>
     <w:p>
       <w:pPr>
         <w:pStyle w:val="Ttulo2"/>
         <w:rPr/>
       </w:pPr>
-      <w:bookmarkStart w:id="33" w:name="__RefHeading___Toc1629_2293114816"/>
-      <w:bookmarkEnd w:id="33"/>
+      <w:bookmarkStart w:id="32" w:name="__RefHeading___Toc2812_439549539"/>
+      <w:bookmarkEnd w:id="32"/>
       <w:r>
         <w:rPr/>
         <w:t>Tamanho da amostra e Poder</w:t>
@@ -5368,16 +5415,16 @@
         <w:rPr/>
         <w:t>N/A</w:t>
       </w:r>
-      <w:bookmarkStart w:id="34" w:name="tamanho-da-amostra-e-poder"/>
-      <w:bookmarkEnd w:id="34"/>
+      <w:bookmarkStart w:id="33" w:name="tamanho-da-amostra-e-poder"/>
+      <w:bookmarkEnd w:id="33"/>
     </w:p>
     <w:p>
       <w:pPr>
         <w:pStyle w:val="Ttulo2"/>
         <w:rPr/>
       </w:pPr>
-      <w:bookmarkStart w:id="35" w:name="__RefHeading___Toc1631_2293114816"/>
-      <w:bookmarkEnd w:id="35"/>
+      <w:bookmarkStart w:id="34" w:name="__RefHeading___Toc2814_439549539"/>
+      <w:bookmarkEnd w:id="34"/>
       <w:r>
         <w:rPr/>
         <w:t>Softwares utilizados</w:t>
@@ -5402,32 +5449,32 @@
         <w:rPr/>
         <w:t xml:space="preserve"> versão 4.1.1.</w:t>
       </w:r>
-      <w:bookmarkStart w:id="36" w:name="softwares-utilizados"/>
-      <w:bookmarkStart w:id="37" w:name="métodos-estatísticos"/>
+      <w:bookmarkStart w:id="35" w:name="softwares-utilizados"/>
+      <w:bookmarkStart w:id="36" w:name="métodos-estatísticos"/>
+      <w:bookmarkEnd w:id="35"/>
       <w:bookmarkEnd w:id="36"/>
-      <w:bookmarkEnd w:id="37"/>
     </w:p>
     <w:p>
       <w:pPr>
         <w:pStyle w:val="Ttulo1"/>
         <w:rPr/>
       </w:pPr>
-      <w:bookmarkStart w:id="38" w:name="__RefHeading___Toc1633_2293114816"/>
-      <w:bookmarkEnd w:id="38"/>
+      <w:bookmarkStart w:id="37" w:name="__RefHeading___Toc2816_439549539"/>
+      <w:bookmarkEnd w:id="37"/>
       <w:r>
         <w:rPr/>
         <w:t>Exceções e Observações</w:t>
       </w:r>
-      <w:bookmarkStart w:id="39" w:name="exceções-e-observações"/>
-      <w:bookmarkEnd w:id="39"/>
+      <w:bookmarkStart w:id="38" w:name="exceções-e-observações"/>
+      <w:bookmarkEnd w:id="38"/>
     </w:p>
     <w:p>
       <w:pPr>
         <w:pStyle w:val="Ttulo1"/>
         <w:rPr/>
       </w:pPr>
-      <w:bookmarkStart w:id="40" w:name="__RefHeading___Toc1635_2293114816"/>
-      <w:bookmarkEnd w:id="40"/>
+      <w:bookmarkStart w:id="39" w:name="__RefHeading___Toc2818_439549539"/>
+      <w:bookmarkEnd w:id="39"/>
       <w:r>
         <w:rPr/>
         <w:t>Referências</w:t>
@@ -5453,16 +5500,16 @@
         <w:rPr/>
         <w:t xml:space="preserve"> – Quantificação do efeito do número de votos, verba de doação e outras características na explicação da classificação de bancada evangélica vs outros. </w:t>
       </w:r>
-      <w:bookmarkStart w:id="41" w:name="referências"/>
-      <w:bookmarkEnd w:id="41"/>
+      <w:bookmarkStart w:id="40" w:name="referências"/>
+      <w:bookmarkEnd w:id="40"/>
     </w:p>
     <w:p>
       <w:pPr>
         <w:pStyle w:val="Ttulo1"/>
         <w:rPr/>
       </w:pPr>
-      <w:bookmarkStart w:id="42" w:name="__RefHeading___Toc1637_2293114816"/>
-      <w:bookmarkEnd w:id="42"/>
+      <w:bookmarkStart w:id="41" w:name="__RefHeading___Toc2820_439549539"/>
+      <w:bookmarkEnd w:id="41"/>
       <w:r>
         <w:rPr/>
         <w:t>Apêndice</w:t>
@@ -5473,8 +5520,8 @@
         <w:pStyle w:val="Ttulo2"/>
         <w:rPr/>
       </w:pPr>
-      <w:bookmarkStart w:id="43" w:name="__RefHeading___Toc1639_2293114816"/>
-      <w:bookmarkEnd w:id="43"/>
+      <w:bookmarkStart w:id="42" w:name="__RefHeading___Toc2822_439549539"/>
+      <w:bookmarkEnd w:id="42"/>
       <w:r>
         <w:rPr/>
         <w:t>Disponibilidade</w:t>
@@ -5521,17 +5568,17 @@
       <w:r>
         <w:rPr/>
       </w:r>
+      <w:bookmarkStart w:id="43" w:name="disponibilidade"/>
       <w:bookmarkStart w:id="44" w:name="disponibilidade"/>
-      <w:bookmarkStart w:id="45" w:name="disponibilidade"/>
-      <w:bookmarkEnd w:id="45"/>
+      <w:bookmarkEnd w:id="44"/>
     </w:p>
     <w:p>
       <w:pPr>
         <w:pStyle w:val="Ttulo2"/>
         <w:rPr/>
       </w:pPr>
-      <w:bookmarkStart w:id="46" w:name="__RefHeading___Toc1641_2293114816"/>
-      <w:bookmarkEnd w:id="46"/>
+      <w:bookmarkStart w:id="45" w:name="__RefHeading___Toc2824_439549539"/>
+      <w:bookmarkEnd w:id="45"/>
       <w:r>
         <w:rPr/>
         <w:t>Análise exploratória de dados</w:t>
@@ -5548,7 +5595,7 @@
           <wp:inline distT="0" distB="0" distL="0" distR="0">
             <wp:extent cx="5957570" cy="5957570"/>
             <wp:effectExtent l="0" t="0" r="0" b="0"/>
-            <wp:docPr id="3" name="Picture" descr="Figura A1 Distribuição das receitas de deputados federais, por origem."/>
+            <wp:docPr id="3" name="Picture" descr="Figura A1 Distribuição das receitas de deputados federais, por origem (agp = receita que veio do Partido ao invés de apoiadores privados (empresariais ou não); agr = setor agrícola; com = setor do comércio; fin = setor específico dos bancos e outras instituições financeiras e imobiliárias; ind = setores da indústria; inf = setor de infra-estrutura; pf = pessoa física; rp = recursos próprios; ser = setor de serviços)."/>
             <wp:cNvGraphicFramePr>
               <a:graphicFrameLocks xmlns:a="http://schemas.openxmlformats.org/drawingml/2006/main" noChangeAspect="1"/>
             </wp:cNvGraphicFramePr>
@@ -5556,7 +5603,7 @@
               <a:graphicData uri="http://schemas.openxmlformats.org/drawingml/2006/picture">
                 <pic:pic xmlns:pic="http://schemas.openxmlformats.org/drawingml/2006/picture">
                   <pic:nvPicPr>
-                    <pic:cNvPr id="3" name="Picture" descr="Figura A1 Distribuição das receitas de deputados federais, por origem."/>
+                    <pic:cNvPr id="3" name="Picture" descr="Figura A1 Distribuição das receitas de deputados federais, por origem (agp = receita que veio do Partido ao invés de apoiadores privados (empresariais ou não); agr = setor agrícola; com = setor do comércio; fin = setor específico dos bancos e outras instituições financeiras e imobiliárias; ind = setores da indústria; inf = setor de infra-estrutura; pf = pessoa física; rp = recursos próprios; ser = setor de serviços)."/>
                     <pic:cNvPicPr>
                       <a:picLocks noChangeAspect="1" noChangeArrowheads="1"/>
                     </pic:cNvPicPr>
@@ -5598,7 +5645,7 @@
       </w:r>
       <w:r>
         <w:rPr/>
-        <w:t xml:space="preserve"> Distribuição das receitas de deputados federais, por origem.</w:t>
+        <w:t xml:space="preserve"> Distribuição das receitas de deputados federais, por origem (agp = receita que veio do Partido ao invés de apoiadores privados (empresariais ou não); agr = setor agrícola; com = setor do comércio; fin = setor específico dos bancos e outras instituições financeiras e imobiliárias; ind = setores da indústria; inf = setor de infra-estrutura; pf = pessoa física; rp = recursos próprios; ser = setor de serviços).</w:t>
       </w:r>
     </w:p>
     <w:sectPr>
@@ -5644,7 +5691,7 @@
         <mc:Choice Requires="wps">
           <w:drawing>
             <wp:inline distT="0" distB="0" distL="0" distR="0">
-              <wp:extent cx="6137275" cy="36195"/>
+              <wp:extent cx="6137910" cy="36830"/>
               <wp:effectExtent l="0" t="0" r="0" b="0"/>
               <wp:docPr id="5" name="Forma4"/>
               <a:graphic xmlns:a="http://schemas.openxmlformats.org/drawingml/2006/main">
@@ -5654,7 +5701,7 @@
                     <wps:spPr>
                       <a:xfrm>
                         <a:off x="0" y="0"/>
-                        <a:ext cx="6136560" cy="35640"/>
+                        <a:ext cx="6137280" cy="36360"/>
                       </a:xfrm>
                       <a:prstGeom prst="rect">
                         <a:avLst/>
@@ -5683,7 +5730,7 @@
         </mc:Choice>
         <mc:Fallback>
           <w:pict>
-            <v:rect id="shape_0" ID="Forma4" path="m0,0l-2147483645,0l-2147483645,-2147483646l0,-2147483646xe" fillcolor="white" stroked="t" o:allowincell="f" style="position:absolute;margin-left:0pt;margin-top:-2.85pt;width:483.15pt;height:2.75pt;mso-wrap-style:none;v-text-anchor:middle;mso-position-vertical:top">
+            <v:rect id="shape_0" ID="Forma4" path="m0,0l-2147483645,0l-2147483645,-2147483646l0,-2147483646xe" fillcolor="white" stroked="t" o:allowincell="f" style="position:absolute;margin-left:0pt;margin-top:-2.9pt;width:483.2pt;height:2.8pt;mso-wrap-style:none;v-text-anchor:middle;mso-position-vertical:top">
               <v:fill o:detectmouseclick="t" type="solid" color2="black"/>
               <v:stroke color="black" joinstyle="round" endcap="flat"/>
               <w10:wrap type="square"/>
@@ -6430,7 +6477,7 @@
         <mc:Choice Requires="wps">
           <w:drawing>
             <wp:inline distT="0" distB="0" distL="0" distR="0">
-              <wp:extent cx="6137275" cy="36195"/>
+              <wp:extent cx="6137910" cy="36830"/>
               <wp:effectExtent l="0" t="0" r="0" b="0"/>
               <wp:docPr id="4" name="Forma3"/>
               <a:graphic xmlns:a="http://schemas.openxmlformats.org/drawingml/2006/main">
@@ -6440,7 +6487,7 @@
                     <wps:spPr>
                       <a:xfrm>
                         <a:off x="0" y="0"/>
-                        <a:ext cx="6136560" cy="35640"/>
+                        <a:ext cx="6137280" cy="36360"/>
                       </a:xfrm>
                       <a:prstGeom prst="rect">
                         <a:avLst/>
@@ -6469,7 +6516,7 @@
         </mc:Choice>
         <mc:Fallback>
           <w:pict>
-            <v:rect id="shape_0" ID="Forma3" path="m0,0l-2147483645,0l-2147483645,-2147483646l0,-2147483646xe" fillcolor="white" stroked="t" o:allowincell="f" style="position:absolute;margin-left:0pt;margin-top:-2.85pt;width:483.15pt;height:2.75pt;mso-wrap-style:none;v-text-anchor:middle;mso-position-vertical:top">
+            <v:rect id="shape_0" ID="Forma3" path="m0,0l-2147483645,0l-2147483645,-2147483646l0,-2147483646xe" fillcolor="white" stroked="t" o:allowincell="f" style="position:absolute;margin-left:0pt;margin-top:-2.9pt;width:483.2pt;height:2.8pt;mso-wrap-style:none;v-text-anchor:middle;mso-position-vertical:top">
               <v:fill o:detectmouseclick="t" type="solid" color2="black"/>
               <v:stroke color="black" joinstyle="round" endcap="flat"/>
               <w10:wrap type="square"/>

</xml_diff>

<commit_message>
fix: objetivo (hipótese principal destacada)
</commit_message>
<xml_diff>
--- a/report/SAP-2021-012-JG-v01.docx
+++ b/report/SAP-2021-012-JG-v01.docx
@@ -812,7 +812,7 @@
           <mc:Choice Requires="wps">
             <w:drawing>
               <wp:inline distT="0" distB="0" distL="0" distR="0">
-                <wp:extent cx="6121400" cy="20320"/>
+                <wp:extent cx="6122035" cy="20955"/>
                 <wp:effectExtent l="0" t="0" r="0" b="0"/>
                 <wp:docPr id="1" name="Forma1"/>
                 <a:graphic xmlns:a="http://schemas.openxmlformats.org/drawingml/2006/main">
@@ -822,7 +822,7 @@
                       <wps:spPr>
                         <a:xfrm>
                           <a:off x="0" y="0"/>
-                          <a:ext cx="6120720" cy="19800"/>
+                          <a:ext cx="6121440" cy="20160"/>
                         </a:xfrm>
                         <a:prstGeom prst="rect">
                           <a:avLst/>
@@ -854,7 +854,7 @@
           </mc:Choice>
           <mc:Fallback>
             <w:pict>
-              <v:rect id="shape_0" ID="Forma1" path="m0,0l-2147483645,0l-2147483645,-2147483646l0,-2147483646xe" fillcolor="white" stroked="t" o:allowincell="f" style="position:absolute;margin-left:0pt;margin-top:-1.6pt;width:481.9pt;height:1.5pt;mso-wrap-style:none;v-text-anchor:middle;mso-position-vertical:top">
+              <v:rect id="shape_0" ID="Forma1" path="m0,0l-2147483645,0l-2147483645,-2147483646l0,-2147483646xe" fillcolor="white" stroked="t" o:allowincell="f" style="position:absolute;margin-left:0pt;margin-top:-1.65pt;width:481.95pt;height:1.55pt;mso-wrap-style:none;v-text-anchor:middle;mso-position-vertical:top">
                 <v:fill o:detectmouseclick="t" type="solid" color2="black"/>
                 <v:stroke color="black" joinstyle="round" endcap="flat"/>
                 <w10:wrap type="square"/>
@@ -1124,7 +1124,7 @@
           <mc:Choice Requires="wps">
             <w:drawing>
               <wp:inline distT="0" distB="0" distL="0" distR="0">
-                <wp:extent cx="1905" cy="20320"/>
+                <wp:extent cx="2540" cy="20955"/>
                 <wp:effectExtent l="0" t="0" r="0" b="0"/>
                 <wp:docPr id="2" name="Forma2"/>
                 <a:graphic xmlns:a="http://schemas.openxmlformats.org/drawingml/2006/main">
@@ -1134,7 +1134,7 @@
                       <wps:spPr>
                         <a:xfrm>
                           <a:off x="0" y="0"/>
-                          <a:ext cx="1440" cy="19800"/>
+                          <a:ext cx="1800" cy="20160"/>
                         </a:xfrm>
                         <a:prstGeom prst="rect">
                           <a:avLst/>
@@ -1166,7 +1166,7 @@
           </mc:Choice>
           <mc:Fallback>
             <w:pict>
-              <v:rect id="shape_0" ID="Forma2" path="m0,0l-2147483645,0l-2147483645,-2147483646l0,-2147483646xe" fillcolor="white" stroked="t" o:allowincell="f" style="position:absolute;margin-left:0pt;margin-top:-1.6pt;width:0.05pt;height:1.5pt;mso-wrap-style:none;v-text-anchor:middle;mso-position-vertical:top">
+              <v:rect id="shape_0" ID="Forma2" path="m0,0l-2147483645,0l-2147483645,-2147483646l0,-2147483646xe" fillcolor="white" stroked="t" o:allowincell="f" style="position:absolute;margin-left:0pt;margin-top:-1.65pt;width:0.1pt;height:1.55pt;mso-wrap-style:none;v-text-anchor:middle;mso-position-vertical:top">
                 <v:fill o:detectmouseclick="t" type="solid" color2="black"/>
                 <v:stroke color="black" joinstyle="round" endcap="flat"/>
                 <w10:wrap type="square"/>
@@ -1280,12 +1280,12 @@
         <w:pStyle w:val="FirstParagraph"/>
         <w:rPr/>
       </w:pPr>
-      <w:r>
-        <w:rPr/>
-        <w:t>Quantificação do efeito do número de votos, doações recebidas e outras características de deputados federais na classificação como pertencendo à bancada evangélica.</w:t>
-      </w:r>
       <w:bookmarkStart w:id="5" w:name="objetivos"/>
       <w:bookmarkEnd w:id="5"/>
+      <w:r>
+        <w:rPr/>
+        <w:t>Quantificação do efeito da receita recebida durante a campanha, número de votos e outras características de deputados federais eleitos em 2018 na classificação como pertencendo à bancada evangélica.</w:t>
+      </w:r>
     </w:p>
     <w:p>
       <w:pPr>
@@ -1308,8 +1308,8 @@
         <w:rPr/>
         <w:t>Deputados federais da bancada evangélica que foram eleitos em 2018 podem ser identificados com base nas doações recebidas durante a campanha eleitoral, número de votos recebidos e outras características.</w:t>
       </w:r>
-      <w:bookmarkStart w:id="7" w:name="hipóteses"/>
-      <w:bookmarkStart w:id="8" w:name="introdução"/>
+      <w:bookmarkStart w:id="7" w:name="introdução"/>
+      <w:bookmarkStart w:id="8" w:name="hipóteses"/>
       <w:bookmarkEnd w:id="7"/>
       <w:bookmarkEnd w:id="8"/>
     </w:p>
@@ -1414,24 +1414,24 @@
         <w:tblLook w:val="0020" w:noHBand="0" w:noVBand="0" w:firstColumn="0" w:lastRow="0" w:lastColumn="0" w:firstRow="1"/>
       </w:tblPr>
       <w:tblGrid>
-        <w:gridCol w:w="400"/>
-        <w:gridCol w:w="762"/>
-        <w:gridCol w:w="310"/>
-        <w:gridCol w:w="1212"/>
+        <w:gridCol w:w="399"/>
+        <w:gridCol w:w="763"/>
+        <w:gridCol w:w="309"/>
+        <w:gridCol w:w="1213"/>
         <w:gridCol w:w="851"/>
         <w:gridCol w:w="491"/>
         <w:gridCol w:w="1031"/>
         <w:gridCol w:w="941"/>
         <w:gridCol w:w="762"/>
-        <w:gridCol w:w="1273"/>
+        <w:gridCol w:w="1274"/>
         <w:gridCol w:w="803"/>
-        <w:gridCol w:w="801"/>
+        <w:gridCol w:w="800"/>
       </w:tblGrid>
       <w:tr>
         <w:trPr/>
         <w:tc>
           <w:tcPr>
-            <w:tcW w:w="400" w:type="dxa"/>
+            <w:tcW w:w="399" w:type="dxa"/>
             <w:tcBorders>
               <w:top w:val="single" w:sz="4" w:space="0" w:color="000000"/>
               <w:left w:val="single" w:sz="4" w:space="0" w:color="000000"/>
@@ -1480,6 +1480,384 @@
                 <w:u w:val="none"/>
               </w:rPr>
               <w:t>id</w:t>
+            </w:r>
+          </w:p>
+        </w:tc>
+        <w:tc>
+          <w:tcPr>
+            <w:tcW w:w="763" w:type="dxa"/>
+            <w:tcBorders>
+              <w:top w:val="single" w:sz="4" w:space="0" w:color="000000"/>
+              <w:left w:val="single" w:sz="4" w:space="0" w:color="000000"/>
+              <w:bottom w:val="single" w:sz="4" w:space="0" w:color="000000"/>
+            </w:tcBorders>
+            <w:shd w:fill="B2B2B2" w:val="clear"/>
+            <w:vAlign w:val="center"/>
+          </w:tcPr>
+          <w:p>
+            <w:pPr>
+              <w:pStyle w:val="Compact"/>
+              <w:widowControl w:val="false"/>
+              <w:jc w:val="center"/>
+              <w:rPr>
+                <w:rFonts w:ascii="Ubuntu Mono" w:hAnsi="Ubuntu Mono"/>
+                <w:b/>
+                <w:b/>
+                <w:bCs/>
+                <w:i w:val="false"/>
+                <w:i w:val="false"/>
+                <w:iCs w:val="false"/>
+                <w:strike w:val="false"/>
+                <w:dstrike w:val="false"/>
+                <w:outline w:val="false"/>
+                <w:shadow w:val="false"/>
+                <w:color w:val="000000"/>
+                <w:sz w:val="18"/>
+                <w:szCs w:val="18"/>
+                <w:u w:val="none"/>
+              </w:rPr>
+            </w:pPr>
+            <w:r>
+              <w:rPr>
+                <w:rFonts w:ascii="Ubuntu Mono" w:hAnsi="Ubuntu Mono"/>
+                <w:b/>
+                <w:bCs/>
+                <w:i w:val="false"/>
+                <w:iCs w:val="false"/>
+                <w:strike w:val="false"/>
+                <w:dstrike w:val="false"/>
+                <w:outline w:val="false"/>
+                <w:shadow w:val="false"/>
+                <w:color w:val="000000"/>
+                <w:sz w:val="18"/>
+                <w:szCs w:val="18"/>
+                <w:u w:val="none"/>
+              </w:rPr>
+              <w:t>partido</w:t>
+            </w:r>
+          </w:p>
+        </w:tc>
+        <w:tc>
+          <w:tcPr>
+            <w:tcW w:w="309" w:type="dxa"/>
+            <w:tcBorders>
+              <w:top w:val="single" w:sz="4" w:space="0" w:color="000000"/>
+              <w:left w:val="single" w:sz="4" w:space="0" w:color="000000"/>
+              <w:bottom w:val="single" w:sz="4" w:space="0" w:color="000000"/>
+            </w:tcBorders>
+            <w:shd w:fill="B2B2B2" w:val="clear"/>
+            <w:vAlign w:val="center"/>
+          </w:tcPr>
+          <w:p>
+            <w:pPr>
+              <w:pStyle w:val="Compact"/>
+              <w:widowControl w:val="false"/>
+              <w:jc w:val="center"/>
+              <w:rPr>
+                <w:rFonts w:ascii="Ubuntu Mono" w:hAnsi="Ubuntu Mono"/>
+                <w:b/>
+                <w:b/>
+                <w:bCs/>
+                <w:i w:val="false"/>
+                <w:i w:val="false"/>
+                <w:iCs w:val="false"/>
+                <w:strike w:val="false"/>
+                <w:dstrike w:val="false"/>
+                <w:outline w:val="false"/>
+                <w:shadow w:val="false"/>
+                <w:color w:val="000000"/>
+                <w:sz w:val="18"/>
+                <w:szCs w:val="18"/>
+                <w:u w:val="none"/>
+              </w:rPr>
+            </w:pPr>
+            <w:r>
+              <w:rPr>
+                <w:rFonts w:ascii="Ubuntu Mono" w:hAnsi="Ubuntu Mono"/>
+                <w:b/>
+                <w:bCs/>
+                <w:i w:val="false"/>
+                <w:iCs w:val="false"/>
+                <w:strike w:val="false"/>
+                <w:dstrike w:val="false"/>
+                <w:outline w:val="false"/>
+                <w:shadow w:val="false"/>
+                <w:color w:val="000000"/>
+                <w:sz w:val="18"/>
+                <w:szCs w:val="18"/>
+                <w:u w:val="none"/>
+              </w:rPr>
+              <w:t>uf</w:t>
+            </w:r>
+          </w:p>
+        </w:tc>
+        <w:tc>
+          <w:tcPr>
+            <w:tcW w:w="1213" w:type="dxa"/>
+            <w:tcBorders>
+              <w:top w:val="single" w:sz="4" w:space="0" w:color="000000"/>
+              <w:left w:val="single" w:sz="4" w:space="0" w:color="000000"/>
+              <w:bottom w:val="single" w:sz="4" w:space="0" w:color="000000"/>
+            </w:tcBorders>
+            <w:shd w:fill="B2B2B2" w:val="clear"/>
+            <w:vAlign w:val="center"/>
+          </w:tcPr>
+          <w:p>
+            <w:pPr>
+              <w:pStyle w:val="Compact"/>
+              <w:widowControl w:val="false"/>
+              <w:jc w:val="center"/>
+              <w:rPr>
+                <w:rFonts w:ascii="Ubuntu Mono" w:hAnsi="Ubuntu Mono"/>
+                <w:b/>
+                <w:b/>
+                <w:bCs/>
+                <w:i w:val="false"/>
+                <w:i w:val="false"/>
+                <w:iCs w:val="false"/>
+                <w:strike w:val="false"/>
+                <w:dstrike w:val="false"/>
+                <w:outline w:val="false"/>
+                <w:shadow w:val="false"/>
+                <w:color w:val="000000"/>
+                <w:sz w:val="18"/>
+                <w:szCs w:val="18"/>
+                <w:u w:val="none"/>
+              </w:rPr>
+            </w:pPr>
+            <w:r>
+              <w:rPr>
+                <w:rFonts w:ascii="Ubuntu Mono" w:hAnsi="Ubuntu Mono"/>
+                <w:b/>
+                <w:bCs/>
+                <w:i w:val="false"/>
+                <w:iCs w:val="false"/>
+                <w:strike w:val="false"/>
+                <w:dstrike w:val="false"/>
+                <w:outline w:val="false"/>
+                <w:shadow w:val="false"/>
+                <w:color w:val="000000"/>
+                <w:sz w:val="18"/>
+                <w:szCs w:val="18"/>
+                <w:u w:val="none"/>
+              </w:rPr>
+              <w:t>capilaridade</w:t>
+            </w:r>
+          </w:p>
+        </w:tc>
+        <w:tc>
+          <w:tcPr>
+            <w:tcW w:w="851" w:type="dxa"/>
+            <w:tcBorders>
+              <w:top w:val="single" w:sz="4" w:space="0" w:color="000000"/>
+              <w:left w:val="single" w:sz="4" w:space="0" w:color="000000"/>
+              <w:bottom w:val="single" w:sz="4" w:space="0" w:color="000000"/>
+            </w:tcBorders>
+            <w:shd w:fill="B2B2B2" w:val="clear"/>
+            <w:vAlign w:val="center"/>
+          </w:tcPr>
+          <w:p>
+            <w:pPr>
+              <w:pStyle w:val="Compact"/>
+              <w:widowControl w:val="false"/>
+              <w:jc w:val="center"/>
+              <w:rPr>
+                <w:rFonts w:ascii="Ubuntu Mono" w:hAnsi="Ubuntu Mono"/>
+                <w:b/>
+                <w:b/>
+                <w:bCs/>
+                <w:i w:val="false"/>
+                <w:i w:val="false"/>
+                <w:iCs w:val="false"/>
+                <w:strike w:val="false"/>
+                <w:dstrike w:val="false"/>
+                <w:outline w:val="false"/>
+                <w:shadow w:val="false"/>
+                <w:color w:val="000000"/>
+                <w:sz w:val="18"/>
+                <w:szCs w:val="18"/>
+                <w:u w:val="none"/>
+              </w:rPr>
+            </w:pPr>
+            <w:r>
+              <w:rPr>
+                <w:rFonts w:ascii="Ubuntu Mono" w:hAnsi="Ubuntu Mono"/>
+                <w:b/>
+                <w:bCs/>
+                <w:i w:val="false"/>
+                <w:iCs w:val="false"/>
+                <w:strike w:val="false"/>
+                <w:dstrike w:val="false"/>
+                <w:outline w:val="false"/>
+                <w:shadow w:val="false"/>
+                <w:color w:val="000000"/>
+                <w:sz w:val="18"/>
+                <w:szCs w:val="18"/>
+                <w:u w:val="none"/>
+              </w:rPr>
+              <w:t>primeira</w:t>
+            </w:r>
+          </w:p>
+        </w:tc>
+        <w:tc>
+          <w:tcPr>
+            <w:tcW w:w="491" w:type="dxa"/>
+            <w:tcBorders>
+              <w:top w:val="single" w:sz="4" w:space="0" w:color="000000"/>
+              <w:left w:val="single" w:sz="4" w:space="0" w:color="000000"/>
+              <w:bottom w:val="single" w:sz="4" w:space="0" w:color="000000"/>
+            </w:tcBorders>
+            <w:shd w:fill="B2B2B2" w:val="clear"/>
+            <w:vAlign w:val="center"/>
+          </w:tcPr>
+          <w:p>
+            <w:pPr>
+              <w:pStyle w:val="Compact"/>
+              <w:widowControl w:val="false"/>
+              <w:jc w:val="center"/>
+              <w:rPr>
+                <w:rFonts w:ascii="Ubuntu Mono" w:hAnsi="Ubuntu Mono"/>
+                <w:b/>
+                <w:b/>
+                <w:bCs/>
+                <w:i w:val="false"/>
+                <w:i w:val="false"/>
+                <w:iCs w:val="false"/>
+                <w:strike w:val="false"/>
+                <w:dstrike w:val="false"/>
+                <w:outline w:val="false"/>
+                <w:shadow w:val="false"/>
+                <w:color w:val="000000"/>
+                <w:sz w:val="18"/>
+                <w:szCs w:val="18"/>
+                <w:u w:val="none"/>
+              </w:rPr>
+            </w:pPr>
+            <w:r>
+              <w:rPr>
+                <w:rFonts w:ascii="Ubuntu Mono" w:hAnsi="Ubuntu Mono"/>
+                <w:b/>
+                <w:bCs/>
+                <w:i w:val="false"/>
+                <w:iCs w:val="false"/>
+                <w:strike w:val="false"/>
+                <w:dstrike w:val="false"/>
+                <w:outline w:val="false"/>
+                <w:shadow w:val="false"/>
+                <w:color w:val="000000"/>
+                <w:sz w:val="18"/>
+                <w:szCs w:val="18"/>
+                <w:u w:val="none"/>
+              </w:rPr>
+              <w:t>sexo</w:t>
+            </w:r>
+          </w:p>
+        </w:tc>
+        <w:tc>
+          <w:tcPr>
+            <w:tcW w:w="1031" w:type="dxa"/>
+            <w:tcBorders>
+              <w:top w:val="single" w:sz="4" w:space="0" w:color="000000"/>
+              <w:left w:val="single" w:sz="4" w:space="0" w:color="000000"/>
+              <w:bottom w:val="single" w:sz="4" w:space="0" w:color="000000"/>
+            </w:tcBorders>
+            <w:shd w:fill="B2B2B2" w:val="clear"/>
+            <w:vAlign w:val="center"/>
+          </w:tcPr>
+          <w:p>
+            <w:pPr>
+              <w:pStyle w:val="Compact"/>
+              <w:widowControl w:val="false"/>
+              <w:jc w:val="center"/>
+              <w:rPr>
+                <w:rFonts w:ascii="Ubuntu Mono" w:hAnsi="Ubuntu Mono"/>
+                <w:b/>
+                <w:b/>
+                <w:bCs/>
+                <w:i w:val="false"/>
+                <w:i w:val="false"/>
+                <w:iCs w:val="false"/>
+                <w:strike w:val="false"/>
+                <w:dstrike w:val="false"/>
+                <w:outline w:val="false"/>
+                <w:shadow w:val="false"/>
+                <w:color w:val="000000"/>
+                <w:sz w:val="18"/>
+                <w:szCs w:val="18"/>
+                <w:u w:val="none"/>
+              </w:rPr>
+            </w:pPr>
+            <w:r>
+              <w:rPr>
+                <w:rFonts w:ascii="Ubuntu Mono" w:hAnsi="Ubuntu Mono"/>
+                <w:b/>
+                <w:bCs/>
+                <w:i w:val="false"/>
+                <w:iCs w:val="false"/>
+                <w:strike w:val="false"/>
+                <w:dstrike w:val="false"/>
+                <w:outline w:val="false"/>
+                <w:shadow w:val="false"/>
+                <w:color w:val="000000"/>
+                <w:sz w:val="18"/>
+                <w:szCs w:val="18"/>
+                <w:u w:val="none"/>
+              </w:rPr>
+              <w:t>evangelico</w:t>
+            </w:r>
+          </w:p>
+        </w:tc>
+        <w:tc>
+          <w:tcPr>
+            <w:tcW w:w="941" w:type="dxa"/>
+            <w:tcBorders>
+              <w:top w:val="single" w:sz="4" w:space="0" w:color="000000"/>
+              <w:left w:val="single" w:sz="4" w:space="0" w:color="000000"/>
+              <w:bottom w:val="single" w:sz="4" w:space="0" w:color="000000"/>
+            </w:tcBorders>
+            <w:shd w:fill="B2B2B2" w:val="clear"/>
+            <w:vAlign w:val="center"/>
+          </w:tcPr>
+          <w:p>
+            <w:pPr>
+              <w:pStyle w:val="Compact"/>
+              <w:widowControl w:val="false"/>
+              <w:jc w:val="center"/>
+              <w:rPr>
+                <w:rFonts w:ascii="Ubuntu Mono" w:hAnsi="Ubuntu Mono"/>
+                <w:b/>
+                <w:b/>
+                <w:bCs/>
+                <w:i w:val="false"/>
+                <w:i w:val="false"/>
+                <w:iCs w:val="false"/>
+                <w:strike w:val="false"/>
+                <w:dstrike w:val="false"/>
+                <w:outline w:val="false"/>
+                <w:shadow w:val="false"/>
+                <w:color w:val="000000"/>
+                <w:sz w:val="18"/>
+                <w:szCs w:val="18"/>
+                <w:u w:val="none"/>
+              </w:rPr>
+            </w:pPr>
+            <w:r>
+              <w:rPr>
+                <w:rFonts w:ascii="Ubuntu Mono" w:hAnsi="Ubuntu Mono"/>
+                <w:b/>
+                <w:bCs/>
+                <w:i w:val="false"/>
+                <w:iCs w:val="false"/>
+                <w:strike w:val="false"/>
+                <w:dstrike w:val="false"/>
+                <w:outline w:val="false"/>
+                <w:shadow w:val="false"/>
+                <w:color w:val="000000"/>
+                <w:sz w:val="18"/>
+                <w:szCs w:val="18"/>
+                <w:u w:val="none"/>
+              </w:rPr>
+              <w:t>num_votos</w:t>
             </w:r>
           </w:p>
         </w:tc>
@@ -1533,391 +1911,13 @@
                 <w:szCs w:val="18"/>
                 <w:u w:val="none"/>
               </w:rPr>
-              <w:t>partido</w:t>
+              <w:t>posicao</w:t>
             </w:r>
           </w:p>
         </w:tc>
         <w:tc>
           <w:tcPr>
-            <w:tcW w:w="310" w:type="dxa"/>
-            <w:tcBorders>
-              <w:top w:val="single" w:sz="4" w:space="0" w:color="000000"/>
-              <w:left w:val="single" w:sz="4" w:space="0" w:color="000000"/>
-              <w:bottom w:val="single" w:sz="4" w:space="0" w:color="000000"/>
-            </w:tcBorders>
-            <w:shd w:fill="B2B2B2" w:val="clear"/>
-            <w:vAlign w:val="center"/>
-          </w:tcPr>
-          <w:p>
-            <w:pPr>
-              <w:pStyle w:val="Compact"/>
-              <w:widowControl w:val="false"/>
-              <w:jc w:val="center"/>
-              <w:rPr>
-                <w:rFonts w:ascii="Ubuntu Mono" w:hAnsi="Ubuntu Mono"/>
-                <w:b/>
-                <w:b/>
-                <w:bCs/>
-                <w:i w:val="false"/>
-                <w:i w:val="false"/>
-                <w:iCs w:val="false"/>
-                <w:strike w:val="false"/>
-                <w:dstrike w:val="false"/>
-                <w:outline w:val="false"/>
-                <w:shadow w:val="false"/>
-                <w:color w:val="000000"/>
-                <w:sz w:val="18"/>
-                <w:szCs w:val="18"/>
-                <w:u w:val="none"/>
-              </w:rPr>
-            </w:pPr>
-            <w:r>
-              <w:rPr>
-                <w:rFonts w:ascii="Ubuntu Mono" w:hAnsi="Ubuntu Mono"/>
-                <w:b/>
-                <w:bCs/>
-                <w:i w:val="false"/>
-                <w:iCs w:val="false"/>
-                <w:strike w:val="false"/>
-                <w:dstrike w:val="false"/>
-                <w:outline w:val="false"/>
-                <w:shadow w:val="false"/>
-                <w:color w:val="000000"/>
-                <w:sz w:val="18"/>
-                <w:szCs w:val="18"/>
-                <w:u w:val="none"/>
-              </w:rPr>
-              <w:t>uf</w:t>
-            </w:r>
-          </w:p>
-        </w:tc>
-        <w:tc>
-          <w:tcPr>
-            <w:tcW w:w="1212" w:type="dxa"/>
-            <w:tcBorders>
-              <w:top w:val="single" w:sz="4" w:space="0" w:color="000000"/>
-              <w:left w:val="single" w:sz="4" w:space="0" w:color="000000"/>
-              <w:bottom w:val="single" w:sz="4" w:space="0" w:color="000000"/>
-            </w:tcBorders>
-            <w:shd w:fill="B2B2B2" w:val="clear"/>
-            <w:vAlign w:val="center"/>
-          </w:tcPr>
-          <w:p>
-            <w:pPr>
-              <w:pStyle w:val="Compact"/>
-              <w:widowControl w:val="false"/>
-              <w:jc w:val="center"/>
-              <w:rPr>
-                <w:rFonts w:ascii="Ubuntu Mono" w:hAnsi="Ubuntu Mono"/>
-                <w:b/>
-                <w:b/>
-                <w:bCs/>
-                <w:i w:val="false"/>
-                <w:i w:val="false"/>
-                <w:iCs w:val="false"/>
-                <w:strike w:val="false"/>
-                <w:dstrike w:val="false"/>
-                <w:outline w:val="false"/>
-                <w:shadow w:val="false"/>
-                <w:color w:val="000000"/>
-                <w:sz w:val="18"/>
-                <w:szCs w:val="18"/>
-                <w:u w:val="none"/>
-              </w:rPr>
-            </w:pPr>
-            <w:r>
-              <w:rPr>
-                <w:rFonts w:ascii="Ubuntu Mono" w:hAnsi="Ubuntu Mono"/>
-                <w:b/>
-                <w:bCs/>
-                <w:i w:val="false"/>
-                <w:iCs w:val="false"/>
-                <w:strike w:val="false"/>
-                <w:dstrike w:val="false"/>
-                <w:outline w:val="false"/>
-                <w:shadow w:val="false"/>
-                <w:color w:val="000000"/>
-                <w:sz w:val="18"/>
-                <w:szCs w:val="18"/>
-                <w:u w:val="none"/>
-              </w:rPr>
-              <w:t>capilaridade</w:t>
-            </w:r>
-          </w:p>
-        </w:tc>
-        <w:tc>
-          <w:tcPr>
-            <w:tcW w:w="851" w:type="dxa"/>
-            <w:tcBorders>
-              <w:top w:val="single" w:sz="4" w:space="0" w:color="000000"/>
-              <w:left w:val="single" w:sz="4" w:space="0" w:color="000000"/>
-              <w:bottom w:val="single" w:sz="4" w:space="0" w:color="000000"/>
-            </w:tcBorders>
-            <w:shd w:fill="B2B2B2" w:val="clear"/>
-            <w:vAlign w:val="center"/>
-          </w:tcPr>
-          <w:p>
-            <w:pPr>
-              <w:pStyle w:val="Compact"/>
-              <w:widowControl w:val="false"/>
-              <w:jc w:val="center"/>
-              <w:rPr>
-                <w:rFonts w:ascii="Ubuntu Mono" w:hAnsi="Ubuntu Mono"/>
-                <w:b/>
-                <w:b/>
-                <w:bCs/>
-                <w:i w:val="false"/>
-                <w:i w:val="false"/>
-                <w:iCs w:val="false"/>
-                <w:strike w:val="false"/>
-                <w:dstrike w:val="false"/>
-                <w:outline w:val="false"/>
-                <w:shadow w:val="false"/>
-                <w:color w:val="000000"/>
-                <w:sz w:val="18"/>
-                <w:szCs w:val="18"/>
-                <w:u w:val="none"/>
-              </w:rPr>
-            </w:pPr>
-            <w:r>
-              <w:rPr>
-                <w:rFonts w:ascii="Ubuntu Mono" w:hAnsi="Ubuntu Mono"/>
-                <w:b/>
-                <w:bCs/>
-                <w:i w:val="false"/>
-                <w:iCs w:val="false"/>
-                <w:strike w:val="false"/>
-                <w:dstrike w:val="false"/>
-                <w:outline w:val="false"/>
-                <w:shadow w:val="false"/>
-                <w:color w:val="000000"/>
-                <w:sz w:val="18"/>
-                <w:szCs w:val="18"/>
-                <w:u w:val="none"/>
-              </w:rPr>
-              <w:t>primeira</w:t>
-            </w:r>
-          </w:p>
-        </w:tc>
-        <w:tc>
-          <w:tcPr>
-            <w:tcW w:w="491" w:type="dxa"/>
-            <w:tcBorders>
-              <w:top w:val="single" w:sz="4" w:space="0" w:color="000000"/>
-              <w:left w:val="single" w:sz="4" w:space="0" w:color="000000"/>
-              <w:bottom w:val="single" w:sz="4" w:space="0" w:color="000000"/>
-            </w:tcBorders>
-            <w:shd w:fill="B2B2B2" w:val="clear"/>
-            <w:vAlign w:val="center"/>
-          </w:tcPr>
-          <w:p>
-            <w:pPr>
-              <w:pStyle w:val="Compact"/>
-              <w:widowControl w:val="false"/>
-              <w:jc w:val="center"/>
-              <w:rPr>
-                <w:rFonts w:ascii="Ubuntu Mono" w:hAnsi="Ubuntu Mono"/>
-                <w:b/>
-                <w:b/>
-                <w:bCs/>
-                <w:i w:val="false"/>
-                <w:i w:val="false"/>
-                <w:iCs w:val="false"/>
-                <w:strike w:val="false"/>
-                <w:dstrike w:val="false"/>
-                <w:outline w:val="false"/>
-                <w:shadow w:val="false"/>
-                <w:color w:val="000000"/>
-                <w:sz w:val="18"/>
-                <w:szCs w:val="18"/>
-                <w:u w:val="none"/>
-              </w:rPr>
-            </w:pPr>
-            <w:r>
-              <w:rPr>
-                <w:rFonts w:ascii="Ubuntu Mono" w:hAnsi="Ubuntu Mono"/>
-                <w:b/>
-                <w:bCs/>
-                <w:i w:val="false"/>
-                <w:iCs w:val="false"/>
-                <w:strike w:val="false"/>
-                <w:dstrike w:val="false"/>
-                <w:outline w:val="false"/>
-                <w:shadow w:val="false"/>
-                <w:color w:val="000000"/>
-                <w:sz w:val="18"/>
-                <w:szCs w:val="18"/>
-                <w:u w:val="none"/>
-              </w:rPr>
-              <w:t>sexo</w:t>
-            </w:r>
-          </w:p>
-        </w:tc>
-        <w:tc>
-          <w:tcPr>
-            <w:tcW w:w="1031" w:type="dxa"/>
-            <w:tcBorders>
-              <w:top w:val="single" w:sz="4" w:space="0" w:color="000000"/>
-              <w:left w:val="single" w:sz="4" w:space="0" w:color="000000"/>
-              <w:bottom w:val="single" w:sz="4" w:space="0" w:color="000000"/>
-            </w:tcBorders>
-            <w:shd w:fill="B2B2B2" w:val="clear"/>
-            <w:vAlign w:val="center"/>
-          </w:tcPr>
-          <w:p>
-            <w:pPr>
-              <w:pStyle w:val="Compact"/>
-              <w:widowControl w:val="false"/>
-              <w:jc w:val="center"/>
-              <w:rPr>
-                <w:rFonts w:ascii="Ubuntu Mono" w:hAnsi="Ubuntu Mono"/>
-                <w:b/>
-                <w:b/>
-                <w:bCs/>
-                <w:i w:val="false"/>
-                <w:i w:val="false"/>
-                <w:iCs w:val="false"/>
-                <w:strike w:val="false"/>
-                <w:dstrike w:val="false"/>
-                <w:outline w:val="false"/>
-                <w:shadow w:val="false"/>
-                <w:color w:val="000000"/>
-                <w:sz w:val="18"/>
-                <w:szCs w:val="18"/>
-                <w:u w:val="none"/>
-              </w:rPr>
-            </w:pPr>
-            <w:r>
-              <w:rPr>
-                <w:rFonts w:ascii="Ubuntu Mono" w:hAnsi="Ubuntu Mono"/>
-                <w:b/>
-                <w:bCs/>
-                <w:i w:val="false"/>
-                <w:iCs w:val="false"/>
-                <w:strike w:val="false"/>
-                <w:dstrike w:val="false"/>
-                <w:outline w:val="false"/>
-                <w:shadow w:val="false"/>
-                <w:color w:val="000000"/>
-                <w:sz w:val="18"/>
-                <w:szCs w:val="18"/>
-                <w:u w:val="none"/>
-              </w:rPr>
-              <w:t>evangelico</w:t>
-            </w:r>
-          </w:p>
-        </w:tc>
-        <w:tc>
-          <w:tcPr>
-            <w:tcW w:w="941" w:type="dxa"/>
-            <w:tcBorders>
-              <w:top w:val="single" w:sz="4" w:space="0" w:color="000000"/>
-              <w:left w:val="single" w:sz="4" w:space="0" w:color="000000"/>
-              <w:bottom w:val="single" w:sz="4" w:space="0" w:color="000000"/>
-            </w:tcBorders>
-            <w:shd w:fill="B2B2B2" w:val="clear"/>
-            <w:vAlign w:val="center"/>
-          </w:tcPr>
-          <w:p>
-            <w:pPr>
-              <w:pStyle w:val="Compact"/>
-              <w:widowControl w:val="false"/>
-              <w:jc w:val="center"/>
-              <w:rPr>
-                <w:rFonts w:ascii="Ubuntu Mono" w:hAnsi="Ubuntu Mono"/>
-                <w:b/>
-                <w:b/>
-                <w:bCs/>
-                <w:i w:val="false"/>
-                <w:i w:val="false"/>
-                <w:iCs w:val="false"/>
-                <w:strike w:val="false"/>
-                <w:dstrike w:val="false"/>
-                <w:outline w:val="false"/>
-                <w:shadow w:val="false"/>
-                <w:color w:val="000000"/>
-                <w:sz w:val="18"/>
-                <w:szCs w:val="18"/>
-                <w:u w:val="none"/>
-              </w:rPr>
-            </w:pPr>
-            <w:r>
-              <w:rPr>
-                <w:rFonts w:ascii="Ubuntu Mono" w:hAnsi="Ubuntu Mono"/>
-                <w:b/>
-                <w:bCs/>
-                <w:i w:val="false"/>
-                <w:iCs w:val="false"/>
-                <w:strike w:val="false"/>
-                <w:dstrike w:val="false"/>
-                <w:outline w:val="false"/>
-                <w:shadow w:val="false"/>
-                <w:color w:val="000000"/>
-                <w:sz w:val="18"/>
-                <w:szCs w:val="18"/>
-                <w:u w:val="none"/>
-              </w:rPr>
-              <w:t>num_votos</w:t>
-            </w:r>
-          </w:p>
-        </w:tc>
-        <w:tc>
-          <w:tcPr>
-            <w:tcW w:w="762" w:type="dxa"/>
-            <w:tcBorders>
-              <w:top w:val="single" w:sz="4" w:space="0" w:color="000000"/>
-              <w:left w:val="single" w:sz="4" w:space="0" w:color="000000"/>
-              <w:bottom w:val="single" w:sz="4" w:space="0" w:color="000000"/>
-            </w:tcBorders>
-            <w:shd w:fill="B2B2B2" w:val="clear"/>
-            <w:vAlign w:val="center"/>
-          </w:tcPr>
-          <w:p>
-            <w:pPr>
-              <w:pStyle w:val="Compact"/>
-              <w:widowControl w:val="false"/>
-              <w:jc w:val="center"/>
-              <w:rPr>
-                <w:rFonts w:ascii="Ubuntu Mono" w:hAnsi="Ubuntu Mono"/>
-                <w:b/>
-                <w:b/>
-                <w:bCs/>
-                <w:i w:val="false"/>
-                <w:i w:val="false"/>
-                <w:iCs w:val="false"/>
-                <w:strike w:val="false"/>
-                <w:dstrike w:val="false"/>
-                <w:outline w:val="false"/>
-                <w:shadow w:val="false"/>
-                <w:color w:val="000000"/>
-                <w:sz w:val="18"/>
-                <w:szCs w:val="18"/>
-                <w:u w:val="none"/>
-              </w:rPr>
-            </w:pPr>
-            <w:r>
-              <w:rPr>
-                <w:rFonts w:ascii="Ubuntu Mono" w:hAnsi="Ubuntu Mono"/>
-                <w:b/>
-                <w:bCs/>
-                <w:i w:val="false"/>
-                <w:iCs w:val="false"/>
-                <w:strike w:val="false"/>
-                <w:dstrike w:val="false"/>
-                <w:outline w:val="false"/>
-                <w:shadow w:val="false"/>
-                <w:color w:val="000000"/>
-                <w:sz w:val="18"/>
-                <w:szCs w:val="18"/>
-                <w:u w:val="none"/>
-              </w:rPr>
-              <w:t>posicao</w:t>
-            </w:r>
-          </w:p>
-        </w:tc>
-        <w:tc>
-          <w:tcPr>
-            <w:tcW w:w="1273" w:type="dxa"/>
+            <w:tcW w:w="1274" w:type="dxa"/>
             <w:tcBorders>
               <w:top w:val="single" w:sz="4" w:space="0" w:color="000000"/>
               <w:left w:val="single" w:sz="4" w:space="0" w:color="000000"/>
@@ -2025,7 +2025,7 @@
         </w:tc>
         <w:tc>
           <w:tcPr>
-            <w:tcW w:w="801" w:type="dxa"/>
+            <w:tcW w:w="800" w:type="dxa"/>
             <w:tcBorders>
               <w:top w:val="single" w:sz="4" w:space="0" w:color="000000"/>
               <w:left w:val="single" w:sz="4" w:space="0" w:color="000000"/>
@@ -2083,7 +2083,7 @@
         <w:trPr/>
         <w:tc>
           <w:tcPr>
-            <w:tcW w:w="400" w:type="dxa"/>
+            <w:tcW w:w="399" w:type="dxa"/>
             <w:tcBorders>
               <w:left w:val="single" w:sz="4" w:space="0" w:color="000000"/>
               <w:bottom w:val="single" w:sz="4" w:space="0" w:color="000000"/>
@@ -2130,6 +2130,363 @@
                 <w:u w:val="none"/>
               </w:rPr>
               <w:t>1</w:t>
+            </w:r>
+          </w:p>
+        </w:tc>
+        <w:tc>
+          <w:tcPr>
+            <w:tcW w:w="763" w:type="dxa"/>
+            <w:tcBorders>
+              <w:left w:val="single" w:sz="4" w:space="0" w:color="000000"/>
+              <w:bottom w:val="single" w:sz="4" w:space="0" w:color="000000"/>
+            </w:tcBorders>
+            <w:vAlign w:val="center"/>
+          </w:tcPr>
+          <w:p>
+            <w:pPr>
+              <w:pStyle w:val="Compact"/>
+              <w:widowControl w:val="false"/>
+              <w:jc w:val="center"/>
+              <w:rPr>
+                <w:rFonts w:ascii="Ubuntu Mono" w:hAnsi="Ubuntu Mono"/>
+                <w:b w:val="false"/>
+                <w:b w:val="false"/>
+                <w:bCs w:val="false"/>
+                <w:i w:val="false"/>
+                <w:i w:val="false"/>
+                <w:iCs w:val="false"/>
+                <w:strike w:val="false"/>
+                <w:dstrike w:val="false"/>
+                <w:outline w:val="false"/>
+                <w:shadow w:val="false"/>
+                <w:color w:val="000000"/>
+                <w:sz w:val="18"/>
+                <w:szCs w:val="18"/>
+                <w:u w:val="none"/>
+              </w:rPr>
+            </w:pPr>
+            <w:r>
+              <w:rPr>
+                <w:rFonts w:ascii="Ubuntu Mono" w:hAnsi="Ubuntu Mono"/>
+                <w:b w:val="false"/>
+                <w:bCs w:val="false"/>
+                <w:i w:val="false"/>
+                <w:iCs w:val="false"/>
+                <w:strike w:val="false"/>
+                <w:dstrike w:val="false"/>
+                <w:outline w:val="false"/>
+                <w:shadow w:val="false"/>
+                <w:color w:val="000000"/>
+                <w:sz w:val="18"/>
+                <w:szCs w:val="18"/>
+                <w:u w:val="none"/>
+              </w:rPr>
+            </w:r>
+          </w:p>
+        </w:tc>
+        <w:tc>
+          <w:tcPr>
+            <w:tcW w:w="309" w:type="dxa"/>
+            <w:tcBorders>
+              <w:left w:val="single" w:sz="4" w:space="0" w:color="000000"/>
+              <w:bottom w:val="single" w:sz="4" w:space="0" w:color="000000"/>
+            </w:tcBorders>
+            <w:vAlign w:val="center"/>
+          </w:tcPr>
+          <w:p>
+            <w:pPr>
+              <w:pStyle w:val="Compact"/>
+              <w:widowControl w:val="false"/>
+              <w:jc w:val="center"/>
+              <w:rPr>
+                <w:rFonts w:ascii="Ubuntu Mono" w:hAnsi="Ubuntu Mono"/>
+                <w:b w:val="false"/>
+                <w:b w:val="false"/>
+                <w:bCs w:val="false"/>
+                <w:i w:val="false"/>
+                <w:i w:val="false"/>
+                <w:iCs w:val="false"/>
+                <w:strike w:val="false"/>
+                <w:dstrike w:val="false"/>
+                <w:outline w:val="false"/>
+                <w:shadow w:val="false"/>
+                <w:color w:val="000000"/>
+                <w:sz w:val="18"/>
+                <w:szCs w:val="18"/>
+                <w:u w:val="none"/>
+              </w:rPr>
+            </w:pPr>
+            <w:r>
+              <w:rPr>
+                <w:rFonts w:ascii="Ubuntu Mono" w:hAnsi="Ubuntu Mono"/>
+                <w:b w:val="false"/>
+                <w:bCs w:val="false"/>
+                <w:i w:val="false"/>
+                <w:iCs w:val="false"/>
+                <w:strike w:val="false"/>
+                <w:dstrike w:val="false"/>
+                <w:outline w:val="false"/>
+                <w:shadow w:val="false"/>
+                <w:color w:val="000000"/>
+                <w:sz w:val="18"/>
+                <w:szCs w:val="18"/>
+                <w:u w:val="none"/>
+              </w:rPr>
+            </w:r>
+          </w:p>
+        </w:tc>
+        <w:tc>
+          <w:tcPr>
+            <w:tcW w:w="1213" w:type="dxa"/>
+            <w:tcBorders>
+              <w:left w:val="single" w:sz="4" w:space="0" w:color="000000"/>
+              <w:bottom w:val="single" w:sz="4" w:space="0" w:color="000000"/>
+            </w:tcBorders>
+            <w:vAlign w:val="center"/>
+          </w:tcPr>
+          <w:p>
+            <w:pPr>
+              <w:pStyle w:val="Compact"/>
+              <w:widowControl w:val="false"/>
+              <w:jc w:val="center"/>
+              <w:rPr>
+                <w:rFonts w:ascii="Ubuntu Mono" w:hAnsi="Ubuntu Mono"/>
+                <w:b w:val="false"/>
+                <w:b w:val="false"/>
+                <w:bCs w:val="false"/>
+                <w:i w:val="false"/>
+                <w:i w:val="false"/>
+                <w:iCs w:val="false"/>
+                <w:strike w:val="false"/>
+                <w:dstrike w:val="false"/>
+                <w:outline w:val="false"/>
+                <w:shadow w:val="false"/>
+                <w:color w:val="000000"/>
+                <w:sz w:val="18"/>
+                <w:szCs w:val="18"/>
+                <w:u w:val="none"/>
+              </w:rPr>
+            </w:pPr>
+            <w:r>
+              <w:rPr>
+                <w:rFonts w:ascii="Ubuntu Mono" w:hAnsi="Ubuntu Mono"/>
+                <w:b w:val="false"/>
+                <w:bCs w:val="false"/>
+                <w:i w:val="false"/>
+                <w:iCs w:val="false"/>
+                <w:strike w:val="false"/>
+                <w:dstrike w:val="false"/>
+                <w:outline w:val="false"/>
+                <w:shadow w:val="false"/>
+                <w:color w:val="000000"/>
+                <w:sz w:val="18"/>
+                <w:szCs w:val="18"/>
+                <w:u w:val="none"/>
+              </w:rPr>
+            </w:r>
+          </w:p>
+        </w:tc>
+        <w:tc>
+          <w:tcPr>
+            <w:tcW w:w="851" w:type="dxa"/>
+            <w:tcBorders>
+              <w:left w:val="single" w:sz="4" w:space="0" w:color="000000"/>
+              <w:bottom w:val="single" w:sz="4" w:space="0" w:color="000000"/>
+            </w:tcBorders>
+            <w:vAlign w:val="center"/>
+          </w:tcPr>
+          <w:p>
+            <w:pPr>
+              <w:pStyle w:val="Compact"/>
+              <w:widowControl w:val="false"/>
+              <w:jc w:val="center"/>
+              <w:rPr>
+                <w:rFonts w:ascii="Ubuntu Mono" w:hAnsi="Ubuntu Mono"/>
+                <w:b w:val="false"/>
+                <w:b w:val="false"/>
+                <w:bCs w:val="false"/>
+                <w:i w:val="false"/>
+                <w:i w:val="false"/>
+                <w:iCs w:val="false"/>
+                <w:strike w:val="false"/>
+                <w:dstrike w:val="false"/>
+                <w:outline w:val="false"/>
+                <w:shadow w:val="false"/>
+                <w:color w:val="000000"/>
+                <w:sz w:val="18"/>
+                <w:szCs w:val="18"/>
+                <w:u w:val="none"/>
+              </w:rPr>
+            </w:pPr>
+            <w:r>
+              <w:rPr>
+                <w:rFonts w:ascii="Ubuntu Mono" w:hAnsi="Ubuntu Mono"/>
+                <w:b w:val="false"/>
+                <w:bCs w:val="false"/>
+                <w:i w:val="false"/>
+                <w:iCs w:val="false"/>
+                <w:strike w:val="false"/>
+                <w:dstrike w:val="false"/>
+                <w:outline w:val="false"/>
+                <w:shadow w:val="false"/>
+                <w:color w:val="000000"/>
+                <w:sz w:val="18"/>
+                <w:szCs w:val="18"/>
+                <w:u w:val="none"/>
+              </w:rPr>
+            </w:r>
+          </w:p>
+        </w:tc>
+        <w:tc>
+          <w:tcPr>
+            <w:tcW w:w="491" w:type="dxa"/>
+            <w:tcBorders>
+              <w:left w:val="single" w:sz="4" w:space="0" w:color="000000"/>
+              <w:bottom w:val="single" w:sz="4" w:space="0" w:color="000000"/>
+            </w:tcBorders>
+            <w:vAlign w:val="center"/>
+          </w:tcPr>
+          <w:p>
+            <w:pPr>
+              <w:pStyle w:val="Compact"/>
+              <w:widowControl w:val="false"/>
+              <w:jc w:val="center"/>
+              <w:rPr>
+                <w:rFonts w:ascii="Ubuntu Mono" w:hAnsi="Ubuntu Mono"/>
+                <w:b w:val="false"/>
+                <w:b w:val="false"/>
+                <w:bCs w:val="false"/>
+                <w:i w:val="false"/>
+                <w:i w:val="false"/>
+                <w:iCs w:val="false"/>
+                <w:strike w:val="false"/>
+                <w:dstrike w:val="false"/>
+                <w:outline w:val="false"/>
+                <w:shadow w:val="false"/>
+                <w:color w:val="000000"/>
+                <w:sz w:val="18"/>
+                <w:szCs w:val="18"/>
+                <w:u w:val="none"/>
+              </w:rPr>
+            </w:pPr>
+            <w:r>
+              <w:rPr>
+                <w:rFonts w:ascii="Ubuntu Mono" w:hAnsi="Ubuntu Mono"/>
+                <w:b w:val="false"/>
+                <w:bCs w:val="false"/>
+                <w:i w:val="false"/>
+                <w:iCs w:val="false"/>
+                <w:strike w:val="false"/>
+                <w:dstrike w:val="false"/>
+                <w:outline w:val="false"/>
+                <w:shadow w:val="false"/>
+                <w:color w:val="000000"/>
+                <w:sz w:val="18"/>
+                <w:szCs w:val="18"/>
+                <w:u w:val="none"/>
+              </w:rPr>
+            </w:r>
+          </w:p>
+        </w:tc>
+        <w:tc>
+          <w:tcPr>
+            <w:tcW w:w="1031" w:type="dxa"/>
+            <w:tcBorders>
+              <w:left w:val="single" w:sz="4" w:space="0" w:color="000000"/>
+              <w:bottom w:val="single" w:sz="4" w:space="0" w:color="000000"/>
+            </w:tcBorders>
+            <w:vAlign w:val="center"/>
+          </w:tcPr>
+          <w:p>
+            <w:pPr>
+              <w:pStyle w:val="Compact"/>
+              <w:widowControl w:val="false"/>
+              <w:jc w:val="center"/>
+              <w:rPr>
+                <w:rFonts w:ascii="Ubuntu Mono" w:hAnsi="Ubuntu Mono"/>
+                <w:b w:val="false"/>
+                <w:b w:val="false"/>
+                <w:bCs w:val="false"/>
+                <w:i w:val="false"/>
+                <w:i w:val="false"/>
+                <w:iCs w:val="false"/>
+                <w:strike w:val="false"/>
+                <w:dstrike w:val="false"/>
+                <w:outline w:val="false"/>
+                <w:shadow w:val="false"/>
+                <w:color w:val="000000"/>
+                <w:sz w:val="18"/>
+                <w:szCs w:val="18"/>
+                <w:u w:val="none"/>
+              </w:rPr>
+            </w:pPr>
+            <w:r>
+              <w:rPr>
+                <w:rFonts w:ascii="Ubuntu Mono" w:hAnsi="Ubuntu Mono"/>
+                <w:b w:val="false"/>
+                <w:bCs w:val="false"/>
+                <w:i w:val="false"/>
+                <w:iCs w:val="false"/>
+                <w:strike w:val="false"/>
+                <w:dstrike w:val="false"/>
+                <w:outline w:val="false"/>
+                <w:shadow w:val="false"/>
+                <w:color w:val="000000"/>
+                <w:sz w:val="18"/>
+                <w:szCs w:val="18"/>
+                <w:u w:val="none"/>
+              </w:rPr>
+            </w:r>
+          </w:p>
+        </w:tc>
+        <w:tc>
+          <w:tcPr>
+            <w:tcW w:w="941" w:type="dxa"/>
+            <w:tcBorders>
+              <w:left w:val="single" w:sz="4" w:space="0" w:color="000000"/>
+              <w:bottom w:val="single" w:sz="4" w:space="0" w:color="000000"/>
+            </w:tcBorders>
+            <w:vAlign w:val="center"/>
+          </w:tcPr>
+          <w:p>
+            <w:pPr>
+              <w:pStyle w:val="Compact"/>
+              <w:widowControl w:val="false"/>
+              <w:jc w:val="center"/>
+              <w:rPr>
+                <w:rFonts w:ascii="Ubuntu Mono" w:hAnsi="Ubuntu Mono"/>
+                <w:b w:val="false"/>
+                <w:b w:val="false"/>
+                <w:bCs w:val="false"/>
+                <w:i w:val="false"/>
+                <w:i w:val="false"/>
+                <w:iCs w:val="false"/>
+                <w:strike w:val="false"/>
+                <w:dstrike w:val="false"/>
+                <w:outline w:val="false"/>
+                <w:shadow w:val="false"/>
+                <w:color w:val="000000"/>
+                <w:sz w:val="18"/>
+                <w:szCs w:val="18"/>
+                <w:u w:val="none"/>
+              </w:rPr>
+            </w:pPr>
+            <w:r>
+              <w:rPr>
+                <w:rFonts w:ascii="Ubuntu Mono" w:hAnsi="Ubuntu Mono"/>
+                <w:b w:val="false"/>
+                <w:bCs w:val="false"/>
+                <w:i w:val="false"/>
+                <w:iCs w:val="false"/>
+                <w:strike w:val="false"/>
+                <w:dstrike w:val="false"/>
+                <w:outline w:val="false"/>
+                <w:shadow w:val="false"/>
+                <w:color w:val="000000"/>
+                <w:sz w:val="18"/>
+                <w:szCs w:val="18"/>
+                <w:u w:val="none"/>
+              </w:rPr>
             </w:r>
           </w:p>
         </w:tc>
@@ -2186,7 +2543,7 @@
         </w:tc>
         <w:tc>
           <w:tcPr>
-            <w:tcW w:w="310" w:type="dxa"/>
+            <w:tcW w:w="1274" w:type="dxa"/>
             <w:tcBorders>
               <w:left w:val="single" w:sz="4" w:space="0" w:color="000000"/>
               <w:bottom w:val="single" w:sz="4" w:space="0" w:color="000000"/>
@@ -2237,7 +2594,267 @@
         </w:tc>
         <w:tc>
           <w:tcPr>
-            <w:tcW w:w="1212" w:type="dxa"/>
+            <w:tcW w:w="803" w:type="dxa"/>
+            <w:tcBorders>
+              <w:left w:val="single" w:sz="4" w:space="0" w:color="000000"/>
+              <w:bottom w:val="single" w:sz="4" w:space="0" w:color="000000"/>
+            </w:tcBorders>
+            <w:vAlign w:val="center"/>
+          </w:tcPr>
+          <w:p>
+            <w:pPr>
+              <w:pStyle w:val="Compact"/>
+              <w:widowControl w:val="false"/>
+              <w:jc w:val="center"/>
+              <w:rPr>
+                <w:rFonts w:ascii="Ubuntu Mono" w:hAnsi="Ubuntu Mono"/>
+                <w:b w:val="false"/>
+                <w:b w:val="false"/>
+                <w:bCs w:val="false"/>
+                <w:i w:val="false"/>
+                <w:i w:val="false"/>
+                <w:iCs w:val="false"/>
+                <w:strike w:val="false"/>
+                <w:dstrike w:val="false"/>
+                <w:outline w:val="false"/>
+                <w:shadow w:val="false"/>
+                <w:color w:val="000000"/>
+                <w:sz w:val="18"/>
+                <w:szCs w:val="18"/>
+                <w:u w:val="none"/>
+              </w:rPr>
+            </w:pPr>
+            <w:r>
+              <w:rPr>
+                <w:rFonts w:ascii="Ubuntu Mono" w:hAnsi="Ubuntu Mono"/>
+                <w:b w:val="false"/>
+                <w:bCs w:val="false"/>
+                <w:i w:val="false"/>
+                <w:iCs w:val="false"/>
+                <w:strike w:val="false"/>
+                <w:dstrike w:val="false"/>
+                <w:outline w:val="false"/>
+                <w:shadow w:val="false"/>
+                <w:color w:val="000000"/>
+                <w:sz w:val="18"/>
+                <w:szCs w:val="18"/>
+                <w:u w:val="none"/>
+              </w:rPr>
+            </w:r>
+          </w:p>
+        </w:tc>
+        <w:tc>
+          <w:tcPr>
+            <w:tcW w:w="800" w:type="dxa"/>
+            <w:tcBorders>
+              <w:left w:val="single" w:sz="4" w:space="0" w:color="000000"/>
+              <w:bottom w:val="single" w:sz="4" w:space="0" w:color="000000"/>
+              <w:right w:val="single" w:sz="4" w:space="0" w:color="000000"/>
+            </w:tcBorders>
+            <w:vAlign w:val="center"/>
+          </w:tcPr>
+          <w:p>
+            <w:pPr>
+              <w:pStyle w:val="Compact"/>
+              <w:widowControl w:val="false"/>
+              <w:jc w:val="center"/>
+              <w:rPr>
+                <w:rFonts w:ascii="Ubuntu Mono" w:hAnsi="Ubuntu Mono"/>
+                <w:b w:val="false"/>
+                <w:b w:val="false"/>
+                <w:bCs w:val="false"/>
+                <w:i w:val="false"/>
+                <w:i w:val="false"/>
+                <w:iCs w:val="false"/>
+                <w:strike w:val="false"/>
+                <w:dstrike w:val="false"/>
+                <w:outline w:val="false"/>
+                <w:shadow w:val="false"/>
+                <w:color w:val="000000"/>
+                <w:sz w:val="18"/>
+                <w:szCs w:val="18"/>
+                <w:u w:val="none"/>
+              </w:rPr>
+            </w:pPr>
+            <w:r>
+              <w:rPr>
+                <w:rFonts w:ascii="Ubuntu Mono" w:hAnsi="Ubuntu Mono"/>
+                <w:b w:val="false"/>
+                <w:bCs w:val="false"/>
+                <w:i w:val="false"/>
+                <w:iCs w:val="false"/>
+                <w:strike w:val="false"/>
+                <w:dstrike w:val="false"/>
+                <w:outline w:val="false"/>
+                <w:shadow w:val="false"/>
+                <w:color w:val="000000"/>
+                <w:sz w:val="18"/>
+                <w:szCs w:val="18"/>
+                <w:u w:val="none"/>
+              </w:rPr>
+            </w:r>
+          </w:p>
+        </w:tc>
+      </w:tr>
+      <w:tr>
+        <w:trPr/>
+        <w:tc>
+          <w:tcPr>
+            <w:tcW w:w="399" w:type="dxa"/>
+            <w:tcBorders>
+              <w:left w:val="single" w:sz="4" w:space="0" w:color="000000"/>
+              <w:bottom w:val="single" w:sz="4" w:space="0" w:color="000000"/>
+            </w:tcBorders>
+            <w:vAlign w:val="center"/>
+          </w:tcPr>
+          <w:p>
+            <w:pPr>
+              <w:pStyle w:val="Compact"/>
+              <w:widowControl w:val="false"/>
+              <w:jc w:val="center"/>
+              <w:rPr>
+                <w:rFonts w:ascii="Ubuntu Mono" w:hAnsi="Ubuntu Mono"/>
+                <w:b w:val="false"/>
+                <w:b w:val="false"/>
+                <w:bCs w:val="false"/>
+                <w:i w:val="false"/>
+                <w:i w:val="false"/>
+                <w:iCs w:val="false"/>
+                <w:strike w:val="false"/>
+                <w:dstrike w:val="false"/>
+                <w:outline w:val="false"/>
+                <w:shadow w:val="false"/>
+                <w:color w:val="000000"/>
+                <w:sz w:val="18"/>
+                <w:szCs w:val="18"/>
+                <w:u w:val="none"/>
+              </w:rPr>
+            </w:pPr>
+            <w:r>
+              <w:rPr>
+                <w:rFonts w:ascii="Ubuntu Mono" w:hAnsi="Ubuntu Mono"/>
+                <w:b w:val="false"/>
+                <w:bCs w:val="false"/>
+                <w:i w:val="false"/>
+                <w:iCs w:val="false"/>
+                <w:strike w:val="false"/>
+                <w:dstrike w:val="false"/>
+                <w:outline w:val="false"/>
+                <w:shadow w:val="false"/>
+                <w:color w:val="000000"/>
+                <w:sz w:val="18"/>
+                <w:szCs w:val="18"/>
+                <w:u w:val="none"/>
+              </w:rPr>
+              <w:t>2</w:t>
+            </w:r>
+          </w:p>
+        </w:tc>
+        <w:tc>
+          <w:tcPr>
+            <w:tcW w:w="763" w:type="dxa"/>
+            <w:tcBorders>
+              <w:left w:val="single" w:sz="4" w:space="0" w:color="000000"/>
+              <w:bottom w:val="single" w:sz="4" w:space="0" w:color="000000"/>
+            </w:tcBorders>
+            <w:vAlign w:val="center"/>
+          </w:tcPr>
+          <w:p>
+            <w:pPr>
+              <w:pStyle w:val="Compact"/>
+              <w:widowControl w:val="false"/>
+              <w:jc w:val="center"/>
+              <w:rPr>
+                <w:rFonts w:ascii="Ubuntu Mono" w:hAnsi="Ubuntu Mono"/>
+                <w:b w:val="false"/>
+                <w:b w:val="false"/>
+                <w:bCs w:val="false"/>
+                <w:i w:val="false"/>
+                <w:i w:val="false"/>
+                <w:iCs w:val="false"/>
+                <w:strike w:val="false"/>
+                <w:dstrike w:val="false"/>
+                <w:outline w:val="false"/>
+                <w:shadow w:val="false"/>
+                <w:color w:val="000000"/>
+                <w:sz w:val="18"/>
+                <w:szCs w:val="18"/>
+                <w:u w:val="none"/>
+              </w:rPr>
+            </w:pPr>
+            <w:r>
+              <w:rPr>
+                <w:rFonts w:ascii="Ubuntu Mono" w:hAnsi="Ubuntu Mono"/>
+                <w:b w:val="false"/>
+                <w:bCs w:val="false"/>
+                <w:i w:val="false"/>
+                <w:iCs w:val="false"/>
+                <w:strike w:val="false"/>
+                <w:dstrike w:val="false"/>
+                <w:outline w:val="false"/>
+                <w:shadow w:val="false"/>
+                <w:color w:val="000000"/>
+                <w:sz w:val="18"/>
+                <w:szCs w:val="18"/>
+                <w:u w:val="none"/>
+              </w:rPr>
+            </w:r>
+          </w:p>
+        </w:tc>
+        <w:tc>
+          <w:tcPr>
+            <w:tcW w:w="309" w:type="dxa"/>
+            <w:tcBorders>
+              <w:left w:val="single" w:sz="4" w:space="0" w:color="000000"/>
+              <w:bottom w:val="single" w:sz="4" w:space="0" w:color="000000"/>
+            </w:tcBorders>
+            <w:vAlign w:val="center"/>
+          </w:tcPr>
+          <w:p>
+            <w:pPr>
+              <w:pStyle w:val="Compact"/>
+              <w:widowControl w:val="false"/>
+              <w:jc w:val="center"/>
+              <w:rPr>
+                <w:rFonts w:ascii="Ubuntu Mono" w:hAnsi="Ubuntu Mono"/>
+                <w:b w:val="false"/>
+                <w:b w:val="false"/>
+                <w:bCs w:val="false"/>
+                <w:i w:val="false"/>
+                <w:i w:val="false"/>
+                <w:iCs w:val="false"/>
+                <w:strike w:val="false"/>
+                <w:dstrike w:val="false"/>
+                <w:outline w:val="false"/>
+                <w:shadow w:val="false"/>
+                <w:color w:val="000000"/>
+                <w:sz w:val="18"/>
+                <w:szCs w:val="18"/>
+                <w:u w:val="none"/>
+              </w:rPr>
+            </w:pPr>
+            <w:r>
+              <w:rPr>
+                <w:rFonts w:ascii="Ubuntu Mono" w:hAnsi="Ubuntu Mono"/>
+                <w:b w:val="false"/>
+                <w:bCs w:val="false"/>
+                <w:i w:val="false"/>
+                <w:iCs w:val="false"/>
+                <w:strike w:val="false"/>
+                <w:dstrike w:val="false"/>
+                <w:outline w:val="false"/>
+                <w:shadow w:val="false"/>
+                <w:color w:val="000000"/>
+                <w:sz w:val="18"/>
+                <w:szCs w:val="18"/>
+                <w:u w:val="none"/>
+              </w:rPr>
+            </w:r>
+          </w:p>
+        </w:tc>
+        <w:tc>
+          <w:tcPr>
+            <w:tcW w:w="1213" w:type="dxa"/>
             <w:tcBorders>
               <w:left w:val="single" w:sz="4" w:space="0" w:color="000000"/>
               <w:bottom w:val="single" w:sz="4" w:space="0" w:color="000000"/>
@@ -2543,7 +3160,7 @@
         </w:tc>
         <w:tc>
           <w:tcPr>
-            <w:tcW w:w="1273" w:type="dxa"/>
+            <w:tcW w:w="1274" w:type="dxa"/>
             <w:tcBorders>
               <w:left w:val="single" w:sz="4" w:space="0" w:color="000000"/>
               <w:bottom w:val="single" w:sz="4" w:space="0" w:color="000000"/>
@@ -2645,7 +3262,7 @@
         </w:tc>
         <w:tc>
           <w:tcPr>
-            <w:tcW w:w="801" w:type="dxa"/>
+            <w:tcW w:w="800" w:type="dxa"/>
             <w:tcBorders>
               <w:left w:val="single" w:sz="4" w:space="0" w:color="000000"/>
               <w:bottom w:val="single" w:sz="4" w:space="0" w:color="000000"/>
@@ -2700,7 +3317,7 @@
         <w:trPr/>
         <w:tc>
           <w:tcPr>
-            <w:tcW w:w="400" w:type="dxa"/>
+            <w:tcW w:w="399" w:type="dxa"/>
             <w:tcBorders>
               <w:left w:val="single" w:sz="4" w:space="0" w:color="000000"/>
               <w:bottom w:val="single" w:sz="4" w:space="0" w:color="000000"/>
@@ -2746,7 +3363,364 @@
                 <w:szCs w:val="18"/>
                 <w:u w:val="none"/>
               </w:rPr>
-              <w:t>2</w:t>
+              <w:t>3</w:t>
+            </w:r>
+          </w:p>
+        </w:tc>
+        <w:tc>
+          <w:tcPr>
+            <w:tcW w:w="763" w:type="dxa"/>
+            <w:tcBorders>
+              <w:left w:val="single" w:sz="4" w:space="0" w:color="000000"/>
+              <w:bottom w:val="single" w:sz="4" w:space="0" w:color="000000"/>
+            </w:tcBorders>
+            <w:vAlign w:val="center"/>
+          </w:tcPr>
+          <w:p>
+            <w:pPr>
+              <w:pStyle w:val="Compact"/>
+              <w:widowControl w:val="false"/>
+              <w:jc w:val="center"/>
+              <w:rPr>
+                <w:rFonts w:ascii="Ubuntu Mono" w:hAnsi="Ubuntu Mono"/>
+                <w:b w:val="false"/>
+                <w:b w:val="false"/>
+                <w:bCs w:val="false"/>
+                <w:i w:val="false"/>
+                <w:i w:val="false"/>
+                <w:iCs w:val="false"/>
+                <w:strike w:val="false"/>
+                <w:dstrike w:val="false"/>
+                <w:outline w:val="false"/>
+                <w:shadow w:val="false"/>
+                <w:color w:val="000000"/>
+                <w:sz w:val="18"/>
+                <w:szCs w:val="18"/>
+                <w:u w:val="none"/>
+              </w:rPr>
+            </w:pPr>
+            <w:r>
+              <w:rPr>
+                <w:rFonts w:ascii="Ubuntu Mono" w:hAnsi="Ubuntu Mono"/>
+                <w:b w:val="false"/>
+                <w:bCs w:val="false"/>
+                <w:i w:val="false"/>
+                <w:iCs w:val="false"/>
+                <w:strike w:val="false"/>
+                <w:dstrike w:val="false"/>
+                <w:outline w:val="false"/>
+                <w:shadow w:val="false"/>
+                <w:color w:val="000000"/>
+                <w:sz w:val="18"/>
+                <w:szCs w:val="18"/>
+                <w:u w:val="none"/>
+              </w:rPr>
+            </w:r>
+          </w:p>
+        </w:tc>
+        <w:tc>
+          <w:tcPr>
+            <w:tcW w:w="309" w:type="dxa"/>
+            <w:tcBorders>
+              <w:left w:val="single" w:sz="4" w:space="0" w:color="000000"/>
+              <w:bottom w:val="single" w:sz="4" w:space="0" w:color="000000"/>
+            </w:tcBorders>
+            <w:vAlign w:val="center"/>
+          </w:tcPr>
+          <w:p>
+            <w:pPr>
+              <w:pStyle w:val="Compact"/>
+              <w:widowControl w:val="false"/>
+              <w:jc w:val="center"/>
+              <w:rPr>
+                <w:rFonts w:ascii="Ubuntu Mono" w:hAnsi="Ubuntu Mono"/>
+                <w:b w:val="false"/>
+                <w:b w:val="false"/>
+                <w:bCs w:val="false"/>
+                <w:i w:val="false"/>
+                <w:i w:val="false"/>
+                <w:iCs w:val="false"/>
+                <w:strike w:val="false"/>
+                <w:dstrike w:val="false"/>
+                <w:outline w:val="false"/>
+                <w:shadow w:val="false"/>
+                <w:color w:val="000000"/>
+                <w:sz w:val="18"/>
+                <w:szCs w:val="18"/>
+                <w:u w:val="none"/>
+              </w:rPr>
+            </w:pPr>
+            <w:r>
+              <w:rPr>
+                <w:rFonts w:ascii="Ubuntu Mono" w:hAnsi="Ubuntu Mono"/>
+                <w:b w:val="false"/>
+                <w:bCs w:val="false"/>
+                <w:i w:val="false"/>
+                <w:iCs w:val="false"/>
+                <w:strike w:val="false"/>
+                <w:dstrike w:val="false"/>
+                <w:outline w:val="false"/>
+                <w:shadow w:val="false"/>
+                <w:color w:val="000000"/>
+                <w:sz w:val="18"/>
+                <w:szCs w:val="18"/>
+                <w:u w:val="none"/>
+              </w:rPr>
+            </w:r>
+          </w:p>
+        </w:tc>
+        <w:tc>
+          <w:tcPr>
+            <w:tcW w:w="1213" w:type="dxa"/>
+            <w:tcBorders>
+              <w:left w:val="single" w:sz="4" w:space="0" w:color="000000"/>
+              <w:bottom w:val="single" w:sz="4" w:space="0" w:color="000000"/>
+            </w:tcBorders>
+            <w:vAlign w:val="center"/>
+          </w:tcPr>
+          <w:p>
+            <w:pPr>
+              <w:pStyle w:val="Compact"/>
+              <w:widowControl w:val="false"/>
+              <w:jc w:val="center"/>
+              <w:rPr>
+                <w:rFonts w:ascii="Ubuntu Mono" w:hAnsi="Ubuntu Mono"/>
+                <w:b w:val="false"/>
+                <w:b w:val="false"/>
+                <w:bCs w:val="false"/>
+                <w:i w:val="false"/>
+                <w:i w:val="false"/>
+                <w:iCs w:val="false"/>
+                <w:strike w:val="false"/>
+                <w:dstrike w:val="false"/>
+                <w:outline w:val="false"/>
+                <w:shadow w:val="false"/>
+                <w:color w:val="000000"/>
+                <w:sz w:val="18"/>
+                <w:szCs w:val="18"/>
+                <w:u w:val="none"/>
+              </w:rPr>
+            </w:pPr>
+            <w:r>
+              <w:rPr>
+                <w:rFonts w:ascii="Ubuntu Mono" w:hAnsi="Ubuntu Mono"/>
+                <w:b w:val="false"/>
+                <w:bCs w:val="false"/>
+                <w:i w:val="false"/>
+                <w:iCs w:val="false"/>
+                <w:strike w:val="false"/>
+                <w:dstrike w:val="false"/>
+                <w:outline w:val="false"/>
+                <w:shadow w:val="false"/>
+                <w:color w:val="000000"/>
+                <w:sz w:val="18"/>
+                <w:szCs w:val="18"/>
+                <w:u w:val="none"/>
+              </w:rPr>
+            </w:r>
+          </w:p>
+        </w:tc>
+        <w:tc>
+          <w:tcPr>
+            <w:tcW w:w="851" w:type="dxa"/>
+            <w:tcBorders>
+              <w:left w:val="single" w:sz="4" w:space="0" w:color="000000"/>
+              <w:bottom w:val="single" w:sz="4" w:space="0" w:color="000000"/>
+            </w:tcBorders>
+            <w:vAlign w:val="center"/>
+          </w:tcPr>
+          <w:p>
+            <w:pPr>
+              <w:pStyle w:val="Compact"/>
+              <w:widowControl w:val="false"/>
+              <w:jc w:val="center"/>
+              <w:rPr>
+                <w:rFonts w:ascii="Ubuntu Mono" w:hAnsi="Ubuntu Mono"/>
+                <w:b w:val="false"/>
+                <w:b w:val="false"/>
+                <w:bCs w:val="false"/>
+                <w:i w:val="false"/>
+                <w:i w:val="false"/>
+                <w:iCs w:val="false"/>
+                <w:strike w:val="false"/>
+                <w:dstrike w:val="false"/>
+                <w:outline w:val="false"/>
+                <w:shadow w:val="false"/>
+                <w:color w:val="000000"/>
+                <w:sz w:val="18"/>
+                <w:szCs w:val="18"/>
+                <w:u w:val="none"/>
+              </w:rPr>
+            </w:pPr>
+            <w:r>
+              <w:rPr>
+                <w:rFonts w:ascii="Ubuntu Mono" w:hAnsi="Ubuntu Mono"/>
+                <w:b w:val="false"/>
+                <w:bCs w:val="false"/>
+                <w:i w:val="false"/>
+                <w:iCs w:val="false"/>
+                <w:strike w:val="false"/>
+                <w:dstrike w:val="false"/>
+                <w:outline w:val="false"/>
+                <w:shadow w:val="false"/>
+                <w:color w:val="000000"/>
+                <w:sz w:val="18"/>
+                <w:szCs w:val="18"/>
+                <w:u w:val="none"/>
+              </w:rPr>
+            </w:r>
+          </w:p>
+        </w:tc>
+        <w:tc>
+          <w:tcPr>
+            <w:tcW w:w="491" w:type="dxa"/>
+            <w:tcBorders>
+              <w:left w:val="single" w:sz="4" w:space="0" w:color="000000"/>
+              <w:bottom w:val="single" w:sz="4" w:space="0" w:color="000000"/>
+            </w:tcBorders>
+            <w:vAlign w:val="center"/>
+          </w:tcPr>
+          <w:p>
+            <w:pPr>
+              <w:pStyle w:val="Compact"/>
+              <w:widowControl w:val="false"/>
+              <w:jc w:val="center"/>
+              <w:rPr>
+                <w:rFonts w:ascii="Ubuntu Mono" w:hAnsi="Ubuntu Mono"/>
+                <w:b w:val="false"/>
+                <w:b w:val="false"/>
+                <w:bCs w:val="false"/>
+                <w:i w:val="false"/>
+                <w:i w:val="false"/>
+                <w:iCs w:val="false"/>
+                <w:strike w:val="false"/>
+                <w:dstrike w:val="false"/>
+                <w:outline w:val="false"/>
+                <w:shadow w:val="false"/>
+                <w:color w:val="000000"/>
+                <w:sz w:val="18"/>
+                <w:szCs w:val="18"/>
+                <w:u w:val="none"/>
+              </w:rPr>
+            </w:pPr>
+            <w:r>
+              <w:rPr>
+                <w:rFonts w:ascii="Ubuntu Mono" w:hAnsi="Ubuntu Mono"/>
+                <w:b w:val="false"/>
+                <w:bCs w:val="false"/>
+                <w:i w:val="false"/>
+                <w:iCs w:val="false"/>
+                <w:strike w:val="false"/>
+                <w:dstrike w:val="false"/>
+                <w:outline w:val="false"/>
+                <w:shadow w:val="false"/>
+                <w:color w:val="000000"/>
+                <w:sz w:val="18"/>
+                <w:szCs w:val="18"/>
+                <w:u w:val="none"/>
+              </w:rPr>
+            </w:r>
+          </w:p>
+        </w:tc>
+        <w:tc>
+          <w:tcPr>
+            <w:tcW w:w="1031" w:type="dxa"/>
+            <w:tcBorders>
+              <w:left w:val="single" w:sz="4" w:space="0" w:color="000000"/>
+              <w:bottom w:val="single" w:sz="4" w:space="0" w:color="000000"/>
+            </w:tcBorders>
+            <w:vAlign w:val="center"/>
+          </w:tcPr>
+          <w:p>
+            <w:pPr>
+              <w:pStyle w:val="Compact"/>
+              <w:widowControl w:val="false"/>
+              <w:jc w:val="center"/>
+              <w:rPr>
+                <w:rFonts w:ascii="Ubuntu Mono" w:hAnsi="Ubuntu Mono"/>
+                <w:b w:val="false"/>
+                <w:b w:val="false"/>
+                <w:bCs w:val="false"/>
+                <w:i w:val="false"/>
+                <w:i w:val="false"/>
+                <w:iCs w:val="false"/>
+                <w:strike w:val="false"/>
+                <w:dstrike w:val="false"/>
+                <w:outline w:val="false"/>
+                <w:shadow w:val="false"/>
+                <w:color w:val="000000"/>
+                <w:sz w:val="18"/>
+                <w:szCs w:val="18"/>
+                <w:u w:val="none"/>
+              </w:rPr>
+            </w:pPr>
+            <w:r>
+              <w:rPr>
+                <w:rFonts w:ascii="Ubuntu Mono" w:hAnsi="Ubuntu Mono"/>
+                <w:b w:val="false"/>
+                <w:bCs w:val="false"/>
+                <w:i w:val="false"/>
+                <w:iCs w:val="false"/>
+                <w:strike w:val="false"/>
+                <w:dstrike w:val="false"/>
+                <w:outline w:val="false"/>
+                <w:shadow w:val="false"/>
+                <w:color w:val="000000"/>
+                <w:sz w:val="18"/>
+                <w:szCs w:val="18"/>
+                <w:u w:val="none"/>
+              </w:rPr>
+            </w:r>
+          </w:p>
+        </w:tc>
+        <w:tc>
+          <w:tcPr>
+            <w:tcW w:w="941" w:type="dxa"/>
+            <w:tcBorders>
+              <w:left w:val="single" w:sz="4" w:space="0" w:color="000000"/>
+              <w:bottom w:val="single" w:sz="4" w:space="0" w:color="000000"/>
+            </w:tcBorders>
+            <w:vAlign w:val="center"/>
+          </w:tcPr>
+          <w:p>
+            <w:pPr>
+              <w:pStyle w:val="Compact"/>
+              <w:widowControl w:val="false"/>
+              <w:jc w:val="center"/>
+              <w:rPr>
+                <w:rFonts w:ascii="Ubuntu Mono" w:hAnsi="Ubuntu Mono"/>
+                <w:b w:val="false"/>
+                <w:b w:val="false"/>
+                <w:bCs w:val="false"/>
+                <w:i w:val="false"/>
+                <w:i w:val="false"/>
+                <w:iCs w:val="false"/>
+                <w:strike w:val="false"/>
+                <w:dstrike w:val="false"/>
+                <w:outline w:val="false"/>
+                <w:shadow w:val="false"/>
+                <w:color w:val="000000"/>
+                <w:sz w:val="18"/>
+                <w:szCs w:val="18"/>
+                <w:u w:val="none"/>
+              </w:rPr>
+            </w:pPr>
+            <w:r>
+              <w:rPr>
+                <w:rFonts w:ascii="Ubuntu Mono" w:hAnsi="Ubuntu Mono"/>
+                <w:b w:val="false"/>
+                <w:bCs w:val="false"/>
+                <w:i w:val="false"/>
+                <w:iCs w:val="false"/>
+                <w:strike w:val="false"/>
+                <w:dstrike w:val="false"/>
+                <w:outline w:val="false"/>
+                <w:shadow w:val="false"/>
+                <w:color w:val="000000"/>
+                <w:sz w:val="18"/>
+                <w:szCs w:val="18"/>
+                <w:u w:val="none"/>
+              </w:rPr>
             </w:r>
           </w:p>
         </w:tc>
@@ -2803,7 +3777,7 @@
         </w:tc>
         <w:tc>
           <w:tcPr>
-            <w:tcW w:w="310" w:type="dxa"/>
+            <w:tcW w:w="1274" w:type="dxa"/>
             <w:tcBorders>
               <w:left w:val="single" w:sz="4" w:space="0" w:color="000000"/>
               <w:bottom w:val="single" w:sz="4" w:space="0" w:color="000000"/>
@@ -2854,7 +3828,267 @@
         </w:tc>
         <w:tc>
           <w:tcPr>
-            <w:tcW w:w="1212" w:type="dxa"/>
+            <w:tcW w:w="803" w:type="dxa"/>
+            <w:tcBorders>
+              <w:left w:val="single" w:sz="4" w:space="0" w:color="000000"/>
+              <w:bottom w:val="single" w:sz="4" w:space="0" w:color="000000"/>
+            </w:tcBorders>
+            <w:vAlign w:val="center"/>
+          </w:tcPr>
+          <w:p>
+            <w:pPr>
+              <w:pStyle w:val="Compact"/>
+              <w:widowControl w:val="false"/>
+              <w:jc w:val="center"/>
+              <w:rPr>
+                <w:rFonts w:ascii="Ubuntu Mono" w:hAnsi="Ubuntu Mono"/>
+                <w:b w:val="false"/>
+                <w:b w:val="false"/>
+                <w:bCs w:val="false"/>
+                <w:i w:val="false"/>
+                <w:i w:val="false"/>
+                <w:iCs w:val="false"/>
+                <w:strike w:val="false"/>
+                <w:dstrike w:val="false"/>
+                <w:outline w:val="false"/>
+                <w:shadow w:val="false"/>
+                <w:color w:val="000000"/>
+                <w:sz w:val="18"/>
+                <w:szCs w:val="18"/>
+                <w:u w:val="none"/>
+              </w:rPr>
+            </w:pPr>
+            <w:r>
+              <w:rPr>
+                <w:rFonts w:ascii="Ubuntu Mono" w:hAnsi="Ubuntu Mono"/>
+                <w:b w:val="false"/>
+                <w:bCs w:val="false"/>
+                <w:i w:val="false"/>
+                <w:iCs w:val="false"/>
+                <w:strike w:val="false"/>
+                <w:dstrike w:val="false"/>
+                <w:outline w:val="false"/>
+                <w:shadow w:val="false"/>
+                <w:color w:val="000000"/>
+                <w:sz w:val="18"/>
+                <w:szCs w:val="18"/>
+                <w:u w:val="none"/>
+              </w:rPr>
+            </w:r>
+          </w:p>
+        </w:tc>
+        <w:tc>
+          <w:tcPr>
+            <w:tcW w:w="800" w:type="dxa"/>
+            <w:tcBorders>
+              <w:left w:val="single" w:sz="4" w:space="0" w:color="000000"/>
+              <w:bottom w:val="single" w:sz="4" w:space="0" w:color="000000"/>
+              <w:right w:val="single" w:sz="4" w:space="0" w:color="000000"/>
+            </w:tcBorders>
+            <w:vAlign w:val="center"/>
+          </w:tcPr>
+          <w:p>
+            <w:pPr>
+              <w:pStyle w:val="Compact"/>
+              <w:widowControl w:val="false"/>
+              <w:jc w:val="center"/>
+              <w:rPr>
+                <w:rFonts w:ascii="Ubuntu Mono" w:hAnsi="Ubuntu Mono"/>
+                <w:b w:val="false"/>
+                <w:b w:val="false"/>
+                <w:bCs w:val="false"/>
+                <w:i w:val="false"/>
+                <w:i w:val="false"/>
+                <w:iCs w:val="false"/>
+                <w:strike w:val="false"/>
+                <w:dstrike w:val="false"/>
+                <w:outline w:val="false"/>
+                <w:shadow w:val="false"/>
+                <w:color w:val="000000"/>
+                <w:sz w:val="18"/>
+                <w:szCs w:val="18"/>
+                <w:u w:val="none"/>
+              </w:rPr>
+            </w:pPr>
+            <w:r>
+              <w:rPr>
+                <w:rFonts w:ascii="Ubuntu Mono" w:hAnsi="Ubuntu Mono"/>
+                <w:b w:val="false"/>
+                <w:bCs w:val="false"/>
+                <w:i w:val="false"/>
+                <w:iCs w:val="false"/>
+                <w:strike w:val="false"/>
+                <w:dstrike w:val="false"/>
+                <w:outline w:val="false"/>
+                <w:shadow w:val="false"/>
+                <w:color w:val="000000"/>
+                <w:sz w:val="18"/>
+                <w:szCs w:val="18"/>
+                <w:u w:val="none"/>
+              </w:rPr>
+            </w:r>
+          </w:p>
+        </w:tc>
+      </w:tr>
+      <w:tr>
+        <w:trPr/>
+        <w:tc>
+          <w:tcPr>
+            <w:tcW w:w="399" w:type="dxa"/>
+            <w:tcBorders>
+              <w:left w:val="single" w:sz="4" w:space="0" w:color="000000"/>
+              <w:bottom w:val="single" w:sz="4" w:space="0" w:color="000000"/>
+            </w:tcBorders>
+            <w:vAlign w:val="center"/>
+          </w:tcPr>
+          <w:p>
+            <w:pPr>
+              <w:pStyle w:val="Compact"/>
+              <w:widowControl w:val="false"/>
+              <w:jc w:val="center"/>
+              <w:rPr>
+                <w:rFonts w:ascii="Ubuntu Mono" w:hAnsi="Ubuntu Mono"/>
+                <w:b w:val="false"/>
+                <w:b w:val="false"/>
+                <w:bCs w:val="false"/>
+                <w:i w:val="false"/>
+                <w:i w:val="false"/>
+                <w:iCs w:val="false"/>
+                <w:strike w:val="false"/>
+                <w:dstrike w:val="false"/>
+                <w:outline w:val="false"/>
+                <w:shadow w:val="false"/>
+                <w:color w:val="000000"/>
+                <w:sz w:val="18"/>
+                <w:szCs w:val="18"/>
+                <w:u w:val="none"/>
+              </w:rPr>
+            </w:pPr>
+            <w:r>
+              <w:rPr>
+                <w:rFonts w:ascii="Ubuntu Mono" w:hAnsi="Ubuntu Mono"/>
+                <w:b w:val="false"/>
+                <w:bCs w:val="false"/>
+                <w:i w:val="false"/>
+                <w:iCs w:val="false"/>
+                <w:strike w:val="false"/>
+                <w:dstrike w:val="false"/>
+                <w:outline w:val="false"/>
+                <w:shadow w:val="false"/>
+                <w:color w:val="000000"/>
+                <w:sz w:val="18"/>
+                <w:szCs w:val="18"/>
+                <w:u w:val="none"/>
+              </w:rPr>
+              <w:t>…</w:t>
+            </w:r>
+          </w:p>
+        </w:tc>
+        <w:tc>
+          <w:tcPr>
+            <w:tcW w:w="763" w:type="dxa"/>
+            <w:tcBorders>
+              <w:left w:val="single" w:sz="4" w:space="0" w:color="000000"/>
+              <w:bottom w:val="single" w:sz="4" w:space="0" w:color="000000"/>
+            </w:tcBorders>
+            <w:vAlign w:val="center"/>
+          </w:tcPr>
+          <w:p>
+            <w:pPr>
+              <w:pStyle w:val="Compact"/>
+              <w:widowControl w:val="false"/>
+              <w:jc w:val="center"/>
+              <w:rPr>
+                <w:rFonts w:ascii="Ubuntu Mono" w:hAnsi="Ubuntu Mono"/>
+                <w:b w:val="false"/>
+                <w:b w:val="false"/>
+                <w:bCs w:val="false"/>
+                <w:i w:val="false"/>
+                <w:i w:val="false"/>
+                <w:iCs w:val="false"/>
+                <w:strike w:val="false"/>
+                <w:dstrike w:val="false"/>
+                <w:outline w:val="false"/>
+                <w:shadow w:val="false"/>
+                <w:color w:val="000000"/>
+                <w:sz w:val="18"/>
+                <w:szCs w:val="18"/>
+                <w:u w:val="none"/>
+              </w:rPr>
+            </w:pPr>
+            <w:r>
+              <w:rPr>
+                <w:rFonts w:ascii="Ubuntu Mono" w:hAnsi="Ubuntu Mono"/>
+                <w:b w:val="false"/>
+                <w:bCs w:val="false"/>
+                <w:i w:val="false"/>
+                <w:iCs w:val="false"/>
+                <w:strike w:val="false"/>
+                <w:dstrike w:val="false"/>
+                <w:outline w:val="false"/>
+                <w:shadow w:val="false"/>
+                <w:color w:val="000000"/>
+                <w:sz w:val="18"/>
+                <w:szCs w:val="18"/>
+                <w:u w:val="none"/>
+              </w:rPr>
+            </w:r>
+          </w:p>
+        </w:tc>
+        <w:tc>
+          <w:tcPr>
+            <w:tcW w:w="309" w:type="dxa"/>
+            <w:tcBorders>
+              <w:left w:val="single" w:sz="4" w:space="0" w:color="000000"/>
+              <w:bottom w:val="single" w:sz="4" w:space="0" w:color="000000"/>
+            </w:tcBorders>
+            <w:vAlign w:val="center"/>
+          </w:tcPr>
+          <w:p>
+            <w:pPr>
+              <w:pStyle w:val="Compact"/>
+              <w:widowControl w:val="false"/>
+              <w:jc w:val="center"/>
+              <w:rPr>
+                <w:rFonts w:ascii="Ubuntu Mono" w:hAnsi="Ubuntu Mono"/>
+                <w:b w:val="false"/>
+                <w:b w:val="false"/>
+                <w:bCs w:val="false"/>
+                <w:i w:val="false"/>
+                <w:i w:val="false"/>
+                <w:iCs w:val="false"/>
+                <w:strike w:val="false"/>
+                <w:dstrike w:val="false"/>
+                <w:outline w:val="false"/>
+                <w:shadow w:val="false"/>
+                <w:color w:val="000000"/>
+                <w:sz w:val="18"/>
+                <w:szCs w:val="18"/>
+                <w:u w:val="none"/>
+              </w:rPr>
+            </w:pPr>
+            <w:r>
+              <w:rPr>
+                <w:rFonts w:ascii="Ubuntu Mono" w:hAnsi="Ubuntu Mono"/>
+                <w:b w:val="false"/>
+                <w:bCs w:val="false"/>
+                <w:i w:val="false"/>
+                <w:iCs w:val="false"/>
+                <w:strike w:val="false"/>
+                <w:dstrike w:val="false"/>
+                <w:outline w:val="false"/>
+                <w:shadow w:val="false"/>
+                <w:color w:val="000000"/>
+                <w:sz w:val="18"/>
+                <w:szCs w:val="18"/>
+                <w:u w:val="none"/>
+              </w:rPr>
+            </w:r>
+          </w:p>
+        </w:tc>
+        <w:tc>
+          <w:tcPr>
+            <w:tcW w:w="1213" w:type="dxa"/>
             <w:tcBorders>
               <w:left w:val="single" w:sz="4" w:space="0" w:color="000000"/>
               <w:bottom w:val="single" w:sz="4" w:space="0" w:color="000000"/>
@@ -3160,7 +4394,7 @@
         </w:tc>
         <w:tc>
           <w:tcPr>
-            <w:tcW w:w="1273" w:type="dxa"/>
+            <w:tcW w:w="1274" w:type="dxa"/>
             <w:tcBorders>
               <w:left w:val="single" w:sz="4" w:space="0" w:color="000000"/>
               <w:bottom w:val="single" w:sz="4" w:space="0" w:color="000000"/>
@@ -3262,7 +4496,7 @@
         </w:tc>
         <w:tc>
           <w:tcPr>
-            <w:tcW w:w="801" w:type="dxa"/>
+            <w:tcW w:w="800" w:type="dxa"/>
             <w:tcBorders>
               <w:left w:val="single" w:sz="4" w:space="0" w:color="000000"/>
               <w:bottom w:val="single" w:sz="4" w:space="0" w:color="000000"/>
@@ -3317,7 +4551,7 @@
         <w:trPr/>
         <w:tc>
           <w:tcPr>
-            <w:tcW w:w="400" w:type="dxa"/>
+            <w:tcW w:w="399" w:type="dxa"/>
             <w:tcBorders>
               <w:left w:val="single" w:sz="4" w:space="0" w:color="000000"/>
               <w:bottom w:val="single" w:sz="4" w:space="0" w:color="000000"/>
@@ -3363,7 +4597,364 @@
                 <w:szCs w:val="18"/>
                 <w:u w:val="none"/>
               </w:rPr>
-              <w:t>3</w:t>
+              <w:t>514</w:t>
+            </w:r>
+          </w:p>
+        </w:tc>
+        <w:tc>
+          <w:tcPr>
+            <w:tcW w:w="763" w:type="dxa"/>
+            <w:tcBorders>
+              <w:left w:val="single" w:sz="4" w:space="0" w:color="000000"/>
+              <w:bottom w:val="single" w:sz="4" w:space="0" w:color="000000"/>
+            </w:tcBorders>
+            <w:vAlign w:val="center"/>
+          </w:tcPr>
+          <w:p>
+            <w:pPr>
+              <w:pStyle w:val="Compact"/>
+              <w:widowControl w:val="false"/>
+              <w:jc w:val="center"/>
+              <w:rPr>
+                <w:rFonts w:ascii="Ubuntu Mono" w:hAnsi="Ubuntu Mono"/>
+                <w:b w:val="false"/>
+                <w:b w:val="false"/>
+                <w:bCs w:val="false"/>
+                <w:i w:val="false"/>
+                <w:i w:val="false"/>
+                <w:iCs w:val="false"/>
+                <w:strike w:val="false"/>
+                <w:dstrike w:val="false"/>
+                <w:outline w:val="false"/>
+                <w:shadow w:val="false"/>
+                <w:color w:val="000000"/>
+                <w:sz w:val="18"/>
+                <w:szCs w:val="18"/>
+                <w:u w:val="none"/>
+              </w:rPr>
+            </w:pPr>
+            <w:r>
+              <w:rPr>
+                <w:rFonts w:ascii="Ubuntu Mono" w:hAnsi="Ubuntu Mono"/>
+                <w:b w:val="false"/>
+                <w:bCs w:val="false"/>
+                <w:i w:val="false"/>
+                <w:iCs w:val="false"/>
+                <w:strike w:val="false"/>
+                <w:dstrike w:val="false"/>
+                <w:outline w:val="false"/>
+                <w:shadow w:val="false"/>
+                <w:color w:val="000000"/>
+                <w:sz w:val="18"/>
+                <w:szCs w:val="18"/>
+                <w:u w:val="none"/>
+              </w:rPr>
+            </w:r>
+          </w:p>
+        </w:tc>
+        <w:tc>
+          <w:tcPr>
+            <w:tcW w:w="309" w:type="dxa"/>
+            <w:tcBorders>
+              <w:left w:val="single" w:sz="4" w:space="0" w:color="000000"/>
+              <w:bottom w:val="single" w:sz="4" w:space="0" w:color="000000"/>
+            </w:tcBorders>
+            <w:vAlign w:val="center"/>
+          </w:tcPr>
+          <w:p>
+            <w:pPr>
+              <w:pStyle w:val="Compact"/>
+              <w:widowControl w:val="false"/>
+              <w:jc w:val="center"/>
+              <w:rPr>
+                <w:rFonts w:ascii="Ubuntu Mono" w:hAnsi="Ubuntu Mono"/>
+                <w:b w:val="false"/>
+                <w:b w:val="false"/>
+                <w:bCs w:val="false"/>
+                <w:i w:val="false"/>
+                <w:i w:val="false"/>
+                <w:iCs w:val="false"/>
+                <w:strike w:val="false"/>
+                <w:dstrike w:val="false"/>
+                <w:outline w:val="false"/>
+                <w:shadow w:val="false"/>
+                <w:color w:val="000000"/>
+                <w:sz w:val="18"/>
+                <w:szCs w:val="18"/>
+                <w:u w:val="none"/>
+              </w:rPr>
+            </w:pPr>
+            <w:r>
+              <w:rPr>
+                <w:rFonts w:ascii="Ubuntu Mono" w:hAnsi="Ubuntu Mono"/>
+                <w:b w:val="false"/>
+                <w:bCs w:val="false"/>
+                <w:i w:val="false"/>
+                <w:iCs w:val="false"/>
+                <w:strike w:val="false"/>
+                <w:dstrike w:val="false"/>
+                <w:outline w:val="false"/>
+                <w:shadow w:val="false"/>
+                <w:color w:val="000000"/>
+                <w:sz w:val="18"/>
+                <w:szCs w:val="18"/>
+                <w:u w:val="none"/>
+              </w:rPr>
+            </w:r>
+          </w:p>
+        </w:tc>
+        <w:tc>
+          <w:tcPr>
+            <w:tcW w:w="1213" w:type="dxa"/>
+            <w:tcBorders>
+              <w:left w:val="single" w:sz="4" w:space="0" w:color="000000"/>
+              <w:bottom w:val="single" w:sz="4" w:space="0" w:color="000000"/>
+            </w:tcBorders>
+            <w:vAlign w:val="center"/>
+          </w:tcPr>
+          <w:p>
+            <w:pPr>
+              <w:pStyle w:val="Compact"/>
+              <w:widowControl w:val="false"/>
+              <w:jc w:val="center"/>
+              <w:rPr>
+                <w:rFonts w:ascii="Ubuntu Mono" w:hAnsi="Ubuntu Mono"/>
+                <w:b w:val="false"/>
+                <w:b w:val="false"/>
+                <w:bCs w:val="false"/>
+                <w:i w:val="false"/>
+                <w:i w:val="false"/>
+                <w:iCs w:val="false"/>
+                <w:strike w:val="false"/>
+                <w:dstrike w:val="false"/>
+                <w:outline w:val="false"/>
+                <w:shadow w:val="false"/>
+                <w:color w:val="000000"/>
+                <w:sz w:val="18"/>
+                <w:szCs w:val="18"/>
+                <w:u w:val="none"/>
+              </w:rPr>
+            </w:pPr>
+            <w:r>
+              <w:rPr>
+                <w:rFonts w:ascii="Ubuntu Mono" w:hAnsi="Ubuntu Mono"/>
+                <w:b w:val="false"/>
+                <w:bCs w:val="false"/>
+                <w:i w:val="false"/>
+                <w:iCs w:val="false"/>
+                <w:strike w:val="false"/>
+                <w:dstrike w:val="false"/>
+                <w:outline w:val="false"/>
+                <w:shadow w:val="false"/>
+                <w:color w:val="000000"/>
+                <w:sz w:val="18"/>
+                <w:szCs w:val="18"/>
+                <w:u w:val="none"/>
+              </w:rPr>
+            </w:r>
+          </w:p>
+        </w:tc>
+        <w:tc>
+          <w:tcPr>
+            <w:tcW w:w="851" w:type="dxa"/>
+            <w:tcBorders>
+              <w:left w:val="single" w:sz="4" w:space="0" w:color="000000"/>
+              <w:bottom w:val="single" w:sz="4" w:space="0" w:color="000000"/>
+            </w:tcBorders>
+            <w:vAlign w:val="center"/>
+          </w:tcPr>
+          <w:p>
+            <w:pPr>
+              <w:pStyle w:val="Compact"/>
+              <w:widowControl w:val="false"/>
+              <w:jc w:val="center"/>
+              <w:rPr>
+                <w:rFonts w:ascii="Ubuntu Mono" w:hAnsi="Ubuntu Mono"/>
+                <w:b w:val="false"/>
+                <w:b w:val="false"/>
+                <w:bCs w:val="false"/>
+                <w:i w:val="false"/>
+                <w:i w:val="false"/>
+                <w:iCs w:val="false"/>
+                <w:strike w:val="false"/>
+                <w:dstrike w:val="false"/>
+                <w:outline w:val="false"/>
+                <w:shadow w:val="false"/>
+                <w:color w:val="000000"/>
+                <w:sz w:val="18"/>
+                <w:szCs w:val="18"/>
+                <w:u w:val="none"/>
+              </w:rPr>
+            </w:pPr>
+            <w:r>
+              <w:rPr>
+                <w:rFonts w:ascii="Ubuntu Mono" w:hAnsi="Ubuntu Mono"/>
+                <w:b w:val="false"/>
+                <w:bCs w:val="false"/>
+                <w:i w:val="false"/>
+                <w:iCs w:val="false"/>
+                <w:strike w:val="false"/>
+                <w:dstrike w:val="false"/>
+                <w:outline w:val="false"/>
+                <w:shadow w:val="false"/>
+                <w:color w:val="000000"/>
+                <w:sz w:val="18"/>
+                <w:szCs w:val="18"/>
+                <w:u w:val="none"/>
+              </w:rPr>
+            </w:r>
+          </w:p>
+        </w:tc>
+        <w:tc>
+          <w:tcPr>
+            <w:tcW w:w="491" w:type="dxa"/>
+            <w:tcBorders>
+              <w:left w:val="single" w:sz="4" w:space="0" w:color="000000"/>
+              <w:bottom w:val="single" w:sz="4" w:space="0" w:color="000000"/>
+            </w:tcBorders>
+            <w:vAlign w:val="center"/>
+          </w:tcPr>
+          <w:p>
+            <w:pPr>
+              <w:pStyle w:val="Compact"/>
+              <w:widowControl w:val="false"/>
+              <w:jc w:val="center"/>
+              <w:rPr>
+                <w:rFonts w:ascii="Ubuntu Mono" w:hAnsi="Ubuntu Mono"/>
+                <w:b w:val="false"/>
+                <w:b w:val="false"/>
+                <w:bCs w:val="false"/>
+                <w:i w:val="false"/>
+                <w:i w:val="false"/>
+                <w:iCs w:val="false"/>
+                <w:strike w:val="false"/>
+                <w:dstrike w:val="false"/>
+                <w:outline w:val="false"/>
+                <w:shadow w:val="false"/>
+                <w:color w:val="000000"/>
+                <w:sz w:val="18"/>
+                <w:szCs w:val="18"/>
+                <w:u w:val="none"/>
+              </w:rPr>
+            </w:pPr>
+            <w:r>
+              <w:rPr>
+                <w:rFonts w:ascii="Ubuntu Mono" w:hAnsi="Ubuntu Mono"/>
+                <w:b w:val="false"/>
+                <w:bCs w:val="false"/>
+                <w:i w:val="false"/>
+                <w:iCs w:val="false"/>
+                <w:strike w:val="false"/>
+                <w:dstrike w:val="false"/>
+                <w:outline w:val="false"/>
+                <w:shadow w:val="false"/>
+                <w:color w:val="000000"/>
+                <w:sz w:val="18"/>
+                <w:szCs w:val="18"/>
+                <w:u w:val="none"/>
+              </w:rPr>
+            </w:r>
+          </w:p>
+        </w:tc>
+        <w:tc>
+          <w:tcPr>
+            <w:tcW w:w="1031" w:type="dxa"/>
+            <w:tcBorders>
+              <w:left w:val="single" w:sz="4" w:space="0" w:color="000000"/>
+              <w:bottom w:val="single" w:sz="4" w:space="0" w:color="000000"/>
+            </w:tcBorders>
+            <w:vAlign w:val="center"/>
+          </w:tcPr>
+          <w:p>
+            <w:pPr>
+              <w:pStyle w:val="Compact"/>
+              <w:widowControl w:val="false"/>
+              <w:jc w:val="center"/>
+              <w:rPr>
+                <w:rFonts w:ascii="Ubuntu Mono" w:hAnsi="Ubuntu Mono"/>
+                <w:b w:val="false"/>
+                <w:b w:val="false"/>
+                <w:bCs w:val="false"/>
+                <w:i w:val="false"/>
+                <w:i w:val="false"/>
+                <w:iCs w:val="false"/>
+                <w:strike w:val="false"/>
+                <w:dstrike w:val="false"/>
+                <w:outline w:val="false"/>
+                <w:shadow w:val="false"/>
+                <w:color w:val="000000"/>
+                <w:sz w:val="18"/>
+                <w:szCs w:val="18"/>
+                <w:u w:val="none"/>
+              </w:rPr>
+            </w:pPr>
+            <w:r>
+              <w:rPr>
+                <w:rFonts w:ascii="Ubuntu Mono" w:hAnsi="Ubuntu Mono"/>
+                <w:b w:val="false"/>
+                <w:bCs w:val="false"/>
+                <w:i w:val="false"/>
+                <w:iCs w:val="false"/>
+                <w:strike w:val="false"/>
+                <w:dstrike w:val="false"/>
+                <w:outline w:val="false"/>
+                <w:shadow w:val="false"/>
+                <w:color w:val="000000"/>
+                <w:sz w:val="18"/>
+                <w:szCs w:val="18"/>
+                <w:u w:val="none"/>
+              </w:rPr>
+            </w:r>
+          </w:p>
+        </w:tc>
+        <w:tc>
+          <w:tcPr>
+            <w:tcW w:w="941" w:type="dxa"/>
+            <w:tcBorders>
+              <w:left w:val="single" w:sz="4" w:space="0" w:color="000000"/>
+              <w:bottom w:val="single" w:sz="4" w:space="0" w:color="000000"/>
+            </w:tcBorders>
+            <w:vAlign w:val="center"/>
+          </w:tcPr>
+          <w:p>
+            <w:pPr>
+              <w:pStyle w:val="Compact"/>
+              <w:widowControl w:val="false"/>
+              <w:jc w:val="center"/>
+              <w:rPr>
+                <w:rFonts w:ascii="Ubuntu Mono" w:hAnsi="Ubuntu Mono"/>
+                <w:b w:val="false"/>
+                <w:b w:val="false"/>
+                <w:bCs w:val="false"/>
+                <w:i w:val="false"/>
+                <w:i w:val="false"/>
+                <w:iCs w:val="false"/>
+                <w:strike w:val="false"/>
+                <w:dstrike w:val="false"/>
+                <w:outline w:val="false"/>
+                <w:shadow w:val="false"/>
+                <w:color w:val="000000"/>
+                <w:sz w:val="18"/>
+                <w:szCs w:val="18"/>
+                <w:u w:val="none"/>
+              </w:rPr>
+            </w:pPr>
+            <w:r>
+              <w:rPr>
+                <w:rFonts w:ascii="Ubuntu Mono" w:hAnsi="Ubuntu Mono"/>
+                <w:b w:val="false"/>
+                <w:bCs w:val="false"/>
+                <w:i w:val="false"/>
+                <w:iCs w:val="false"/>
+                <w:strike w:val="false"/>
+                <w:dstrike w:val="false"/>
+                <w:outline w:val="false"/>
+                <w:shadow w:val="false"/>
+                <w:color w:val="000000"/>
+                <w:sz w:val="18"/>
+                <w:szCs w:val="18"/>
+                <w:u w:val="none"/>
+              </w:rPr>
             </w:r>
           </w:p>
         </w:tc>
@@ -3420,364 +5011,7 @@
         </w:tc>
         <w:tc>
           <w:tcPr>
-            <w:tcW w:w="310" w:type="dxa"/>
-            <w:tcBorders>
-              <w:left w:val="single" w:sz="4" w:space="0" w:color="000000"/>
-              <w:bottom w:val="single" w:sz="4" w:space="0" w:color="000000"/>
-            </w:tcBorders>
-            <w:vAlign w:val="center"/>
-          </w:tcPr>
-          <w:p>
-            <w:pPr>
-              <w:pStyle w:val="Compact"/>
-              <w:widowControl w:val="false"/>
-              <w:jc w:val="center"/>
-              <w:rPr>
-                <w:rFonts w:ascii="Ubuntu Mono" w:hAnsi="Ubuntu Mono"/>
-                <w:b w:val="false"/>
-                <w:b w:val="false"/>
-                <w:bCs w:val="false"/>
-                <w:i w:val="false"/>
-                <w:i w:val="false"/>
-                <w:iCs w:val="false"/>
-                <w:strike w:val="false"/>
-                <w:dstrike w:val="false"/>
-                <w:outline w:val="false"/>
-                <w:shadow w:val="false"/>
-                <w:color w:val="000000"/>
-                <w:sz w:val="18"/>
-                <w:szCs w:val="18"/>
-                <w:u w:val="none"/>
-              </w:rPr>
-            </w:pPr>
-            <w:r>
-              <w:rPr>
-                <w:rFonts w:ascii="Ubuntu Mono" w:hAnsi="Ubuntu Mono"/>
-                <w:b w:val="false"/>
-                <w:bCs w:val="false"/>
-                <w:i w:val="false"/>
-                <w:iCs w:val="false"/>
-                <w:strike w:val="false"/>
-                <w:dstrike w:val="false"/>
-                <w:outline w:val="false"/>
-                <w:shadow w:val="false"/>
-                <w:color w:val="000000"/>
-                <w:sz w:val="18"/>
-                <w:szCs w:val="18"/>
-                <w:u w:val="none"/>
-              </w:rPr>
-            </w:r>
-          </w:p>
-        </w:tc>
-        <w:tc>
-          <w:tcPr>
-            <w:tcW w:w="1212" w:type="dxa"/>
-            <w:tcBorders>
-              <w:left w:val="single" w:sz="4" w:space="0" w:color="000000"/>
-              <w:bottom w:val="single" w:sz="4" w:space="0" w:color="000000"/>
-            </w:tcBorders>
-            <w:vAlign w:val="center"/>
-          </w:tcPr>
-          <w:p>
-            <w:pPr>
-              <w:pStyle w:val="Compact"/>
-              <w:widowControl w:val="false"/>
-              <w:jc w:val="center"/>
-              <w:rPr>
-                <w:rFonts w:ascii="Ubuntu Mono" w:hAnsi="Ubuntu Mono"/>
-                <w:b w:val="false"/>
-                <w:b w:val="false"/>
-                <w:bCs w:val="false"/>
-                <w:i w:val="false"/>
-                <w:i w:val="false"/>
-                <w:iCs w:val="false"/>
-                <w:strike w:val="false"/>
-                <w:dstrike w:val="false"/>
-                <w:outline w:val="false"/>
-                <w:shadow w:val="false"/>
-                <w:color w:val="000000"/>
-                <w:sz w:val="18"/>
-                <w:szCs w:val="18"/>
-                <w:u w:val="none"/>
-              </w:rPr>
-            </w:pPr>
-            <w:r>
-              <w:rPr>
-                <w:rFonts w:ascii="Ubuntu Mono" w:hAnsi="Ubuntu Mono"/>
-                <w:b w:val="false"/>
-                <w:bCs w:val="false"/>
-                <w:i w:val="false"/>
-                <w:iCs w:val="false"/>
-                <w:strike w:val="false"/>
-                <w:dstrike w:val="false"/>
-                <w:outline w:val="false"/>
-                <w:shadow w:val="false"/>
-                <w:color w:val="000000"/>
-                <w:sz w:val="18"/>
-                <w:szCs w:val="18"/>
-                <w:u w:val="none"/>
-              </w:rPr>
-            </w:r>
-          </w:p>
-        </w:tc>
-        <w:tc>
-          <w:tcPr>
-            <w:tcW w:w="851" w:type="dxa"/>
-            <w:tcBorders>
-              <w:left w:val="single" w:sz="4" w:space="0" w:color="000000"/>
-              <w:bottom w:val="single" w:sz="4" w:space="0" w:color="000000"/>
-            </w:tcBorders>
-            <w:vAlign w:val="center"/>
-          </w:tcPr>
-          <w:p>
-            <w:pPr>
-              <w:pStyle w:val="Compact"/>
-              <w:widowControl w:val="false"/>
-              <w:jc w:val="center"/>
-              <w:rPr>
-                <w:rFonts w:ascii="Ubuntu Mono" w:hAnsi="Ubuntu Mono"/>
-                <w:b w:val="false"/>
-                <w:b w:val="false"/>
-                <w:bCs w:val="false"/>
-                <w:i w:val="false"/>
-                <w:i w:val="false"/>
-                <w:iCs w:val="false"/>
-                <w:strike w:val="false"/>
-                <w:dstrike w:val="false"/>
-                <w:outline w:val="false"/>
-                <w:shadow w:val="false"/>
-                <w:color w:val="000000"/>
-                <w:sz w:val="18"/>
-                <w:szCs w:val="18"/>
-                <w:u w:val="none"/>
-              </w:rPr>
-            </w:pPr>
-            <w:r>
-              <w:rPr>
-                <w:rFonts w:ascii="Ubuntu Mono" w:hAnsi="Ubuntu Mono"/>
-                <w:b w:val="false"/>
-                <w:bCs w:val="false"/>
-                <w:i w:val="false"/>
-                <w:iCs w:val="false"/>
-                <w:strike w:val="false"/>
-                <w:dstrike w:val="false"/>
-                <w:outline w:val="false"/>
-                <w:shadow w:val="false"/>
-                <w:color w:val="000000"/>
-                <w:sz w:val="18"/>
-                <w:szCs w:val="18"/>
-                <w:u w:val="none"/>
-              </w:rPr>
-            </w:r>
-          </w:p>
-        </w:tc>
-        <w:tc>
-          <w:tcPr>
-            <w:tcW w:w="491" w:type="dxa"/>
-            <w:tcBorders>
-              <w:left w:val="single" w:sz="4" w:space="0" w:color="000000"/>
-              <w:bottom w:val="single" w:sz="4" w:space="0" w:color="000000"/>
-            </w:tcBorders>
-            <w:vAlign w:val="center"/>
-          </w:tcPr>
-          <w:p>
-            <w:pPr>
-              <w:pStyle w:val="Compact"/>
-              <w:widowControl w:val="false"/>
-              <w:jc w:val="center"/>
-              <w:rPr>
-                <w:rFonts w:ascii="Ubuntu Mono" w:hAnsi="Ubuntu Mono"/>
-                <w:b w:val="false"/>
-                <w:b w:val="false"/>
-                <w:bCs w:val="false"/>
-                <w:i w:val="false"/>
-                <w:i w:val="false"/>
-                <w:iCs w:val="false"/>
-                <w:strike w:val="false"/>
-                <w:dstrike w:val="false"/>
-                <w:outline w:val="false"/>
-                <w:shadow w:val="false"/>
-                <w:color w:val="000000"/>
-                <w:sz w:val="18"/>
-                <w:szCs w:val="18"/>
-                <w:u w:val="none"/>
-              </w:rPr>
-            </w:pPr>
-            <w:r>
-              <w:rPr>
-                <w:rFonts w:ascii="Ubuntu Mono" w:hAnsi="Ubuntu Mono"/>
-                <w:b w:val="false"/>
-                <w:bCs w:val="false"/>
-                <w:i w:val="false"/>
-                <w:iCs w:val="false"/>
-                <w:strike w:val="false"/>
-                <w:dstrike w:val="false"/>
-                <w:outline w:val="false"/>
-                <w:shadow w:val="false"/>
-                <w:color w:val="000000"/>
-                <w:sz w:val="18"/>
-                <w:szCs w:val="18"/>
-                <w:u w:val="none"/>
-              </w:rPr>
-            </w:r>
-          </w:p>
-        </w:tc>
-        <w:tc>
-          <w:tcPr>
-            <w:tcW w:w="1031" w:type="dxa"/>
-            <w:tcBorders>
-              <w:left w:val="single" w:sz="4" w:space="0" w:color="000000"/>
-              <w:bottom w:val="single" w:sz="4" w:space="0" w:color="000000"/>
-            </w:tcBorders>
-            <w:vAlign w:val="center"/>
-          </w:tcPr>
-          <w:p>
-            <w:pPr>
-              <w:pStyle w:val="Compact"/>
-              <w:widowControl w:val="false"/>
-              <w:jc w:val="center"/>
-              <w:rPr>
-                <w:rFonts w:ascii="Ubuntu Mono" w:hAnsi="Ubuntu Mono"/>
-                <w:b w:val="false"/>
-                <w:b w:val="false"/>
-                <w:bCs w:val="false"/>
-                <w:i w:val="false"/>
-                <w:i w:val="false"/>
-                <w:iCs w:val="false"/>
-                <w:strike w:val="false"/>
-                <w:dstrike w:val="false"/>
-                <w:outline w:val="false"/>
-                <w:shadow w:val="false"/>
-                <w:color w:val="000000"/>
-                <w:sz w:val="18"/>
-                <w:szCs w:val="18"/>
-                <w:u w:val="none"/>
-              </w:rPr>
-            </w:pPr>
-            <w:r>
-              <w:rPr>
-                <w:rFonts w:ascii="Ubuntu Mono" w:hAnsi="Ubuntu Mono"/>
-                <w:b w:val="false"/>
-                <w:bCs w:val="false"/>
-                <w:i w:val="false"/>
-                <w:iCs w:val="false"/>
-                <w:strike w:val="false"/>
-                <w:dstrike w:val="false"/>
-                <w:outline w:val="false"/>
-                <w:shadow w:val="false"/>
-                <w:color w:val="000000"/>
-                <w:sz w:val="18"/>
-                <w:szCs w:val="18"/>
-                <w:u w:val="none"/>
-              </w:rPr>
-            </w:r>
-          </w:p>
-        </w:tc>
-        <w:tc>
-          <w:tcPr>
-            <w:tcW w:w="941" w:type="dxa"/>
-            <w:tcBorders>
-              <w:left w:val="single" w:sz="4" w:space="0" w:color="000000"/>
-              <w:bottom w:val="single" w:sz="4" w:space="0" w:color="000000"/>
-            </w:tcBorders>
-            <w:vAlign w:val="center"/>
-          </w:tcPr>
-          <w:p>
-            <w:pPr>
-              <w:pStyle w:val="Compact"/>
-              <w:widowControl w:val="false"/>
-              <w:jc w:val="center"/>
-              <w:rPr>
-                <w:rFonts w:ascii="Ubuntu Mono" w:hAnsi="Ubuntu Mono"/>
-                <w:b w:val="false"/>
-                <w:b w:val="false"/>
-                <w:bCs w:val="false"/>
-                <w:i w:val="false"/>
-                <w:i w:val="false"/>
-                <w:iCs w:val="false"/>
-                <w:strike w:val="false"/>
-                <w:dstrike w:val="false"/>
-                <w:outline w:val="false"/>
-                <w:shadow w:val="false"/>
-                <w:color w:val="000000"/>
-                <w:sz w:val="18"/>
-                <w:szCs w:val="18"/>
-                <w:u w:val="none"/>
-              </w:rPr>
-            </w:pPr>
-            <w:r>
-              <w:rPr>
-                <w:rFonts w:ascii="Ubuntu Mono" w:hAnsi="Ubuntu Mono"/>
-                <w:b w:val="false"/>
-                <w:bCs w:val="false"/>
-                <w:i w:val="false"/>
-                <w:iCs w:val="false"/>
-                <w:strike w:val="false"/>
-                <w:dstrike w:val="false"/>
-                <w:outline w:val="false"/>
-                <w:shadow w:val="false"/>
-                <w:color w:val="000000"/>
-                <w:sz w:val="18"/>
-                <w:szCs w:val="18"/>
-                <w:u w:val="none"/>
-              </w:rPr>
-            </w:r>
-          </w:p>
-        </w:tc>
-        <w:tc>
-          <w:tcPr>
-            <w:tcW w:w="762" w:type="dxa"/>
-            <w:tcBorders>
-              <w:left w:val="single" w:sz="4" w:space="0" w:color="000000"/>
-              <w:bottom w:val="single" w:sz="4" w:space="0" w:color="000000"/>
-            </w:tcBorders>
-            <w:vAlign w:val="center"/>
-          </w:tcPr>
-          <w:p>
-            <w:pPr>
-              <w:pStyle w:val="Compact"/>
-              <w:widowControl w:val="false"/>
-              <w:jc w:val="center"/>
-              <w:rPr>
-                <w:rFonts w:ascii="Ubuntu Mono" w:hAnsi="Ubuntu Mono"/>
-                <w:b w:val="false"/>
-                <w:b w:val="false"/>
-                <w:bCs w:val="false"/>
-                <w:i w:val="false"/>
-                <w:i w:val="false"/>
-                <w:iCs w:val="false"/>
-                <w:strike w:val="false"/>
-                <w:dstrike w:val="false"/>
-                <w:outline w:val="false"/>
-                <w:shadow w:val="false"/>
-                <w:color w:val="000000"/>
-                <w:sz w:val="18"/>
-                <w:szCs w:val="18"/>
-                <w:u w:val="none"/>
-              </w:rPr>
-            </w:pPr>
-            <w:r>
-              <w:rPr>
-                <w:rFonts w:ascii="Ubuntu Mono" w:hAnsi="Ubuntu Mono"/>
-                <w:b w:val="false"/>
-                <w:bCs w:val="false"/>
-                <w:i w:val="false"/>
-                <w:iCs w:val="false"/>
-                <w:strike w:val="false"/>
-                <w:dstrike w:val="false"/>
-                <w:outline w:val="false"/>
-                <w:shadow w:val="false"/>
-                <w:color w:val="000000"/>
-                <w:sz w:val="18"/>
-                <w:szCs w:val="18"/>
-                <w:u w:val="none"/>
-              </w:rPr>
-            </w:r>
-          </w:p>
-        </w:tc>
-        <w:tc>
-          <w:tcPr>
-            <w:tcW w:w="1273" w:type="dxa"/>
+            <w:tcW w:w="1274" w:type="dxa"/>
             <w:tcBorders>
               <w:left w:val="single" w:sz="4" w:space="0" w:color="000000"/>
               <w:bottom w:val="single" w:sz="4" w:space="0" w:color="000000"/>
@@ -3879,7 +5113,7 @@
         </w:tc>
         <w:tc>
           <w:tcPr>
-            <w:tcW w:w="801" w:type="dxa"/>
+            <w:tcW w:w="800" w:type="dxa"/>
             <w:tcBorders>
               <w:left w:val="single" w:sz="4" w:space="0" w:color="000000"/>
               <w:bottom w:val="single" w:sz="4" w:space="0" w:color="000000"/>
@@ -3930,1240 +5164,6 @@
           </w:p>
         </w:tc>
       </w:tr>
-      <w:tr>
-        <w:trPr/>
-        <w:tc>
-          <w:tcPr>
-            <w:tcW w:w="400" w:type="dxa"/>
-            <w:tcBorders>
-              <w:left w:val="single" w:sz="4" w:space="0" w:color="000000"/>
-              <w:bottom w:val="single" w:sz="4" w:space="0" w:color="000000"/>
-            </w:tcBorders>
-            <w:vAlign w:val="center"/>
-          </w:tcPr>
-          <w:p>
-            <w:pPr>
-              <w:pStyle w:val="Compact"/>
-              <w:widowControl w:val="false"/>
-              <w:jc w:val="center"/>
-              <w:rPr>
-                <w:rFonts w:ascii="Ubuntu Mono" w:hAnsi="Ubuntu Mono"/>
-                <w:b w:val="false"/>
-                <w:b w:val="false"/>
-                <w:bCs w:val="false"/>
-                <w:i w:val="false"/>
-                <w:i w:val="false"/>
-                <w:iCs w:val="false"/>
-                <w:strike w:val="false"/>
-                <w:dstrike w:val="false"/>
-                <w:outline w:val="false"/>
-                <w:shadow w:val="false"/>
-                <w:color w:val="000000"/>
-                <w:sz w:val="18"/>
-                <w:szCs w:val="18"/>
-                <w:u w:val="none"/>
-              </w:rPr>
-            </w:pPr>
-            <w:r>
-              <w:rPr>
-                <w:rFonts w:ascii="Ubuntu Mono" w:hAnsi="Ubuntu Mono"/>
-                <w:b w:val="false"/>
-                <w:bCs w:val="false"/>
-                <w:i w:val="false"/>
-                <w:iCs w:val="false"/>
-                <w:strike w:val="false"/>
-                <w:dstrike w:val="false"/>
-                <w:outline w:val="false"/>
-                <w:shadow w:val="false"/>
-                <w:color w:val="000000"/>
-                <w:sz w:val="18"/>
-                <w:szCs w:val="18"/>
-                <w:u w:val="none"/>
-              </w:rPr>
-              <w:t>…</w:t>
-            </w:r>
-          </w:p>
-        </w:tc>
-        <w:tc>
-          <w:tcPr>
-            <w:tcW w:w="762" w:type="dxa"/>
-            <w:tcBorders>
-              <w:left w:val="single" w:sz="4" w:space="0" w:color="000000"/>
-              <w:bottom w:val="single" w:sz="4" w:space="0" w:color="000000"/>
-            </w:tcBorders>
-            <w:vAlign w:val="center"/>
-          </w:tcPr>
-          <w:p>
-            <w:pPr>
-              <w:pStyle w:val="Compact"/>
-              <w:widowControl w:val="false"/>
-              <w:jc w:val="center"/>
-              <w:rPr>
-                <w:rFonts w:ascii="Ubuntu Mono" w:hAnsi="Ubuntu Mono"/>
-                <w:b w:val="false"/>
-                <w:b w:val="false"/>
-                <w:bCs w:val="false"/>
-                <w:i w:val="false"/>
-                <w:i w:val="false"/>
-                <w:iCs w:val="false"/>
-                <w:strike w:val="false"/>
-                <w:dstrike w:val="false"/>
-                <w:outline w:val="false"/>
-                <w:shadow w:val="false"/>
-                <w:color w:val="000000"/>
-                <w:sz w:val="18"/>
-                <w:szCs w:val="18"/>
-                <w:u w:val="none"/>
-              </w:rPr>
-            </w:pPr>
-            <w:r>
-              <w:rPr>
-                <w:rFonts w:ascii="Ubuntu Mono" w:hAnsi="Ubuntu Mono"/>
-                <w:b w:val="false"/>
-                <w:bCs w:val="false"/>
-                <w:i w:val="false"/>
-                <w:iCs w:val="false"/>
-                <w:strike w:val="false"/>
-                <w:dstrike w:val="false"/>
-                <w:outline w:val="false"/>
-                <w:shadow w:val="false"/>
-                <w:color w:val="000000"/>
-                <w:sz w:val="18"/>
-                <w:szCs w:val="18"/>
-                <w:u w:val="none"/>
-              </w:rPr>
-            </w:r>
-          </w:p>
-        </w:tc>
-        <w:tc>
-          <w:tcPr>
-            <w:tcW w:w="310" w:type="dxa"/>
-            <w:tcBorders>
-              <w:left w:val="single" w:sz="4" w:space="0" w:color="000000"/>
-              <w:bottom w:val="single" w:sz="4" w:space="0" w:color="000000"/>
-            </w:tcBorders>
-            <w:vAlign w:val="center"/>
-          </w:tcPr>
-          <w:p>
-            <w:pPr>
-              <w:pStyle w:val="Compact"/>
-              <w:widowControl w:val="false"/>
-              <w:jc w:val="center"/>
-              <w:rPr>
-                <w:rFonts w:ascii="Ubuntu Mono" w:hAnsi="Ubuntu Mono"/>
-                <w:b w:val="false"/>
-                <w:b w:val="false"/>
-                <w:bCs w:val="false"/>
-                <w:i w:val="false"/>
-                <w:i w:val="false"/>
-                <w:iCs w:val="false"/>
-                <w:strike w:val="false"/>
-                <w:dstrike w:val="false"/>
-                <w:outline w:val="false"/>
-                <w:shadow w:val="false"/>
-                <w:color w:val="000000"/>
-                <w:sz w:val="18"/>
-                <w:szCs w:val="18"/>
-                <w:u w:val="none"/>
-              </w:rPr>
-            </w:pPr>
-            <w:r>
-              <w:rPr>
-                <w:rFonts w:ascii="Ubuntu Mono" w:hAnsi="Ubuntu Mono"/>
-                <w:b w:val="false"/>
-                <w:bCs w:val="false"/>
-                <w:i w:val="false"/>
-                <w:iCs w:val="false"/>
-                <w:strike w:val="false"/>
-                <w:dstrike w:val="false"/>
-                <w:outline w:val="false"/>
-                <w:shadow w:val="false"/>
-                <w:color w:val="000000"/>
-                <w:sz w:val="18"/>
-                <w:szCs w:val="18"/>
-                <w:u w:val="none"/>
-              </w:rPr>
-            </w:r>
-          </w:p>
-        </w:tc>
-        <w:tc>
-          <w:tcPr>
-            <w:tcW w:w="1212" w:type="dxa"/>
-            <w:tcBorders>
-              <w:left w:val="single" w:sz="4" w:space="0" w:color="000000"/>
-              <w:bottom w:val="single" w:sz="4" w:space="0" w:color="000000"/>
-            </w:tcBorders>
-            <w:vAlign w:val="center"/>
-          </w:tcPr>
-          <w:p>
-            <w:pPr>
-              <w:pStyle w:val="Compact"/>
-              <w:widowControl w:val="false"/>
-              <w:jc w:val="center"/>
-              <w:rPr>
-                <w:rFonts w:ascii="Ubuntu Mono" w:hAnsi="Ubuntu Mono"/>
-                <w:b w:val="false"/>
-                <w:b w:val="false"/>
-                <w:bCs w:val="false"/>
-                <w:i w:val="false"/>
-                <w:i w:val="false"/>
-                <w:iCs w:val="false"/>
-                <w:strike w:val="false"/>
-                <w:dstrike w:val="false"/>
-                <w:outline w:val="false"/>
-                <w:shadow w:val="false"/>
-                <w:color w:val="000000"/>
-                <w:sz w:val="18"/>
-                <w:szCs w:val="18"/>
-                <w:u w:val="none"/>
-              </w:rPr>
-            </w:pPr>
-            <w:r>
-              <w:rPr>
-                <w:rFonts w:ascii="Ubuntu Mono" w:hAnsi="Ubuntu Mono"/>
-                <w:b w:val="false"/>
-                <w:bCs w:val="false"/>
-                <w:i w:val="false"/>
-                <w:iCs w:val="false"/>
-                <w:strike w:val="false"/>
-                <w:dstrike w:val="false"/>
-                <w:outline w:val="false"/>
-                <w:shadow w:val="false"/>
-                <w:color w:val="000000"/>
-                <w:sz w:val="18"/>
-                <w:szCs w:val="18"/>
-                <w:u w:val="none"/>
-              </w:rPr>
-            </w:r>
-          </w:p>
-        </w:tc>
-        <w:tc>
-          <w:tcPr>
-            <w:tcW w:w="851" w:type="dxa"/>
-            <w:tcBorders>
-              <w:left w:val="single" w:sz="4" w:space="0" w:color="000000"/>
-              <w:bottom w:val="single" w:sz="4" w:space="0" w:color="000000"/>
-            </w:tcBorders>
-            <w:vAlign w:val="center"/>
-          </w:tcPr>
-          <w:p>
-            <w:pPr>
-              <w:pStyle w:val="Compact"/>
-              <w:widowControl w:val="false"/>
-              <w:jc w:val="center"/>
-              <w:rPr>
-                <w:rFonts w:ascii="Ubuntu Mono" w:hAnsi="Ubuntu Mono"/>
-                <w:b w:val="false"/>
-                <w:b w:val="false"/>
-                <w:bCs w:val="false"/>
-                <w:i w:val="false"/>
-                <w:i w:val="false"/>
-                <w:iCs w:val="false"/>
-                <w:strike w:val="false"/>
-                <w:dstrike w:val="false"/>
-                <w:outline w:val="false"/>
-                <w:shadow w:val="false"/>
-                <w:color w:val="000000"/>
-                <w:sz w:val="18"/>
-                <w:szCs w:val="18"/>
-                <w:u w:val="none"/>
-              </w:rPr>
-            </w:pPr>
-            <w:r>
-              <w:rPr>
-                <w:rFonts w:ascii="Ubuntu Mono" w:hAnsi="Ubuntu Mono"/>
-                <w:b w:val="false"/>
-                <w:bCs w:val="false"/>
-                <w:i w:val="false"/>
-                <w:iCs w:val="false"/>
-                <w:strike w:val="false"/>
-                <w:dstrike w:val="false"/>
-                <w:outline w:val="false"/>
-                <w:shadow w:val="false"/>
-                <w:color w:val="000000"/>
-                <w:sz w:val="18"/>
-                <w:szCs w:val="18"/>
-                <w:u w:val="none"/>
-              </w:rPr>
-            </w:r>
-          </w:p>
-        </w:tc>
-        <w:tc>
-          <w:tcPr>
-            <w:tcW w:w="491" w:type="dxa"/>
-            <w:tcBorders>
-              <w:left w:val="single" w:sz="4" w:space="0" w:color="000000"/>
-              <w:bottom w:val="single" w:sz="4" w:space="0" w:color="000000"/>
-            </w:tcBorders>
-            <w:vAlign w:val="center"/>
-          </w:tcPr>
-          <w:p>
-            <w:pPr>
-              <w:pStyle w:val="Compact"/>
-              <w:widowControl w:val="false"/>
-              <w:jc w:val="center"/>
-              <w:rPr>
-                <w:rFonts w:ascii="Ubuntu Mono" w:hAnsi="Ubuntu Mono"/>
-                <w:b w:val="false"/>
-                <w:b w:val="false"/>
-                <w:bCs w:val="false"/>
-                <w:i w:val="false"/>
-                <w:i w:val="false"/>
-                <w:iCs w:val="false"/>
-                <w:strike w:val="false"/>
-                <w:dstrike w:val="false"/>
-                <w:outline w:val="false"/>
-                <w:shadow w:val="false"/>
-                <w:color w:val="000000"/>
-                <w:sz w:val="18"/>
-                <w:szCs w:val="18"/>
-                <w:u w:val="none"/>
-              </w:rPr>
-            </w:pPr>
-            <w:r>
-              <w:rPr>
-                <w:rFonts w:ascii="Ubuntu Mono" w:hAnsi="Ubuntu Mono"/>
-                <w:b w:val="false"/>
-                <w:bCs w:val="false"/>
-                <w:i w:val="false"/>
-                <w:iCs w:val="false"/>
-                <w:strike w:val="false"/>
-                <w:dstrike w:val="false"/>
-                <w:outline w:val="false"/>
-                <w:shadow w:val="false"/>
-                <w:color w:val="000000"/>
-                <w:sz w:val="18"/>
-                <w:szCs w:val="18"/>
-                <w:u w:val="none"/>
-              </w:rPr>
-            </w:r>
-          </w:p>
-        </w:tc>
-        <w:tc>
-          <w:tcPr>
-            <w:tcW w:w="1031" w:type="dxa"/>
-            <w:tcBorders>
-              <w:left w:val="single" w:sz="4" w:space="0" w:color="000000"/>
-              <w:bottom w:val="single" w:sz="4" w:space="0" w:color="000000"/>
-            </w:tcBorders>
-            <w:vAlign w:val="center"/>
-          </w:tcPr>
-          <w:p>
-            <w:pPr>
-              <w:pStyle w:val="Compact"/>
-              <w:widowControl w:val="false"/>
-              <w:jc w:val="center"/>
-              <w:rPr>
-                <w:rFonts w:ascii="Ubuntu Mono" w:hAnsi="Ubuntu Mono"/>
-                <w:b w:val="false"/>
-                <w:b w:val="false"/>
-                <w:bCs w:val="false"/>
-                <w:i w:val="false"/>
-                <w:i w:val="false"/>
-                <w:iCs w:val="false"/>
-                <w:strike w:val="false"/>
-                <w:dstrike w:val="false"/>
-                <w:outline w:val="false"/>
-                <w:shadow w:val="false"/>
-                <w:color w:val="000000"/>
-                <w:sz w:val="18"/>
-                <w:szCs w:val="18"/>
-                <w:u w:val="none"/>
-              </w:rPr>
-            </w:pPr>
-            <w:r>
-              <w:rPr>
-                <w:rFonts w:ascii="Ubuntu Mono" w:hAnsi="Ubuntu Mono"/>
-                <w:b w:val="false"/>
-                <w:bCs w:val="false"/>
-                <w:i w:val="false"/>
-                <w:iCs w:val="false"/>
-                <w:strike w:val="false"/>
-                <w:dstrike w:val="false"/>
-                <w:outline w:val="false"/>
-                <w:shadow w:val="false"/>
-                <w:color w:val="000000"/>
-                <w:sz w:val="18"/>
-                <w:szCs w:val="18"/>
-                <w:u w:val="none"/>
-              </w:rPr>
-            </w:r>
-          </w:p>
-        </w:tc>
-        <w:tc>
-          <w:tcPr>
-            <w:tcW w:w="941" w:type="dxa"/>
-            <w:tcBorders>
-              <w:left w:val="single" w:sz="4" w:space="0" w:color="000000"/>
-              <w:bottom w:val="single" w:sz="4" w:space="0" w:color="000000"/>
-            </w:tcBorders>
-            <w:vAlign w:val="center"/>
-          </w:tcPr>
-          <w:p>
-            <w:pPr>
-              <w:pStyle w:val="Compact"/>
-              <w:widowControl w:val="false"/>
-              <w:jc w:val="center"/>
-              <w:rPr>
-                <w:rFonts w:ascii="Ubuntu Mono" w:hAnsi="Ubuntu Mono"/>
-                <w:b w:val="false"/>
-                <w:b w:val="false"/>
-                <w:bCs w:val="false"/>
-                <w:i w:val="false"/>
-                <w:i w:val="false"/>
-                <w:iCs w:val="false"/>
-                <w:strike w:val="false"/>
-                <w:dstrike w:val="false"/>
-                <w:outline w:val="false"/>
-                <w:shadow w:val="false"/>
-                <w:color w:val="000000"/>
-                <w:sz w:val="18"/>
-                <w:szCs w:val="18"/>
-                <w:u w:val="none"/>
-              </w:rPr>
-            </w:pPr>
-            <w:r>
-              <w:rPr>
-                <w:rFonts w:ascii="Ubuntu Mono" w:hAnsi="Ubuntu Mono"/>
-                <w:b w:val="false"/>
-                <w:bCs w:val="false"/>
-                <w:i w:val="false"/>
-                <w:iCs w:val="false"/>
-                <w:strike w:val="false"/>
-                <w:dstrike w:val="false"/>
-                <w:outline w:val="false"/>
-                <w:shadow w:val="false"/>
-                <w:color w:val="000000"/>
-                <w:sz w:val="18"/>
-                <w:szCs w:val="18"/>
-                <w:u w:val="none"/>
-              </w:rPr>
-            </w:r>
-          </w:p>
-        </w:tc>
-        <w:tc>
-          <w:tcPr>
-            <w:tcW w:w="762" w:type="dxa"/>
-            <w:tcBorders>
-              <w:left w:val="single" w:sz="4" w:space="0" w:color="000000"/>
-              <w:bottom w:val="single" w:sz="4" w:space="0" w:color="000000"/>
-            </w:tcBorders>
-            <w:vAlign w:val="center"/>
-          </w:tcPr>
-          <w:p>
-            <w:pPr>
-              <w:pStyle w:val="Compact"/>
-              <w:widowControl w:val="false"/>
-              <w:jc w:val="center"/>
-              <w:rPr>
-                <w:rFonts w:ascii="Ubuntu Mono" w:hAnsi="Ubuntu Mono"/>
-                <w:b w:val="false"/>
-                <w:b w:val="false"/>
-                <w:bCs w:val="false"/>
-                <w:i w:val="false"/>
-                <w:i w:val="false"/>
-                <w:iCs w:val="false"/>
-                <w:strike w:val="false"/>
-                <w:dstrike w:val="false"/>
-                <w:outline w:val="false"/>
-                <w:shadow w:val="false"/>
-                <w:color w:val="000000"/>
-                <w:sz w:val="18"/>
-                <w:szCs w:val="18"/>
-                <w:u w:val="none"/>
-              </w:rPr>
-            </w:pPr>
-            <w:r>
-              <w:rPr>
-                <w:rFonts w:ascii="Ubuntu Mono" w:hAnsi="Ubuntu Mono"/>
-                <w:b w:val="false"/>
-                <w:bCs w:val="false"/>
-                <w:i w:val="false"/>
-                <w:iCs w:val="false"/>
-                <w:strike w:val="false"/>
-                <w:dstrike w:val="false"/>
-                <w:outline w:val="false"/>
-                <w:shadow w:val="false"/>
-                <w:color w:val="000000"/>
-                <w:sz w:val="18"/>
-                <w:szCs w:val="18"/>
-                <w:u w:val="none"/>
-              </w:rPr>
-            </w:r>
-          </w:p>
-        </w:tc>
-        <w:tc>
-          <w:tcPr>
-            <w:tcW w:w="1273" w:type="dxa"/>
-            <w:tcBorders>
-              <w:left w:val="single" w:sz="4" w:space="0" w:color="000000"/>
-              <w:bottom w:val="single" w:sz="4" w:space="0" w:color="000000"/>
-            </w:tcBorders>
-            <w:vAlign w:val="center"/>
-          </w:tcPr>
-          <w:p>
-            <w:pPr>
-              <w:pStyle w:val="Compact"/>
-              <w:widowControl w:val="false"/>
-              <w:jc w:val="center"/>
-              <w:rPr>
-                <w:rFonts w:ascii="Ubuntu Mono" w:hAnsi="Ubuntu Mono"/>
-                <w:b w:val="false"/>
-                <w:b w:val="false"/>
-                <w:bCs w:val="false"/>
-                <w:i w:val="false"/>
-                <w:i w:val="false"/>
-                <w:iCs w:val="false"/>
-                <w:strike w:val="false"/>
-                <w:dstrike w:val="false"/>
-                <w:outline w:val="false"/>
-                <w:shadow w:val="false"/>
-                <w:color w:val="000000"/>
-                <w:sz w:val="18"/>
-                <w:szCs w:val="18"/>
-                <w:u w:val="none"/>
-              </w:rPr>
-            </w:pPr>
-            <w:r>
-              <w:rPr>
-                <w:rFonts w:ascii="Ubuntu Mono" w:hAnsi="Ubuntu Mono"/>
-                <w:b w:val="false"/>
-                <w:bCs w:val="false"/>
-                <w:i w:val="false"/>
-                <w:iCs w:val="false"/>
-                <w:strike w:val="false"/>
-                <w:dstrike w:val="false"/>
-                <w:outline w:val="false"/>
-                <w:shadow w:val="false"/>
-                <w:color w:val="000000"/>
-                <w:sz w:val="18"/>
-                <w:szCs w:val="18"/>
-                <w:u w:val="none"/>
-              </w:rPr>
-            </w:r>
-          </w:p>
-        </w:tc>
-        <w:tc>
-          <w:tcPr>
-            <w:tcW w:w="803" w:type="dxa"/>
-            <w:tcBorders>
-              <w:left w:val="single" w:sz="4" w:space="0" w:color="000000"/>
-              <w:bottom w:val="single" w:sz="4" w:space="0" w:color="000000"/>
-            </w:tcBorders>
-            <w:vAlign w:val="center"/>
-          </w:tcPr>
-          <w:p>
-            <w:pPr>
-              <w:pStyle w:val="Compact"/>
-              <w:widowControl w:val="false"/>
-              <w:jc w:val="center"/>
-              <w:rPr>
-                <w:rFonts w:ascii="Ubuntu Mono" w:hAnsi="Ubuntu Mono"/>
-                <w:b w:val="false"/>
-                <w:b w:val="false"/>
-                <w:bCs w:val="false"/>
-                <w:i w:val="false"/>
-                <w:i w:val="false"/>
-                <w:iCs w:val="false"/>
-                <w:strike w:val="false"/>
-                <w:dstrike w:val="false"/>
-                <w:outline w:val="false"/>
-                <w:shadow w:val="false"/>
-                <w:color w:val="000000"/>
-                <w:sz w:val="18"/>
-                <w:szCs w:val="18"/>
-                <w:u w:val="none"/>
-              </w:rPr>
-            </w:pPr>
-            <w:r>
-              <w:rPr>
-                <w:rFonts w:ascii="Ubuntu Mono" w:hAnsi="Ubuntu Mono"/>
-                <w:b w:val="false"/>
-                <w:bCs w:val="false"/>
-                <w:i w:val="false"/>
-                <w:iCs w:val="false"/>
-                <w:strike w:val="false"/>
-                <w:dstrike w:val="false"/>
-                <w:outline w:val="false"/>
-                <w:shadow w:val="false"/>
-                <w:color w:val="000000"/>
-                <w:sz w:val="18"/>
-                <w:szCs w:val="18"/>
-                <w:u w:val="none"/>
-              </w:rPr>
-            </w:r>
-          </w:p>
-        </w:tc>
-        <w:tc>
-          <w:tcPr>
-            <w:tcW w:w="801" w:type="dxa"/>
-            <w:tcBorders>
-              <w:left w:val="single" w:sz="4" w:space="0" w:color="000000"/>
-              <w:bottom w:val="single" w:sz="4" w:space="0" w:color="000000"/>
-              <w:right w:val="single" w:sz="4" w:space="0" w:color="000000"/>
-            </w:tcBorders>
-            <w:vAlign w:val="center"/>
-          </w:tcPr>
-          <w:p>
-            <w:pPr>
-              <w:pStyle w:val="Compact"/>
-              <w:widowControl w:val="false"/>
-              <w:jc w:val="center"/>
-              <w:rPr>
-                <w:rFonts w:ascii="Ubuntu Mono" w:hAnsi="Ubuntu Mono"/>
-                <w:b w:val="false"/>
-                <w:b w:val="false"/>
-                <w:bCs w:val="false"/>
-                <w:i w:val="false"/>
-                <w:i w:val="false"/>
-                <w:iCs w:val="false"/>
-                <w:strike w:val="false"/>
-                <w:dstrike w:val="false"/>
-                <w:outline w:val="false"/>
-                <w:shadow w:val="false"/>
-                <w:color w:val="000000"/>
-                <w:sz w:val="18"/>
-                <w:szCs w:val="18"/>
-                <w:u w:val="none"/>
-              </w:rPr>
-            </w:pPr>
-            <w:r>
-              <w:rPr>
-                <w:rFonts w:ascii="Ubuntu Mono" w:hAnsi="Ubuntu Mono"/>
-                <w:b w:val="false"/>
-                <w:bCs w:val="false"/>
-                <w:i w:val="false"/>
-                <w:iCs w:val="false"/>
-                <w:strike w:val="false"/>
-                <w:dstrike w:val="false"/>
-                <w:outline w:val="false"/>
-                <w:shadow w:val="false"/>
-                <w:color w:val="000000"/>
-                <w:sz w:val="18"/>
-                <w:szCs w:val="18"/>
-                <w:u w:val="none"/>
-              </w:rPr>
-            </w:r>
-          </w:p>
-        </w:tc>
-      </w:tr>
-      <w:tr>
-        <w:trPr/>
-        <w:tc>
-          <w:tcPr>
-            <w:tcW w:w="400" w:type="dxa"/>
-            <w:tcBorders>
-              <w:left w:val="single" w:sz="4" w:space="0" w:color="000000"/>
-              <w:bottom w:val="single" w:sz="4" w:space="0" w:color="000000"/>
-            </w:tcBorders>
-            <w:vAlign w:val="center"/>
-          </w:tcPr>
-          <w:p>
-            <w:pPr>
-              <w:pStyle w:val="Compact"/>
-              <w:widowControl w:val="false"/>
-              <w:jc w:val="center"/>
-              <w:rPr>
-                <w:rFonts w:ascii="Ubuntu Mono" w:hAnsi="Ubuntu Mono"/>
-                <w:b w:val="false"/>
-                <w:b w:val="false"/>
-                <w:bCs w:val="false"/>
-                <w:i w:val="false"/>
-                <w:i w:val="false"/>
-                <w:iCs w:val="false"/>
-                <w:strike w:val="false"/>
-                <w:dstrike w:val="false"/>
-                <w:outline w:val="false"/>
-                <w:shadow w:val="false"/>
-                <w:color w:val="000000"/>
-                <w:sz w:val="18"/>
-                <w:szCs w:val="18"/>
-                <w:u w:val="none"/>
-              </w:rPr>
-            </w:pPr>
-            <w:r>
-              <w:rPr>
-                <w:rFonts w:ascii="Ubuntu Mono" w:hAnsi="Ubuntu Mono"/>
-                <w:b w:val="false"/>
-                <w:bCs w:val="false"/>
-                <w:i w:val="false"/>
-                <w:iCs w:val="false"/>
-                <w:strike w:val="false"/>
-                <w:dstrike w:val="false"/>
-                <w:outline w:val="false"/>
-                <w:shadow w:val="false"/>
-                <w:color w:val="000000"/>
-                <w:sz w:val="18"/>
-                <w:szCs w:val="18"/>
-                <w:u w:val="none"/>
-              </w:rPr>
-              <w:t>514</w:t>
-            </w:r>
-          </w:p>
-        </w:tc>
-        <w:tc>
-          <w:tcPr>
-            <w:tcW w:w="762" w:type="dxa"/>
-            <w:tcBorders>
-              <w:left w:val="single" w:sz="4" w:space="0" w:color="000000"/>
-              <w:bottom w:val="single" w:sz="4" w:space="0" w:color="000000"/>
-            </w:tcBorders>
-            <w:vAlign w:val="center"/>
-          </w:tcPr>
-          <w:p>
-            <w:pPr>
-              <w:pStyle w:val="Compact"/>
-              <w:widowControl w:val="false"/>
-              <w:jc w:val="center"/>
-              <w:rPr>
-                <w:rFonts w:ascii="Ubuntu Mono" w:hAnsi="Ubuntu Mono"/>
-                <w:b w:val="false"/>
-                <w:b w:val="false"/>
-                <w:bCs w:val="false"/>
-                <w:i w:val="false"/>
-                <w:i w:val="false"/>
-                <w:iCs w:val="false"/>
-                <w:strike w:val="false"/>
-                <w:dstrike w:val="false"/>
-                <w:outline w:val="false"/>
-                <w:shadow w:val="false"/>
-                <w:color w:val="000000"/>
-                <w:sz w:val="18"/>
-                <w:szCs w:val="18"/>
-                <w:u w:val="none"/>
-              </w:rPr>
-            </w:pPr>
-            <w:r>
-              <w:rPr>
-                <w:rFonts w:ascii="Ubuntu Mono" w:hAnsi="Ubuntu Mono"/>
-                <w:b w:val="false"/>
-                <w:bCs w:val="false"/>
-                <w:i w:val="false"/>
-                <w:iCs w:val="false"/>
-                <w:strike w:val="false"/>
-                <w:dstrike w:val="false"/>
-                <w:outline w:val="false"/>
-                <w:shadow w:val="false"/>
-                <w:color w:val="000000"/>
-                <w:sz w:val="18"/>
-                <w:szCs w:val="18"/>
-                <w:u w:val="none"/>
-              </w:rPr>
-            </w:r>
-          </w:p>
-        </w:tc>
-        <w:tc>
-          <w:tcPr>
-            <w:tcW w:w="310" w:type="dxa"/>
-            <w:tcBorders>
-              <w:left w:val="single" w:sz="4" w:space="0" w:color="000000"/>
-              <w:bottom w:val="single" w:sz="4" w:space="0" w:color="000000"/>
-            </w:tcBorders>
-            <w:vAlign w:val="center"/>
-          </w:tcPr>
-          <w:p>
-            <w:pPr>
-              <w:pStyle w:val="Compact"/>
-              <w:widowControl w:val="false"/>
-              <w:jc w:val="center"/>
-              <w:rPr>
-                <w:rFonts w:ascii="Ubuntu Mono" w:hAnsi="Ubuntu Mono"/>
-                <w:b w:val="false"/>
-                <w:b w:val="false"/>
-                <w:bCs w:val="false"/>
-                <w:i w:val="false"/>
-                <w:i w:val="false"/>
-                <w:iCs w:val="false"/>
-                <w:strike w:val="false"/>
-                <w:dstrike w:val="false"/>
-                <w:outline w:val="false"/>
-                <w:shadow w:val="false"/>
-                <w:color w:val="000000"/>
-                <w:sz w:val="18"/>
-                <w:szCs w:val="18"/>
-                <w:u w:val="none"/>
-              </w:rPr>
-            </w:pPr>
-            <w:r>
-              <w:rPr>
-                <w:rFonts w:ascii="Ubuntu Mono" w:hAnsi="Ubuntu Mono"/>
-                <w:b w:val="false"/>
-                <w:bCs w:val="false"/>
-                <w:i w:val="false"/>
-                <w:iCs w:val="false"/>
-                <w:strike w:val="false"/>
-                <w:dstrike w:val="false"/>
-                <w:outline w:val="false"/>
-                <w:shadow w:val="false"/>
-                <w:color w:val="000000"/>
-                <w:sz w:val="18"/>
-                <w:szCs w:val="18"/>
-                <w:u w:val="none"/>
-              </w:rPr>
-            </w:r>
-          </w:p>
-        </w:tc>
-        <w:tc>
-          <w:tcPr>
-            <w:tcW w:w="1212" w:type="dxa"/>
-            <w:tcBorders>
-              <w:left w:val="single" w:sz="4" w:space="0" w:color="000000"/>
-              <w:bottom w:val="single" w:sz="4" w:space="0" w:color="000000"/>
-            </w:tcBorders>
-            <w:vAlign w:val="center"/>
-          </w:tcPr>
-          <w:p>
-            <w:pPr>
-              <w:pStyle w:val="Compact"/>
-              <w:widowControl w:val="false"/>
-              <w:jc w:val="center"/>
-              <w:rPr>
-                <w:rFonts w:ascii="Ubuntu Mono" w:hAnsi="Ubuntu Mono"/>
-                <w:b w:val="false"/>
-                <w:b w:val="false"/>
-                <w:bCs w:val="false"/>
-                <w:i w:val="false"/>
-                <w:i w:val="false"/>
-                <w:iCs w:val="false"/>
-                <w:strike w:val="false"/>
-                <w:dstrike w:val="false"/>
-                <w:outline w:val="false"/>
-                <w:shadow w:val="false"/>
-                <w:color w:val="000000"/>
-                <w:sz w:val="18"/>
-                <w:szCs w:val="18"/>
-                <w:u w:val="none"/>
-              </w:rPr>
-            </w:pPr>
-            <w:r>
-              <w:rPr>
-                <w:rFonts w:ascii="Ubuntu Mono" w:hAnsi="Ubuntu Mono"/>
-                <w:b w:val="false"/>
-                <w:bCs w:val="false"/>
-                <w:i w:val="false"/>
-                <w:iCs w:val="false"/>
-                <w:strike w:val="false"/>
-                <w:dstrike w:val="false"/>
-                <w:outline w:val="false"/>
-                <w:shadow w:val="false"/>
-                <w:color w:val="000000"/>
-                <w:sz w:val="18"/>
-                <w:szCs w:val="18"/>
-                <w:u w:val="none"/>
-              </w:rPr>
-            </w:r>
-          </w:p>
-        </w:tc>
-        <w:tc>
-          <w:tcPr>
-            <w:tcW w:w="851" w:type="dxa"/>
-            <w:tcBorders>
-              <w:left w:val="single" w:sz="4" w:space="0" w:color="000000"/>
-              <w:bottom w:val="single" w:sz="4" w:space="0" w:color="000000"/>
-            </w:tcBorders>
-            <w:vAlign w:val="center"/>
-          </w:tcPr>
-          <w:p>
-            <w:pPr>
-              <w:pStyle w:val="Compact"/>
-              <w:widowControl w:val="false"/>
-              <w:jc w:val="center"/>
-              <w:rPr>
-                <w:rFonts w:ascii="Ubuntu Mono" w:hAnsi="Ubuntu Mono"/>
-                <w:b w:val="false"/>
-                <w:b w:val="false"/>
-                <w:bCs w:val="false"/>
-                <w:i w:val="false"/>
-                <w:i w:val="false"/>
-                <w:iCs w:val="false"/>
-                <w:strike w:val="false"/>
-                <w:dstrike w:val="false"/>
-                <w:outline w:val="false"/>
-                <w:shadow w:val="false"/>
-                <w:color w:val="000000"/>
-                <w:sz w:val="18"/>
-                <w:szCs w:val="18"/>
-                <w:u w:val="none"/>
-              </w:rPr>
-            </w:pPr>
-            <w:r>
-              <w:rPr>
-                <w:rFonts w:ascii="Ubuntu Mono" w:hAnsi="Ubuntu Mono"/>
-                <w:b w:val="false"/>
-                <w:bCs w:val="false"/>
-                <w:i w:val="false"/>
-                <w:iCs w:val="false"/>
-                <w:strike w:val="false"/>
-                <w:dstrike w:val="false"/>
-                <w:outline w:val="false"/>
-                <w:shadow w:val="false"/>
-                <w:color w:val="000000"/>
-                <w:sz w:val="18"/>
-                <w:szCs w:val="18"/>
-                <w:u w:val="none"/>
-              </w:rPr>
-            </w:r>
-          </w:p>
-        </w:tc>
-        <w:tc>
-          <w:tcPr>
-            <w:tcW w:w="491" w:type="dxa"/>
-            <w:tcBorders>
-              <w:left w:val="single" w:sz="4" w:space="0" w:color="000000"/>
-              <w:bottom w:val="single" w:sz="4" w:space="0" w:color="000000"/>
-            </w:tcBorders>
-            <w:vAlign w:val="center"/>
-          </w:tcPr>
-          <w:p>
-            <w:pPr>
-              <w:pStyle w:val="Compact"/>
-              <w:widowControl w:val="false"/>
-              <w:jc w:val="center"/>
-              <w:rPr>
-                <w:rFonts w:ascii="Ubuntu Mono" w:hAnsi="Ubuntu Mono"/>
-                <w:b w:val="false"/>
-                <w:b w:val="false"/>
-                <w:bCs w:val="false"/>
-                <w:i w:val="false"/>
-                <w:i w:val="false"/>
-                <w:iCs w:val="false"/>
-                <w:strike w:val="false"/>
-                <w:dstrike w:val="false"/>
-                <w:outline w:val="false"/>
-                <w:shadow w:val="false"/>
-                <w:color w:val="000000"/>
-                <w:sz w:val="18"/>
-                <w:szCs w:val="18"/>
-                <w:u w:val="none"/>
-              </w:rPr>
-            </w:pPr>
-            <w:r>
-              <w:rPr>
-                <w:rFonts w:ascii="Ubuntu Mono" w:hAnsi="Ubuntu Mono"/>
-                <w:b w:val="false"/>
-                <w:bCs w:val="false"/>
-                <w:i w:val="false"/>
-                <w:iCs w:val="false"/>
-                <w:strike w:val="false"/>
-                <w:dstrike w:val="false"/>
-                <w:outline w:val="false"/>
-                <w:shadow w:val="false"/>
-                <w:color w:val="000000"/>
-                <w:sz w:val="18"/>
-                <w:szCs w:val="18"/>
-                <w:u w:val="none"/>
-              </w:rPr>
-            </w:r>
-          </w:p>
-        </w:tc>
-        <w:tc>
-          <w:tcPr>
-            <w:tcW w:w="1031" w:type="dxa"/>
-            <w:tcBorders>
-              <w:left w:val="single" w:sz="4" w:space="0" w:color="000000"/>
-              <w:bottom w:val="single" w:sz="4" w:space="0" w:color="000000"/>
-            </w:tcBorders>
-            <w:vAlign w:val="center"/>
-          </w:tcPr>
-          <w:p>
-            <w:pPr>
-              <w:pStyle w:val="Compact"/>
-              <w:widowControl w:val="false"/>
-              <w:jc w:val="center"/>
-              <w:rPr>
-                <w:rFonts w:ascii="Ubuntu Mono" w:hAnsi="Ubuntu Mono"/>
-                <w:b w:val="false"/>
-                <w:b w:val="false"/>
-                <w:bCs w:val="false"/>
-                <w:i w:val="false"/>
-                <w:i w:val="false"/>
-                <w:iCs w:val="false"/>
-                <w:strike w:val="false"/>
-                <w:dstrike w:val="false"/>
-                <w:outline w:val="false"/>
-                <w:shadow w:val="false"/>
-                <w:color w:val="000000"/>
-                <w:sz w:val="18"/>
-                <w:szCs w:val="18"/>
-                <w:u w:val="none"/>
-              </w:rPr>
-            </w:pPr>
-            <w:r>
-              <w:rPr>
-                <w:rFonts w:ascii="Ubuntu Mono" w:hAnsi="Ubuntu Mono"/>
-                <w:b w:val="false"/>
-                <w:bCs w:val="false"/>
-                <w:i w:val="false"/>
-                <w:iCs w:val="false"/>
-                <w:strike w:val="false"/>
-                <w:dstrike w:val="false"/>
-                <w:outline w:val="false"/>
-                <w:shadow w:val="false"/>
-                <w:color w:val="000000"/>
-                <w:sz w:val="18"/>
-                <w:szCs w:val="18"/>
-                <w:u w:val="none"/>
-              </w:rPr>
-            </w:r>
-          </w:p>
-        </w:tc>
-        <w:tc>
-          <w:tcPr>
-            <w:tcW w:w="941" w:type="dxa"/>
-            <w:tcBorders>
-              <w:left w:val="single" w:sz="4" w:space="0" w:color="000000"/>
-              <w:bottom w:val="single" w:sz="4" w:space="0" w:color="000000"/>
-            </w:tcBorders>
-            <w:vAlign w:val="center"/>
-          </w:tcPr>
-          <w:p>
-            <w:pPr>
-              <w:pStyle w:val="Compact"/>
-              <w:widowControl w:val="false"/>
-              <w:jc w:val="center"/>
-              <w:rPr>
-                <w:rFonts w:ascii="Ubuntu Mono" w:hAnsi="Ubuntu Mono"/>
-                <w:b w:val="false"/>
-                <w:b w:val="false"/>
-                <w:bCs w:val="false"/>
-                <w:i w:val="false"/>
-                <w:i w:val="false"/>
-                <w:iCs w:val="false"/>
-                <w:strike w:val="false"/>
-                <w:dstrike w:val="false"/>
-                <w:outline w:val="false"/>
-                <w:shadow w:val="false"/>
-                <w:color w:val="000000"/>
-                <w:sz w:val="18"/>
-                <w:szCs w:val="18"/>
-                <w:u w:val="none"/>
-              </w:rPr>
-            </w:pPr>
-            <w:r>
-              <w:rPr>
-                <w:rFonts w:ascii="Ubuntu Mono" w:hAnsi="Ubuntu Mono"/>
-                <w:b w:val="false"/>
-                <w:bCs w:val="false"/>
-                <w:i w:val="false"/>
-                <w:iCs w:val="false"/>
-                <w:strike w:val="false"/>
-                <w:dstrike w:val="false"/>
-                <w:outline w:val="false"/>
-                <w:shadow w:val="false"/>
-                <w:color w:val="000000"/>
-                <w:sz w:val="18"/>
-                <w:szCs w:val="18"/>
-                <w:u w:val="none"/>
-              </w:rPr>
-            </w:r>
-          </w:p>
-        </w:tc>
-        <w:tc>
-          <w:tcPr>
-            <w:tcW w:w="762" w:type="dxa"/>
-            <w:tcBorders>
-              <w:left w:val="single" w:sz="4" w:space="0" w:color="000000"/>
-              <w:bottom w:val="single" w:sz="4" w:space="0" w:color="000000"/>
-            </w:tcBorders>
-            <w:vAlign w:val="center"/>
-          </w:tcPr>
-          <w:p>
-            <w:pPr>
-              <w:pStyle w:val="Compact"/>
-              <w:widowControl w:val="false"/>
-              <w:jc w:val="center"/>
-              <w:rPr>
-                <w:rFonts w:ascii="Ubuntu Mono" w:hAnsi="Ubuntu Mono"/>
-                <w:b w:val="false"/>
-                <w:b w:val="false"/>
-                <w:bCs w:val="false"/>
-                <w:i w:val="false"/>
-                <w:i w:val="false"/>
-                <w:iCs w:val="false"/>
-                <w:strike w:val="false"/>
-                <w:dstrike w:val="false"/>
-                <w:outline w:val="false"/>
-                <w:shadow w:val="false"/>
-                <w:color w:val="000000"/>
-                <w:sz w:val="18"/>
-                <w:szCs w:val="18"/>
-                <w:u w:val="none"/>
-              </w:rPr>
-            </w:pPr>
-            <w:r>
-              <w:rPr>
-                <w:rFonts w:ascii="Ubuntu Mono" w:hAnsi="Ubuntu Mono"/>
-                <w:b w:val="false"/>
-                <w:bCs w:val="false"/>
-                <w:i w:val="false"/>
-                <w:iCs w:val="false"/>
-                <w:strike w:val="false"/>
-                <w:dstrike w:val="false"/>
-                <w:outline w:val="false"/>
-                <w:shadow w:val="false"/>
-                <w:color w:val="000000"/>
-                <w:sz w:val="18"/>
-                <w:szCs w:val="18"/>
-                <w:u w:val="none"/>
-              </w:rPr>
-            </w:r>
-          </w:p>
-        </w:tc>
-        <w:tc>
-          <w:tcPr>
-            <w:tcW w:w="1273" w:type="dxa"/>
-            <w:tcBorders>
-              <w:left w:val="single" w:sz="4" w:space="0" w:color="000000"/>
-              <w:bottom w:val="single" w:sz="4" w:space="0" w:color="000000"/>
-            </w:tcBorders>
-            <w:vAlign w:val="center"/>
-          </w:tcPr>
-          <w:p>
-            <w:pPr>
-              <w:pStyle w:val="Compact"/>
-              <w:widowControl w:val="false"/>
-              <w:jc w:val="center"/>
-              <w:rPr>
-                <w:rFonts w:ascii="Ubuntu Mono" w:hAnsi="Ubuntu Mono"/>
-                <w:b w:val="false"/>
-                <w:b w:val="false"/>
-                <w:bCs w:val="false"/>
-                <w:i w:val="false"/>
-                <w:i w:val="false"/>
-                <w:iCs w:val="false"/>
-                <w:strike w:val="false"/>
-                <w:dstrike w:val="false"/>
-                <w:outline w:val="false"/>
-                <w:shadow w:val="false"/>
-                <w:color w:val="000000"/>
-                <w:sz w:val="18"/>
-                <w:szCs w:val="18"/>
-                <w:u w:val="none"/>
-              </w:rPr>
-            </w:pPr>
-            <w:r>
-              <w:rPr>
-                <w:rFonts w:ascii="Ubuntu Mono" w:hAnsi="Ubuntu Mono"/>
-                <w:b w:val="false"/>
-                <w:bCs w:val="false"/>
-                <w:i w:val="false"/>
-                <w:iCs w:val="false"/>
-                <w:strike w:val="false"/>
-                <w:dstrike w:val="false"/>
-                <w:outline w:val="false"/>
-                <w:shadow w:val="false"/>
-                <w:color w:val="000000"/>
-                <w:sz w:val="18"/>
-                <w:szCs w:val="18"/>
-                <w:u w:val="none"/>
-              </w:rPr>
-            </w:r>
-          </w:p>
-        </w:tc>
-        <w:tc>
-          <w:tcPr>
-            <w:tcW w:w="803" w:type="dxa"/>
-            <w:tcBorders>
-              <w:left w:val="single" w:sz="4" w:space="0" w:color="000000"/>
-              <w:bottom w:val="single" w:sz="4" w:space="0" w:color="000000"/>
-            </w:tcBorders>
-            <w:vAlign w:val="center"/>
-          </w:tcPr>
-          <w:p>
-            <w:pPr>
-              <w:pStyle w:val="Compact"/>
-              <w:widowControl w:val="false"/>
-              <w:jc w:val="center"/>
-              <w:rPr>
-                <w:rFonts w:ascii="Ubuntu Mono" w:hAnsi="Ubuntu Mono"/>
-                <w:b w:val="false"/>
-                <w:b w:val="false"/>
-                <w:bCs w:val="false"/>
-                <w:i w:val="false"/>
-                <w:i w:val="false"/>
-                <w:iCs w:val="false"/>
-                <w:strike w:val="false"/>
-                <w:dstrike w:val="false"/>
-                <w:outline w:val="false"/>
-                <w:shadow w:val="false"/>
-                <w:color w:val="000000"/>
-                <w:sz w:val="18"/>
-                <w:szCs w:val="18"/>
-                <w:u w:val="none"/>
-              </w:rPr>
-            </w:pPr>
-            <w:r>
-              <w:rPr>
-                <w:rFonts w:ascii="Ubuntu Mono" w:hAnsi="Ubuntu Mono"/>
-                <w:b w:val="false"/>
-                <w:bCs w:val="false"/>
-                <w:i w:val="false"/>
-                <w:iCs w:val="false"/>
-                <w:strike w:val="false"/>
-                <w:dstrike w:val="false"/>
-                <w:outline w:val="false"/>
-                <w:shadow w:val="false"/>
-                <w:color w:val="000000"/>
-                <w:sz w:val="18"/>
-                <w:szCs w:val="18"/>
-                <w:u w:val="none"/>
-              </w:rPr>
-            </w:r>
-          </w:p>
-        </w:tc>
-        <w:tc>
-          <w:tcPr>
-            <w:tcW w:w="801" w:type="dxa"/>
-            <w:tcBorders>
-              <w:left w:val="single" w:sz="4" w:space="0" w:color="000000"/>
-              <w:bottom w:val="single" w:sz="4" w:space="0" w:color="000000"/>
-              <w:right w:val="single" w:sz="4" w:space="0" w:color="000000"/>
-            </w:tcBorders>
-            <w:vAlign w:val="center"/>
-          </w:tcPr>
-          <w:p>
-            <w:pPr>
-              <w:pStyle w:val="Compact"/>
-              <w:widowControl w:val="false"/>
-              <w:jc w:val="center"/>
-              <w:rPr>
-                <w:rFonts w:ascii="Ubuntu Mono" w:hAnsi="Ubuntu Mono"/>
-                <w:b w:val="false"/>
-                <w:b w:val="false"/>
-                <w:bCs w:val="false"/>
-                <w:i w:val="false"/>
-                <w:i w:val="false"/>
-                <w:iCs w:val="false"/>
-                <w:strike w:val="false"/>
-                <w:dstrike w:val="false"/>
-                <w:outline w:val="false"/>
-                <w:shadow w:val="false"/>
-                <w:color w:val="000000"/>
-                <w:sz w:val="18"/>
-                <w:szCs w:val="18"/>
-                <w:u w:val="none"/>
-              </w:rPr>
-            </w:pPr>
-            <w:r>
-              <w:rPr>
-                <w:rFonts w:ascii="Ubuntu Mono" w:hAnsi="Ubuntu Mono"/>
-                <w:b w:val="false"/>
-                <w:bCs w:val="false"/>
-                <w:i w:val="false"/>
-                <w:iCs w:val="false"/>
-                <w:strike w:val="false"/>
-                <w:dstrike w:val="false"/>
-                <w:outline w:val="false"/>
-                <w:shadow w:val="false"/>
-                <w:color w:val="000000"/>
-                <w:sz w:val="18"/>
-                <w:szCs w:val="18"/>
-                <w:u w:val="none"/>
-              </w:rPr>
-            </w:r>
-          </w:p>
-        </w:tc>
-      </w:tr>
     </w:tbl>
     <w:p>
       <w:pPr>
@@ -5174,8 +5174,8 @@
         <w:rPr/>
         <w:t>A tabela de dados analíticos serão disponibilizados na versão privada do relatório, e serão omitidas da versão pública do relatório.</w:t>
       </w:r>
-      <w:bookmarkStart w:id="13" w:name="tabela-de-dados-analíticos"/>
-      <w:bookmarkStart w:id="14" w:name="dados"/>
+      <w:bookmarkStart w:id="13" w:name="dados"/>
+      <w:bookmarkStart w:id="14" w:name="tabela-de-dados-analíticos"/>
       <w:bookmarkEnd w:id="13"/>
       <w:bookmarkEnd w:id="14"/>
     </w:p>
@@ -5246,8 +5246,8 @@
         <w:rPr/>
         <w:t>As receitas discriminadas em suas diversas origens não serão consideradas na análise, devido à baixa representatividade de valores em suas distribuições (figura A1).</w:t>
       </w:r>
-      <w:bookmarkStart w:id="19" w:name="covariáveis"/>
-      <w:bookmarkStart w:id="20" w:name="variáveis-do-estudo"/>
+      <w:bookmarkStart w:id="19" w:name="variáveis-do-estudo"/>
+      <w:bookmarkStart w:id="20" w:name="covariáveis"/>
       <w:bookmarkEnd w:id="19"/>
       <w:bookmarkEnd w:id="20"/>
     </w:p>
@@ -5365,8 +5365,8 @@
         <w:rPr/>
         <w:t>) para reduzir o número de variáveis que contribuam para a análise. Será usado o critério de p&lt;0,20 para inclusão no modelo multivariado. Os modelos intermediários criados serão comparados com o AIC.</w:t>
       </w:r>
-      <w:bookmarkStart w:id="28" w:name="modelagem-estatística"/>
-      <w:bookmarkStart w:id="29" w:name="análises-estatísticas"/>
+      <w:bookmarkStart w:id="28" w:name="análises-estatísticas"/>
+      <w:bookmarkStart w:id="29" w:name="modelagem-estatística"/>
       <w:bookmarkEnd w:id="28"/>
       <w:bookmarkEnd w:id="29"/>
     </w:p>
@@ -5449,8 +5449,8 @@
         <w:rPr/>
         <w:t xml:space="preserve"> versão 4.1.1.</w:t>
       </w:r>
-      <w:bookmarkStart w:id="35" w:name="softwares-utilizados"/>
-      <w:bookmarkStart w:id="36" w:name="métodos-estatísticos"/>
+      <w:bookmarkStart w:id="35" w:name="métodos-estatísticos"/>
+      <w:bookmarkStart w:id="36" w:name="softwares-utilizados"/>
       <w:bookmarkEnd w:id="35"/>
       <w:bookmarkEnd w:id="36"/>
     </w:p>
@@ -5691,7 +5691,7 @@
         <mc:Choice Requires="wps">
           <w:drawing>
             <wp:inline distT="0" distB="0" distL="0" distR="0">
-              <wp:extent cx="6137910" cy="36830"/>
+              <wp:extent cx="6138545" cy="37465"/>
               <wp:effectExtent l="0" t="0" r="0" b="0"/>
               <wp:docPr id="5" name="Forma4"/>
               <a:graphic xmlns:a="http://schemas.openxmlformats.org/drawingml/2006/main">
@@ -5701,7 +5701,7 @@
                     <wps:spPr>
                       <a:xfrm>
                         <a:off x="0" y="0"/>
-                        <a:ext cx="6137280" cy="36360"/>
+                        <a:ext cx="6138000" cy="36720"/>
                       </a:xfrm>
                       <a:prstGeom prst="rect">
                         <a:avLst/>
@@ -5730,7 +5730,7 @@
         </mc:Choice>
         <mc:Fallback>
           <w:pict>
-            <v:rect id="shape_0" ID="Forma4" path="m0,0l-2147483645,0l-2147483645,-2147483646l0,-2147483646xe" fillcolor="white" stroked="t" o:allowincell="f" style="position:absolute;margin-left:0pt;margin-top:-2.9pt;width:483.2pt;height:2.8pt;mso-wrap-style:none;v-text-anchor:middle;mso-position-vertical:top">
+            <v:rect id="shape_0" ID="Forma4" path="m0,0l-2147483645,0l-2147483645,-2147483646l0,-2147483646xe" fillcolor="white" stroked="t" o:allowincell="f" style="position:absolute;margin-left:0pt;margin-top:-2.95pt;width:483.25pt;height:2.85pt;mso-wrap-style:none;v-text-anchor:middle;mso-position-vertical:top">
               <v:fill o:detectmouseclick="t" type="solid" color2="black"/>
               <v:stroke color="black" joinstyle="round" endcap="flat"/>
               <w10:wrap type="square"/>
@@ -6477,7 +6477,7 @@
         <mc:Choice Requires="wps">
           <w:drawing>
             <wp:inline distT="0" distB="0" distL="0" distR="0">
-              <wp:extent cx="6137910" cy="36830"/>
+              <wp:extent cx="6138545" cy="37465"/>
               <wp:effectExtent l="0" t="0" r="0" b="0"/>
               <wp:docPr id="4" name="Forma3"/>
               <a:graphic xmlns:a="http://schemas.openxmlformats.org/drawingml/2006/main">
@@ -6487,7 +6487,7 @@
                     <wps:spPr>
                       <a:xfrm>
                         <a:off x="0" y="0"/>
-                        <a:ext cx="6137280" cy="36360"/>
+                        <a:ext cx="6138000" cy="36720"/>
                       </a:xfrm>
                       <a:prstGeom prst="rect">
                         <a:avLst/>
@@ -6516,7 +6516,7 @@
         </mc:Choice>
         <mc:Fallback>
           <w:pict>
-            <v:rect id="shape_0" ID="Forma3" path="m0,0l-2147483645,0l-2147483645,-2147483646l0,-2147483646xe" fillcolor="white" stroked="t" o:allowincell="f" style="position:absolute;margin-left:0pt;margin-top:-2.9pt;width:483.2pt;height:2.8pt;mso-wrap-style:none;v-text-anchor:middle;mso-position-vertical:top">
+            <v:rect id="shape_0" ID="Forma3" path="m0,0l-2147483645,0l-2147483645,-2147483646l0,-2147483646xe" fillcolor="white" stroked="t" o:allowincell="f" style="position:absolute;margin-left:0pt;margin-top:-2.95pt;width:483.25pt;height:2.85pt;mso-wrap-style:none;v-text-anchor:middle;mso-position-vertical:top">
               <v:fill o:detectmouseclick="t" type="solid" color2="black"/>
               <v:stroke color="black" joinstyle="round" endcap="flat"/>
               <w10:wrap type="square"/>

</xml_diff>

<commit_message>
trocar todas as ocorrências de "bancada evangélica" por deputados evangélicos
</commit_message>
<xml_diff>
--- a/report/SAP-2021-012-JG-v01.docx
+++ b/report/SAP-2021-012-JG-v01.docx
@@ -17,7 +17,7 @@
         <w:rPr>
           <w:lang w:val="pt-BR" w:eastAsia="en-US" w:bidi="ar-SA"/>
         </w:rPr>
-        <w:t>Plano Analítico para Quantificação do efeito da receita recebida na classificação como bancada evangélica de deputados federais de 2018</w:t>
+        <w:t>Plano Analítico para Quantificação do efeito da receita recebida na autodenominação como evangélicos em deputados federais de 2018</w:t>
       </w:r>
     </w:p>
     <w:p>
@@ -856,6 +856,11 @@
                 <w:lang w:val="pt-BR" w:eastAsia="en-US" w:bidi="ar-SA"/>
               </w:rPr>
               <w:t>8.2  Análise exploratória de dados</w:t>
+            </w:r>
+            <w:r>
+              <w:rPr>
+                <w:rStyle w:val="Vnculodendice"/>
+              </w:rPr>
               <w:tab/>
               <w:t>6</w:t>
             </w:r>
@@ -863,7 +868,6 @@
           <w:r>
             <w:rPr>
               <w:rStyle w:val="Vnculodendice"/>
-              <w:lang w:val="pt-BR" w:eastAsia="en-US" w:bidi="ar-SA"/>
             </w:rPr>
             <w:fldChar w:fldCharType="end"/>
           </w:r>
@@ -878,14 +882,12 @@
         </w:rPr>
       </w:pPr>
       <w:r>
-        <w:rPr>
-          <w:lang w:val="pt-BR" w:eastAsia="en-US" w:bidi="ar-SA"/>
-        </w:rPr>
+        <w:rPr/>
         <mc:AlternateContent>
           <mc:Choice Requires="wps">
             <w:drawing>
               <wp:inline distT="0" distB="0" distL="0" distR="0">
-                <wp:extent cx="6123940" cy="22860"/>
+                <wp:extent cx="6125210" cy="24130"/>
                 <wp:effectExtent l="0" t="0" r="0" b="0"/>
                 <wp:docPr id="1" name="Forma1"/>
                 <a:graphic xmlns:a="http://schemas.openxmlformats.org/drawingml/2006/main">
@@ -895,7 +897,7 @@
                       <wps:spPr>
                         <a:xfrm>
                           <a:off x="0" y="0"/>
-                          <a:ext cx="6123240" cy="22320"/>
+                          <a:ext cx="6124680" cy="23400"/>
                         </a:xfrm>
                         <a:prstGeom prst="rect">
                           <a:avLst/>
@@ -927,7 +929,7 @@
           </mc:Choice>
           <mc:Fallback>
             <w:pict>
-              <v:rect id="shape_0" ID="Forma1" path="m0,0l-2147483645,0l-2147483645,-2147483646l0,-2147483646xe" fillcolor="white" stroked="t" o:allowincell="f" style="position:absolute;margin-left:0pt;margin-top:-1.8pt;width:482.1pt;height:1.7pt;mso-wrap-style:none;v-text-anchor:middle;mso-position-vertical:top">
+              <v:rect id="shape_0" ID="Forma1" path="m0,0l-2147483645,0l-2147483645,-2147483646l0,-2147483646xe" fillcolor="white" stroked="t" o:allowincell="f" style="position:absolute;margin-left:0pt;margin-top:-1.9pt;width:482.2pt;height:1.8pt;mso-wrap-style:none;v-text-anchor:middle;mso-position-vertical:top">
                 <v:fill o:detectmouseclick="t" type="solid" color2="black"/>
                 <v:stroke color="black" joinstyle="round" endcap="flat"/>
                 <w10:wrap type="square"/>
@@ -1201,14 +1203,12 @@
         </w:rPr>
       </w:pPr>
       <w:r>
-        <w:rPr>
-          <w:lang w:val="pt-BR" w:eastAsia="en-US" w:bidi="ar-SA"/>
-        </w:rPr>
+        <w:rPr/>
         <mc:AlternateContent>
           <mc:Choice Requires="wps">
             <w:drawing>
               <wp:inline distT="0" distB="0" distL="0" distR="0">
-                <wp:extent cx="4445" cy="22860"/>
+                <wp:extent cx="5715" cy="24130"/>
                 <wp:effectExtent l="0" t="0" r="0" b="0"/>
                 <wp:docPr id="2" name="Forma2"/>
                 <a:graphic xmlns:a="http://schemas.openxmlformats.org/drawingml/2006/main">
@@ -1218,7 +1218,7 @@
                       <wps:spPr>
                         <a:xfrm>
                           <a:off x="0" y="0"/>
-                          <a:ext cx="3960" cy="22320"/>
+                          <a:ext cx="5040" cy="23400"/>
                         </a:xfrm>
                         <a:prstGeom prst="rect">
                           <a:avLst/>
@@ -1250,7 +1250,7 @@
           </mc:Choice>
           <mc:Fallback>
             <w:pict>
-              <v:rect id="shape_0" ID="Forma2" path="m0,0l-2147483645,0l-2147483645,-2147483646l0,-2147483646xe" fillcolor="white" stroked="t" o:allowincell="f" style="position:absolute;margin-left:0pt;margin-top:-1.8pt;width:0.25pt;height:1.7pt;mso-wrap-style:none;v-text-anchor:middle;mso-position-vertical:top">
+              <v:rect id="shape_0" ID="Forma2" path="m0,0l-2147483645,0l-2147483645,-2147483646l0,-2147483646xe" fillcolor="white" stroked="t" o:allowincell="f" style="position:absolute;margin-left:0pt;margin-top:-1.9pt;width:0.35pt;height:1.8pt;mso-wrap-style:none;v-text-anchor:middle;mso-position-vertical:top">
                 <v:fill o:detectmouseclick="t" type="solid" color2="black"/>
                 <v:stroke color="black" joinstyle="round" endcap="flat"/>
                 <w10:wrap type="square"/>
@@ -1401,7 +1401,7 @@
         <w:rPr>
           <w:lang w:val="pt-BR" w:eastAsia="en-US" w:bidi="ar-SA"/>
         </w:rPr>
-        <w:t>Criar um modelo explicativo para quantificar o efeito da receita recebida durante a campanha por deputados federais eleitos em 2018 na classificação como pertencendo à bancada evangélica, ajustado pelo número de votos e outras características dos deputados e seus partidos.</w:t>
+        <w:t>Criar um modelo explicativo para quantificar o efeito da receita recebida durante a campanha por deputados federais eleitos em 2018 na probabilidade de um deputado federal se autodenominar como evangélico, ajustado pelo número de votos e outras características dos deputados e seus partidos.</w:t>
       </w:r>
     </w:p>
     <w:p>
@@ -1427,16 +1427,16 @@
           <w:lang w:val="pt-BR" w:eastAsia="en-US" w:bidi="ar-SA"/>
         </w:rPr>
       </w:pPr>
-      <w:r>
-        <w:rPr>
-          <w:lang w:val="pt-BR" w:eastAsia="en-US" w:bidi="ar-SA"/>
-        </w:rPr>
-        <w:t>Deputados federais da bancada evangélica que foram eleitos em 2018 podem ser identificados com base nas doações recebidas durante a campanha eleitoral, número de votos recebidos e outras características.</w:t>
-      </w:r>
       <w:bookmarkStart w:id="6" w:name="hipóteses"/>
       <w:bookmarkStart w:id="7" w:name="introdução"/>
       <w:bookmarkEnd w:id="6"/>
       <w:bookmarkEnd w:id="7"/>
+      <w:r>
+        <w:rPr>
+          <w:lang w:val="pt-BR" w:eastAsia="en-US" w:bidi="ar-SA"/>
+        </w:rPr>
+        <w:t>Deputados federais evangélicos que foram eleitos em 2018 podem ser identificados com base nas doações recebidas durante a campanha eleitoral, número de votos recebidos e outras características.</w:t>
+      </w:r>
     </w:p>
     <w:p>
       <w:pPr>
@@ -1491,13 +1491,11 @@
           <w:lang w:val="pt-BR" w:eastAsia="en-US" w:bidi="ar-SA"/>
         </w:rPr>
       </w:pPr>
-      <w:bookmarkStart w:id="10" w:name="dados-brutos"/>
-      <w:bookmarkEnd w:id="10"/>
       <w:r>
         <w:rPr>
           <w:lang w:val="pt-BR" w:eastAsia="en-US" w:bidi="ar-SA"/>
         </w:rPr>
-        <w:t>A classificação dos deputados como pertencendo ou não à bancada evangélica foi estabelecida por autodenominação, isto é, foram considerados evangélicos os deputados que se autodenominam como tal.</w:t>
+        <w:t>A classificação dos deputados como pertencendo ou à classe evangélica foi estabelecida por autodenominação, isto é, foram considerados evangélicos os deputados que se autodenominaram como tal.</w:t>
       </w:r>
     </w:p>
     <w:p>
@@ -1507,8 +1505,8 @@
           <w:lang w:val="pt-BR" w:eastAsia="en-US" w:bidi="ar-SA"/>
         </w:rPr>
       </w:pPr>
-      <w:bookmarkStart w:id="11" w:name="__RefHeading___Toc2792_439549539"/>
-      <w:bookmarkEnd w:id="11"/>
+      <w:bookmarkStart w:id="10" w:name="__RefHeading___Toc2792_439549539"/>
+      <w:bookmarkEnd w:id="10"/>
       <w:r>
         <w:rPr>
           <w:lang w:val="pt-BR" w:eastAsia="en-US" w:bidi="ar-SA"/>
@@ -1584,15 +1582,15 @@
       <w:tblGrid>
         <w:gridCol w:w="397"/>
         <w:gridCol w:w="765"/>
-        <w:gridCol w:w="306"/>
-        <w:gridCol w:w="1216"/>
+        <w:gridCol w:w="304"/>
+        <w:gridCol w:w="1218"/>
         <w:gridCol w:w="851"/>
         <w:gridCol w:w="491"/>
         <w:gridCol w:w="1031"/>
         <w:gridCol w:w="941"/>
         <w:gridCol w:w="762"/>
-        <w:gridCol w:w="1277"/>
-        <w:gridCol w:w="800"/>
+        <w:gridCol w:w="1278"/>
+        <w:gridCol w:w="799"/>
         <w:gridCol w:w="800"/>
       </w:tblGrid>
       <w:tr>
@@ -1711,7 +1709,7 @@
         </w:tc>
         <w:tc>
           <w:tcPr>
-            <w:tcW w:w="306" w:type="dxa"/>
+            <w:tcW w:w="304" w:type="dxa"/>
             <w:tcBorders>
               <w:top w:val="single" w:sz="4" w:space="0" w:color="000000"/>
               <w:left w:val="single" w:sz="4" w:space="0" w:color="000000"/>
@@ -1767,7 +1765,7 @@
         </w:tc>
         <w:tc>
           <w:tcPr>
-            <w:tcW w:w="1216" w:type="dxa"/>
+            <w:tcW w:w="1218" w:type="dxa"/>
             <w:tcBorders>
               <w:top w:val="single" w:sz="4" w:space="0" w:color="000000"/>
               <w:left w:val="single" w:sz="4" w:space="0" w:color="000000"/>
@@ -2103,7 +2101,7 @@
         </w:tc>
         <w:tc>
           <w:tcPr>
-            <w:tcW w:w="1277" w:type="dxa"/>
+            <w:tcW w:w="1278" w:type="dxa"/>
             <w:tcBorders>
               <w:top w:val="single" w:sz="4" w:space="0" w:color="000000"/>
               <w:left w:val="single" w:sz="4" w:space="0" w:color="000000"/>
@@ -2159,7 +2157,7 @@
         </w:tc>
         <w:tc>
           <w:tcPr>
-            <w:tcW w:w="800" w:type="dxa"/>
+            <w:tcW w:w="799" w:type="dxa"/>
             <w:tcBorders>
               <w:top w:val="single" w:sz="4" w:space="0" w:color="000000"/>
               <w:left w:val="single" w:sz="4" w:space="0" w:color="000000"/>
@@ -2382,7 +2380,7 @@
         </w:tc>
         <w:tc>
           <w:tcPr>
-            <w:tcW w:w="306" w:type="dxa"/>
+            <w:tcW w:w="304" w:type="dxa"/>
             <w:tcBorders>
               <w:left w:val="single" w:sz="4" w:space="0" w:color="000000"/>
               <w:bottom w:val="single" w:sz="4" w:space="0" w:color="000000"/>
@@ -2435,7 +2433,7 @@
         </w:tc>
         <w:tc>
           <w:tcPr>
-            <w:tcW w:w="1216" w:type="dxa"/>
+            <w:tcW w:w="1218" w:type="dxa"/>
             <w:tcBorders>
               <w:left w:val="single" w:sz="4" w:space="0" w:color="000000"/>
               <w:bottom w:val="single" w:sz="4" w:space="0" w:color="000000"/>
@@ -2753,7 +2751,7 @@
         </w:tc>
         <w:tc>
           <w:tcPr>
-            <w:tcW w:w="1277" w:type="dxa"/>
+            <w:tcW w:w="1278" w:type="dxa"/>
             <w:tcBorders>
               <w:left w:val="single" w:sz="4" w:space="0" w:color="000000"/>
               <w:bottom w:val="single" w:sz="4" w:space="0" w:color="000000"/>
@@ -2806,7 +2804,7 @@
         </w:tc>
         <w:tc>
           <w:tcPr>
-            <w:tcW w:w="800" w:type="dxa"/>
+            <w:tcW w:w="799" w:type="dxa"/>
             <w:tcBorders>
               <w:left w:val="single" w:sz="4" w:space="0" w:color="000000"/>
               <w:bottom w:val="single" w:sz="4" w:space="0" w:color="000000"/>
@@ -3023,7 +3021,7 @@
         </w:tc>
         <w:tc>
           <w:tcPr>
-            <w:tcW w:w="306" w:type="dxa"/>
+            <w:tcW w:w="304" w:type="dxa"/>
             <w:tcBorders>
               <w:left w:val="single" w:sz="4" w:space="0" w:color="000000"/>
               <w:bottom w:val="single" w:sz="4" w:space="0" w:color="000000"/>
@@ -3076,7 +3074,7 @@
         </w:tc>
         <w:tc>
           <w:tcPr>
-            <w:tcW w:w="1216" w:type="dxa"/>
+            <w:tcW w:w="1218" w:type="dxa"/>
             <w:tcBorders>
               <w:left w:val="single" w:sz="4" w:space="0" w:color="000000"/>
               <w:bottom w:val="single" w:sz="4" w:space="0" w:color="000000"/>
@@ -3394,7 +3392,7 @@
         </w:tc>
         <w:tc>
           <w:tcPr>
-            <w:tcW w:w="1277" w:type="dxa"/>
+            <w:tcW w:w="1278" w:type="dxa"/>
             <w:tcBorders>
               <w:left w:val="single" w:sz="4" w:space="0" w:color="000000"/>
               <w:bottom w:val="single" w:sz="4" w:space="0" w:color="000000"/>
@@ -3447,7 +3445,7 @@
         </w:tc>
         <w:tc>
           <w:tcPr>
-            <w:tcW w:w="800" w:type="dxa"/>
+            <w:tcW w:w="799" w:type="dxa"/>
             <w:tcBorders>
               <w:left w:val="single" w:sz="4" w:space="0" w:color="000000"/>
               <w:bottom w:val="single" w:sz="4" w:space="0" w:color="000000"/>
@@ -3664,7 +3662,7 @@
         </w:tc>
         <w:tc>
           <w:tcPr>
-            <w:tcW w:w="306" w:type="dxa"/>
+            <w:tcW w:w="304" w:type="dxa"/>
             <w:tcBorders>
               <w:left w:val="single" w:sz="4" w:space="0" w:color="000000"/>
               <w:bottom w:val="single" w:sz="4" w:space="0" w:color="000000"/>
@@ -3717,7 +3715,7 @@
         </w:tc>
         <w:tc>
           <w:tcPr>
-            <w:tcW w:w="1216" w:type="dxa"/>
+            <w:tcW w:w="1218" w:type="dxa"/>
             <w:tcBorders>
               <w:left w:val="single" w:sz="4" w:space="0" w:color="000000"/>
               <w:bottom w:val="single" w:sz="4" w:space="0" w:color="000000"/>
@@ -4035,7 +4033,7 @@
         </w:tc>
         <w:tc>
           <w:tcPr>
-            <w:tcW w:w="1277" w:type="dxa"/>
+            <w:tcW w:w="1278" w:type="dxa"/>
             <w:tcBorders>
               <w:left w:val="single" w:sz="4" w:space="0" w:color="000000"/>
               <w:bottom w:val="single" w:sz="4" w:space="0" w:color="000000"/>
@@ -4088,7 +4086,7 @@
         </w:tc>
         <w:tc>
           <w:tcPr>
-            <w:tcW w:w="800" w:type="dxa"/>
+            <w:tcW w:w="799" w:type="dxa"/>
             <w:tcBorders>
               <w:left w:val="single" w:sz="4" w:space="0" w:color="000000"/>
               <w:bottom w:val="single" w:sz="4" w:space="0" w:color="000000"/>
@@ -4305,7 +4303,7 @@
         </w:tc>
         <w:tc>
           <w:tcPr>
-            <w:tcW w:w="306" w:type="dxa"/>
+            <w:tcW w:w="304" w:type="dxa"/>
             <w:tcBorders>
               <w:left w:val="single" w:sz="4" w:space="0" w:color="000000"/>
               <w:bottom w:val="single" w:sz="4" w:space="0" w:color="000000"/>
@@ -4358,7 +4356,7 @@
         </w:tc>
         <w:tc>
           <w:tcPr>
-            <w:tcW w:w="1216" w:type="dxa"/>
+            <w:tcW w:w="1218" w:type="dxa"/>
             <w:tcBorders>
               <w:left w:val="single" w:sz="4" w:space="0" w:color="000000"/>
               <w:bottom w:val="single" w:sz="4" w:space="0" w:color="000000"/>
@@ -4676,7 +4674,7 @@
         </w:tc>
         <w:tc>
           <w:tcPr>
-            <w:tcW w:w="1277" w:type="dxa"/>
+            <w:tcW w:w="1278" w:type="dxa"/>
             <w:tcBorders>
               <w:left w:val="single" w:sz="4" w:space="0" w:color="000000"/>
               <w:bottom w:val="single" w:sz="4" w:space="0" w:color="000000"/>
@@ -4729,7 +4727,7 @@
         </w:tc>
         <w:tc>
           <w:tcPr>
-            <w:tcW w:w="800" w:type="dxa"/>
+            <w:tcW w:w="799" w:type="dxa"/>
             <w:tcBorders>
               <w:left w:val="single" w:sz="4" w:space="0" w:color="000000"/>
               <w:bottom w:val="single" w:sz="4" w:space="0" w:color="000000"/>
@@ -4946,7 +4944,7 @@
         </w:tc>
         <w:tc>
           <w:tcPr>
-            <w:tcW w:w="306" w:type="dxa"/>
+            <w:tcW w:w="304" w:type="dxa"/>
             <w:tcBorders>
               <w:left w:val="single" w:sz="4" w:space="0" w:color="000000"/>
               <w:bottom w:val="single" w:sz="4" w:space="0" w:color="000000"/>
@@ -4999,7 +4997,7 @@
         </w:tc>
         <w:tc>
           <w:tcPr>
-            <w:tcW w:w="1216" w:type="dxa"/>
+            <w:tcW w:w="1218" w:type="dxa"/>
             <w:tcBorders>
               <w:left w:val="single" w:sz="4" w:space="0" w:color="000000"/>
               <w:bottom w:val="single" w:sz="4" w:space="0" w:color="000000"/>
@@ -5317,7 +5315,7 @@
         </w:tc>
         <w:tc>
           <w:tcPr>
-            <w:tcW w:w="1277" w:type="dxa"/>
+            <w:tcW w:w="1278" w:type="dxa"/>
             <w:tcBorders>
               <w:left w:val="single" w:sz="4" w:space="0" w:color="000000"/>
               <w:bottom w:val="single" w:sz="4" w:space="0" w:color="000000"/>
@@ -5370,7 +5368,7 @@
         </w:tc>
         <w:tc>
           <w:tcPr>
-            <w:tcW w:w="800" w:type="dxa"/>
+            <w:tcW w:w="799" w:type="dxa"/>
             <w:tcBorders>
               <w:left w:val="single" w:sz="4" w:space="0" w:color="000000"/>
               <w:bottom w:val="single" w:sz="4" w:space="0" w:color="000000"/>
@@ -5490,10 +5488,10 @@
         </w:rPr>
         <w:t>A tabela de dados analíticos serão disponibilizados na versão privada do relatório, e serão omitidas da versão pública do relatório.</w:t>
       </w:r>
-      <w:bookmarkStart w:id="12" w:name="tabela-de-dados-analíticos"/>
-      <w:bookmarkStart w:id="13" w:name="dados"/>
+      <w:bookmarkStart w:id="11" w:name="tabela-de-dados-analíticos"/>
+      <w:bookmarkStart w:id="12" w:name="dados"/>
+      <w:bookmarkEnd w:id="11"/>
       <w:bookmarkEnd w:id="12"/>
-      <w:bookmarkEnd w:id="13"/>
     </w:p>
     <w:p>
       <w:pPr>
@@ -5502,8 +5500,8 @@
           <w:lang w:val="pt-BR" w:eastAsia="en-US" w:bidi="ar-SA"/>
         </w:rPr>
       </w:pPr>
-      <w:bookmarkStart w:id="14" w:name="__RefHeading___Toc2794_439549539"/>
-      <w:bookmarkEnd w:id="14"/>
+      <w:bookmarkStart w:id="13" w:name="__RefHeading___Toc2794_439549539"/>
+      <w:bookmarkEnd w:id="13"/>
       <w:r>
         <w:rPr>
           <w:lang w:val="pt-BR" w:eastAsia="en-US" w:bidi="ar-SA"/>
@@ -5518,8 +5516,8 @@
           <w:lang w:val="pt-BR" w:eastAsia="en-US" w:bidi="ar-SA"/>
         </w:rPr>
       </w:pPr>
-      <w:bookmarkStart w:id="15" w:name="__RefHeading___Toc2796_439549539"/>
-      <w:bookmarkEnd w:id="15"/>
+      <w:bookmarkStart w:id="14" w:name="__RefHeading___Toc2796_439549539"/>
+      <w:bookmarkEnd w:id="14"/>
       <w:r>
         <w:rPr>
           <w:lang w:val="pt-BR" w:eastAsia="en-US" w:bidi="ar-SA"/>
@@ -5534,14 +5532,14 @@
           <w:lang w:val="pt-BR" w:eastAsia="en-US" w:bidi="ar-SA"/>
         </w:rPr>
       </w:pPr>
+      <w:bookmarkStart w:id="15" w:name="desfechos-primário-e-secundários"/>
+      <w:bookmarkEnd w:id="15"/>
       <w:r>
         <w:rPr>
           <w:lang w:val="pt-BR" w:eastAsia="en-US" w:bidi="ar-SA"/>
         </w:rPr>
-        <w:t>O desfecho primário está definido como a classificação entre deputados da bancada evangélica e outros deputados explicada pela receita total recebida.</w:t>
+        <w:t>O desfecho primário está definido como a probabilidade de deputados se autodenominarem evangélicos explicada pela receita total recebida.</w:t>
       </w:r>
-      <w:bookmarkStart w:id="16" w:name="desfechos-primário-e-secundários"/>
-      <w:bookmarkEnd w:id="16"/>
     </w:p>
     <w:p>
       <w:pPr>
@@ -5550,8 +5548,8 @@
           <w:lang w:val="pt-BR" w:eastAsia="en-US" w:bidi="ar-SA"/>
         </w:rPr>
       </w:pPr>
-      <w:bookmarkStart w:id="17" w:name="__RefHeading___Toc2798_439549539"/>
-      <w:bookmarkEnd w:id="17"/>
+      <w:bookmarkStart w:id="16" w:name="__RefHeading___Toc2798_439549539"/>
+      <w:bookmarkEnd w:id="16"/>
       <w:r>
         <w:rPr>
           <w:lang w:val="pt-BR" w:eastAsia="en-US" w:bidi="ar-SA"/>
@@ -5586,10 +5584,10 @@
         </w:rPr>
         <w:t>As receitas discriminadas em suas diversas origens não serão consideradas na análise, devido à baixa representatividade de valores em suas distribuições (figura A1).</w:t>
       </w:r>
-      <w:bookmarkStart w:id="18" w:name="covariáveis"/>
-      <w:bookmarkStart w:id="19" w:name="variáveis-do-estudo"/>
+      <w:bookmarkStart w:id="17" w:name="covariáveis"/>
+      <w:bookmarkStart w:id="18" w:name="variáveis-do-estudo"/>
+      <w:bookmarkEnd w:id="17"/>
       <w:bookmarkEnd w:id="18"/>
-      <w:bookmarkEnd w:id="19"/>
     </w:p>
     <w:p>
       <w:pPr>
@@ -5598,8 +5596,8 @@
           <w:lang w:val="pt-BR" w:eastAsia="en-US" w:bidi="ar-SA"/>
         </w:rPr>
       </w:pPr>
-      <w:bookmarkStart w:id="20" w:name="__RefHeading___Toc2800_439549539"/>
-      <w:bookmarkEnd w:id="20"/>
+      <w:bookmarkStart w:id="19" w:name="__RefHeading___Toc2800_439549539"/>
+      <w:bookmarkEnd w:id="19"/>
       <w:r>
         <w:rPr>
           <w:lang w:val="pt-BR" w:eastAsia="en-US" w:bidi="ar-SA"/>
@@ -5614,8 +5612,8 @@
           <w:lang w:val="pt-BR" w:eastAsia="en-US" w:bidi="ar-SA"/>
         </w:rPr>
       </w:pPr>
-      <w:bookmarkStart w:id="21" w:name="__RefHeading___Toc2802_439549539"/>
-      <w:bookmarkEnd w:id="21"/>
+      <w:bookmarkStart w:id="20" w:name="__RefHeading___Toc2802_439549539"/>
+      <w:bookmarkEnd w:id="20"/>
       <w:r>
         <w:rPr>
           <w:lang w:val="pt-BR" w:eastAsia="en-US" w:bidi="ar-SA"/>
@@ -5630,8 +5628,8 @@
           <w:lang w:val="pt-BR" w:eastAsia="en-US" w:bidi="ar-SA"/>
         </w:rPr>
       </w:pPr>
-      <w:bookmarkStart w:id="22" w:name="__RefHeading___Toc2804_439549539"/>
-      <w:bookmarkEnd w:id="22"/>
+      <w:bookmarkStart w:id="21" w:name="__RefHeading___Toc2804_439549539"/>
+      <w:bookmarkEnd w:id="21"/>
       <w:r>
         <w:rPr>
           <w:lang w:val="pt-BR" w:eastAsia="en-US" w:bidi="ar-SA"/>
@@ -5652,8 +5650,8 @@
         </w:rPr>
         <w:t>As características dos deputados serão descritas, por estado, como média (DP) ou frequência e proporção (%), conforme apropriado. As distribuições serão sumarizadas em tabelas e visualizadas em gráficos exploratórios</w:t>
       </w:r>
-      <w:bookmarkStart w:id="23" w:name="análise-descritiva"/>
-      <w:bookmarkEnd w:id="23"/>
+      <w:bookmarkStart w:id="22" w:name="análise-descritiva"/>
+      <w:bookmarkEnd w:id="22"/>
     </w:p>
     <w:p>
       <w:pPr>
@@ -5662,8 +5660,8 @@
           <w:lang w:val="pt-BR" w:eastAsia="en-US" w:bidi="ar-SA"/>
         </w:rPr>
       </w:pPr>
-      <w:bookmarkStart w:id="24" w:name="__RefHeading___Toc2806_439549539"/>
-      <w:bookmarkEnd w:id="24"/>
+      <w:bookmarkStart w:id="23" w:name="__RefHeading___Toc2806_439549539"/>
+      <w:bookmarkEnd w:id="23"/>
       <w:r>
         <w:rPr>
           <w:lang w:val="pt-BR" w:eastAsia="en-US" w:bidi="ar-SA"/>
@@ -5684,8 +5682,8 @@
         </w:rPr>
         <w:t>As inferências serão baseados no modelo de regressão binomial (cf. seção 5.1.3).</w:t>
       </w:r>
-      <w:bookmarkStart w:id="25" w:name="análise-inferencial"/>
-      <w:bookmarkEnd w:id="25"/>
+      <w:bookmarkStart w:id="24" w:name="análise-inferencial"/>
+      <w:bookmarkEnd w:id="24"/>
     </w:p>
     <w:p>
       <w:pPr>
@@ -5694,8 +5692,8 @@
           <w:lang w:val="pt-BR" w:eastAsia="en-US" w:bidi="ar-SA"/>
         </w:rPr>
       </w:pPr>
-      <w:bookmarkStart w:id="26" w:name="__RefHeading___Toc2808_439549539"/>
-      <w:bookmarkEnd w:id="26"/>
+      <w:bookmarkStart w:id="25" w:name="__RefHeading___Toc2808_439549539"/>
+      <w:bookmarkEnd w:id="25"/>
       <w:r>
         <w:rPr>
           <w:lang w:val="pt-BR" w:eastAsia="en-US" w:bidi="ar-SA"/>
@@ -5744,10 +5742,10 @@
         </w:rPr>
         <w:t>) para reduzir o número de variáveis que contribuam para a análise. Será usado o critério de p&lt;0,20 para inclusão no modelo multivariado. Os modelos intermediários criados serão comparados com o AIC.</w:t>
       </w:r>
-      <w:bookmarkStart w:id="27" w:name="modelagem-estatística"/>
-      <w:bookmarkStart w:id="28" w:name="análises-estatísticas"/>
+      <w:bookmarkStart w:id="26" w:name="modelagem-estatística"/>
+      <w:bookmarkStart w:id="27" w:name="análises-estatísticas"/>
+      <w:bookmarkEnd w:id="26"/>
       <w:bookmarkEnd w:id="27"/>
-      <w:bookmarkEnd w:id="28"/>
     </w:p>
     <w:p>
       <w:pPr>
@@ -5756,8 +5754,8 @@
           <w:lang w:val="pt-BR" w:eastAsia="en-US" w:bidi="ar-SA"/>
         </w:rPr>
       </w:pPr>
-      <w:bookmarkStart w:id="29" w:name="__RefHeading___Toc2810_439549539"/>
-      <w:bookmarkEnd w:id="29"/>
+      <w:bookmarkStart w:id="28" w:name="__RefHeading___Toc2810_439549539"/>
+      <w:bookmarkEnd w:id="28"/>
       <w:r>
         <w:rPr>
           <w:lang w:val="pt-BR" w:eastAsia="en-US" w:bidi="ar-SA"/>
@@ -5778,8 +5776,8 @@
         </w:rPr>
         <w:t>Todas as análises serão realizadas ao nível de significância de 5%. Todos os testes de hipóteses e intervalos de confiança calculados serão bicaudais.</w:t>
       </w:r>
-      <w:bookmarkStart w:id="30" w:name="significância-e-intervalos-de-confiança"/>
-      <w:bookmarkEnd w:id="30"/>
+      <w:bookmarkStart w:id="29" w:name="significância-e-intervalos-de-confiança"/>
+      <w:bookmarkEnd w:id="29"/>
       <w:r>
         <w:rPr>
           <w:lang w:val="pt-BR" w:eastAsia="en-US" w:bidi="ar-SA"/>
@@ -5794,8 +5792,8 @@
           <w:lang w:val="pt-BR" w:eastAsia="en-US" w:bidi="ar-SA"/>
         </w:rPr>
       </w:pPr>
-      <w:bookmarkStart w:id="31" w:name="__RefHeading___Toc2812_439549539"/>
-      <w:bookmarkEnd w:id="31"/>
+      <w:bookmarkStart w:id="30" w:name="__RefHeading___Toc2812_439549539"/>
+      <w:bookmarkEnd w:id="30"/>
       <w:r>
         <w:rPr>
           <w:lang w:val="pt-BR" w:eastAsia="en-US" w:bidi="ar-SA"/>
@@ -5816,8 +5814,8 @@
         </w:rPr>
         <w:t>N/A</w:t>
       </w:r>
-      <w:bookmarkStart w:id="32" w:name="tamanho-da-amostra-e-poder"/>
-      <w:bookmarkEnd w:id="32"/>
+      <w:bookmarkStart w:id="31" w:name="tamanho-da-amostra-e-poder"/>
+      <w:bookmarkEnd w:id="31"/>
     </w:p>
     <w:p>
       <w:pPr>
@@ -5826,8 +5824,8 @@
           <w:lang w:val="pt-BR" w:eastAsia="en-US" w:bidi="ar-SA"/>
         </w:rPr>
       </w:pPr>
-      <w:bookmarkStart w:id="33" w:name="__RefHeading___Toc2814_439549539"/>
-      <w:bookmarkEnd w:id="33"/>
+      <w:bookmarkStart w:id="32" w:name="__RefHeading___Toc2814_439549539"/>
+      <w:bookmarkEnd w:id="32"/>
       <w:r>
         <w:rPr>
           <w:lang w:val="pt-BR" w:eastAsia="en-US" w:bidi="ar-SA"/>
@@ -5859,10 +5857,10 @@
         </w:rPr>
         <w:t xml:space="preserve"> versão 4.1.1.</w:t>
       </w:r>
-      <w:bookmarkStart w:id="34" w:name="softwares-utilizados"/>
-      <w:bookmarkStart w:id="35" w:name="métodos-estatísticos"/>
+      <w:bookmarkStart w:id="33" w:name="softwares-utilizados"/>
+      <w:bookmarkStart w:id="34" w:name="métodos-estatísticos"/>
+      <w:bookmarkEnd w:id="33"/>
       <w:bookmarkEnd w:id="34"/>
-      <w:bookmarkEnd w:id="35"/>
     </w:p>
     <w:p>
       <w:pPr>
@@ -5871,16 +5869,16 @@
           <w:lang w:val="pt-BR" w:eastAsia="en-US" w:bidi="ar-SA"/>
         </w:rPr>
       </w:pPr>
-      <w:bookmarkStart w:id="36" w:name="__RefHeading___Toc2816_439549539"/>
-      <w:bookmarkEnd w:id="36"/>
+      <w:bookmarkStart w:id="35" w:name="__RefHeading___Toc2816_439549539"/>
+      <w:bookmarkEnd w:id="35"/>
       <w:r>
         <w:rPr>
           <w:lang w:val="pt-BR" w:eastAsia="en-US" w:bidi="ar-SA"/>
         </w:rPr>
         <w:t>Exceções e Observações</w:t>
       </w:r>
-      <w:bookmarkStart w:id="37" w:name="exceções-e-observações"/>
-      <w:bookmarkEnd w:id="37"/>
+      <w:bookmarkStart w:id="36" w:name="exceções-e-observações"/>
+      <w:bookmarkEnd w:id="36"/>
     </w:p>
     <w:p>
       <w:pPr>
@@ -5889,8 +5887,8 @@
           <w:lang w:val="pt-BR" w:eastAsia="en-US" w:bidi="ar-SA"/>
         </w:rPr>
       </w:pPr>
-      <w:bookmarkStart w:id="38" w:name="__RefHeading___Toc2818_439549539"/>
-      <w:bookmarkEnd w:id="38"/>
+      <w:bookmarkStart w:id="37" w:name="__RefHeading___Toc2818_439549539"/>
+      <w:bookmarkEnd w:id="37"/>
       <w:r>
         <w:rPr>
           <w:lang w:val="pt-BR" w:eastAsia="en-US" w:bidi="ar-SA"/>
@@ -5921,15 +5919,7 @@
         <w:rPr>
           <w:lang w:val="pt-BR" w:eastAsia="en-US" w:bidi="ar-SA"/>
         </w:rPr>
-        <w:t xml:space="preserve"> – </w:t>
-      </w:r>
-      <w:bookmarkStart w:id="39" w:name="referências"/>
-      <w:bookmarkEnd w:id="39"/>
-      <w:r>
-        <w:rPr>
-          <w:lang w:val="pt-BR" w:eastAsia="en-US" w:bidi="ar-SA"/>
-        </w:rPr>
-        <w:t>Quantificação do efeito da receita recebida na classificação como bancada evangélica de deputados federais de 2018.</w:t>
+        <w:t xml:space="preserve"> – Quantificação do efeito da receita recebida na autodenominação como evangélicos em deputados federais de 2018.</w:t>
       </w:r>
     </w:p>
     <w:p>
@@ -5939,8 +5929,8 @@
           <w:lang w:val="pt-BR" w:eastAsia="en-US" w:bidi="ar-SA"/>
         </w:rPr>
       </w:pPr>
-      <w:bookmarkStart w:id="40" w:name="__RefHeading___Toc2820_439549539"/>
-      <w:bookmarkEnd w:id="40"/>
+      <w:bookmarkStart w:id="38" w:name="__RefHeading___Toc2820_439549539"/>
+      <w:bookmarkEnd w:id="38"/>
       <w:r>
         <w:rPr>
           <w:lang w:val="pt-BR" w:eastAsia="en-US" w:bidi="ar-SA"/>
@@ -5955,8 +5945,8 @@
           <w:lang w:val="pt-BR" w:eastAsia="en-US" w:bidi="ar-SA"/>
         </w:rPr>
       </w:pPr>
-      <w:bookmarkStart w:id="41" w:name="__RefHeading___Toc2822_439549539"/>
-      <w:bookmarkEnd w:id="41"/>
+      <w:bookmarkStart w:id="39" w:name="__RefHeading___Toc2822_439549539"/>
+      <w:bookmarkEnd w:id="39"/>
       <w:r>
         <w:rPr>
           <w:lang w:val="pt-BR" w:eastAsia="en-US" w:bidi="ar-SA"/>
@@ -6017,9 +6007,9 @@
           <w:lang w:val="pt-BR" w:eastAsia="en-US" w:bidi="ar-SA"/>
         </w:rPr>
       </w:r>
-      <w:bookmarkStart w:id="42" w:name="disponibilidade"/>
-      <w:bookmarkStart w:id="43" w:name="disponibilidade"/>
-      <w:bookmarkEnd w:id="43"/>
+      <w:bookmarkStart w:id="40" w:name="disponibilidade"/>
+      <w:bookmarkStart w:id="41" w:name="disponibilidade"/>
+      <w:bookmarkEnd w:id="41"/>
     </w:p>
     <w:p>
       <w:pPr>
@@ -6028,8 +6018,8 @@
           <w:lang w:val="pt-BR" w:eastAsia="en-US" w:bidi="ar-SA"/>
         </w:rPr>
       </w:pPr>
-      <w:bookmarkStart w:id="44" w:name="__RefHeading___Toc2824_439549539"/>
-      <w:bookmarkEnd w:id="44"/>
+      <w:bookmarkStart w:id="42" w:name="__RefHeading___Toc2824_439549539"/>
+      <w:bookmarkEnd w:id="42"/>
       <w:r>
         <w:rPr>
           <w:lang w:val="pt-BR" w:eastAsia="en-US" w:bidi="ar-SA"/>
@@ -6045,9 +6035,7 @@
         </w:rPr>
       </w:pPr>
       <w:r>
-        <w:rPr>
-          <w:lang w:val="pt-BR" w:eastAsia="en-US" w:bidi="ar-SA"/>
-        </w:rPr>
+        <w:rPr/>
         <w:drawing>
           <wp:inline distT="0" distB="0" distL="0" distR="0">
             <wp:extent cx="5957570" cy="5957570"/>
@@ -6153,7 +6141,7 @@
         <mc:Choice Requires="wps">
           <w:drawing>
             <wp:inline distT="0" distB="0" distL="0" distR="0">
-              <wp:extent cx="6140450" cy="39370"/>
+              <wp:extent cx="6141720" cy="40640"/>
               <wp:effectExtent l="0" t="0" r="0" b="0"/>
               <wp:docPr id="5" name="Forma4"/>
               <a:graphic xmlns:a="http://schemas.openxmlformats.org/drawingml/2006/main">
@@ -6163,7 +6151,7 @@
                     <wps:spPr>
                       <a:xfrm>
                         <a:off x="0" y="0"/>
-                        <a:ext cx="6139800" cy="38880"/>
+                        <a:ext cx="6141240" cy="39960"/>
                       </a:xfrm>
                       <a:prstGeom prst="rect">
                         <a:avLst/>
@@ -6192,7 +6180,7 @@
         </mc:Choice>
         <mc:Fallback>
           <w:pict>
-            <v:rect id="shape_0" ID="Forma4" path="m0,0l-2147483645,0l-2147483645,-2147483646l0,-2147483646xe" fillcolor="white" stroked="t" o:allowincell="f" style="position:absolute;margin-left:0pt;margin-top:-3.1pt;width:483.4pt;height:3pt;mso-wrap-style:none;v-text-anchor:middle;mso-position-vertical:top">
+            <v:rect id="shape_0" ID="Forma4" path="m0,0l-2147483645,0l-2147483645,-2147483646l0,-2147483646xe" fillcolor="white" stroked="t" o:allowincell="f" style="position:absolute;margin-left:0pt;margin-top:-3.2pt;width:483.5pt;height:3.1pt;mso-wrap-style:none;v-text-anchor:middle;mso-position-vertical:top">
               <v:fill o:detectmouseclick="t" type="solid" color2="black"/>
               <v:stroke color="black" joinstyle="round" endcap="flat"/>
               <w10:wrap type="square"/>
@@ -6715,7 +6703,7 @@
             <w:rPr>
               <w:lang w:val="pt-BR" w:eastAsia="en-US" w:bidi="ar-SA"/>
             </w:rPr>
-            <w:t>5</w:t>
+            <w:t>6</w:t>
           </w:r>
           <w:r>
             <w:rPr>
@@ -6939,7 +6927,7 @@
         <mc:Choice Requires="wps">
           <w:drawing>
             <wp:inline distT="0" distB="0" distL="0" distR="0">
-              <wp:extent cx="6140450" cy="39370"/>
+              <wp:extent cx="6141720" cy="40640"/>
               <wp:effectExtent l="0" t="0" r="0" b="0"/>
               <wp:docPr id="4" name="Forma3"/>
               <a:graphic xmlns:a="http://schemas.openxmlformats.org/drawingml/2006/main">
@@ -6949,7 +6937,7 @@
                     <wps:spPr>
                       <a:xfrm>
                         <a:off x="0" y="0"/>
-                        <a:ext cx="6139800" cy="38880"/>
+                        <a:ext cx="6141240" cy="39960"/>
                       </a:xfrm>
                       <a:prstGeom prst="rect">
                         <a:avLst/>
@@ -6978,7 +6966,7 @@
         </mc:Choice>
         <mc:Fallback>
           <w:pict>
-            <v:rect id="shape_0" ID="Forma3" path="m0,0l-2147483645,0l-2147483645,-2147483646l0,-2147483646xe" fillcolor="white" stroked="t" o:allowincell="f" style="position:absolute;margin-left:0pt;margin-top:-3.1pt;width:483.4pt;height:3pt;mso-wrap-style:none;v-text-anchor:middle;mso-position-vertical:top">
+            <v:rect id="shape_0" ID="Forma3" path="m0,0l-2147483645,0l-2147483645,-2147483646l0,-2147483646xe" fillcolor="white" stroked="t" o:allowincell="f" style="position:absolute;margin-left:0pt;margin-top:-3.2pt;width:483.5pt;height:3.1pt;mso-wrap-style:none;v-text-anchor:middle;mso-position-vertical:top">
               <v:fill o:detectmouseclick="t" type="solid" color2="black"/>
               <v:stroke color="black" joinstyle="round" endcap="flat"/>
               <w10:wrap type="square"/>
@@ -8288,18 +8276,6 @@
       <w:szCs w:val="32"/>
     </w:rPr>
   </w:style>
-  <w:style w:type="paragraph" w:styleId="SourceCode" w:customStyle="1">
-    <w:name w:val="Source Code"/>
-    <w:basedOn w:val="Normal"/>
-    <w:link w:val="VerbatimChar"/>
-    <w:qFormat/>
-    <w:pPr>
-      <w:shd w:val="clear" w:fill="F8F8F8"/>
-    </w:pPr>
-    <w:rPr>
-      <w:rFonts w:ascii="Ubuntu Mono" w:hAnsi="Ubuntu Mono"/>
-    </w:rPr>
-  </w:style>
   <w:style w:type="paragraph" w:styleId="Ttulodondicealfabtico">
     <w:name w:val="Index Heading"/>
     <w:basedOn w:val="Ttulo"/>
@@ -8315,6 +8291,18 @@
       <w:caps/>
       <w:sz w:val="32"/>
       <w:szCs w:val="32"/>
+    </w:rPr>
+  </w:style>
+  <w:style w:type="paragraph" w:styleId="SourceCode" w:customStyle="1">
+    <w:name w:val="Source Code"/>
+    <w:basedOn w:val="Normal"/>
+    <w:link w:val="VerbatimChar"/>
+    <w:qFormat/>
+    <w:pPr>
+      <w:shd w:val="clear" w:fill="F8F8F8"/>
+    </w:pPr>
+    <w:rPr>
+      <w:rFonts w:ascii="Ubuntu Mono" w:hAnsi="Ubuntu Mono"/>
     </w:rPr>
   </w:style>
   <w:style w:type="paragraph" w:styleId="TOAHeading">

</xml_diff>